<commit_message>
Rettet Pre-sprint doc til
</commit_message>
<xml_diff>
--- a/Dokumenter/Pre-Sprint.docx
+++ b/Dokumenter/Pre-Sprint.docx
@@ -15,23 +15,7 @@
           <w:rFonts w:eastAsia="Times New Roman"/>
           <w:lang w:eastAsia="da-DK"/>
         </w:rPr>
-        <w:t xml:space="preserve">Projekt </w:t>
-      </w:r>
-      <w:proofErr w:type="spellStart"/>
-      <w:r>
-        <w:rPr>
-          <w:rFonts w:eastAsia="Times New Roman"/>
-          <w:lang w:eastAsia="da-DK"/>
-        </w:rPr>
-        <w:t>Getting</w:t>
-      </w:r>
-      <w:proofErr w:type="spellEnd"/>
-      <w:r>
-        <w:rPr>
-          <w:rFonts w:eastAsia="Times New Roman"/>
-          <w:lang w:eastAsia="da-DK"/>
-        </w:rPr>
-        <w:t xml:space="preserve"> Real</w:t>
+        <w:t>Projekt Getting Real</w:t>
       </w:r>
       <w:r>
         <w:rPr>
@@ -115,7 +99,7 @@
           <w:r>
             <w:fldChar w:fldCharType="separate"/>
           </w:r>
-          <w:hyperlink w:anchor="_Toc497911506" w:history="1">
+          <w:hyperlink w:anchor="_Toc497915579" w:history="1">
             <w:r>
               <w:rPr>
                 <w:rStyle w:val="Hyperlink"/>
@@ -123,6 +107,86 @@
                 <w:noProof/>
                 <w:lang w:eastAsia="da-DK"/>
               </w:rPr>
+              <w:t>Indledning</w:t>
+            </w:r>
+            <w:r>
+              <w:rPr>
+                <w:rStyle w:val="Hyperlink"/>
+                <w:noProof/>
+                <w:lang w:eastAsia="da-DK"/>
+              </w:rPr>
+              <w:t>:</w:t>
+            </w:r>
+            <w:r>
+              <w:rPr>
+                <w:noProof/>
+                <w:webHidden/>
+              </w:rPr>
+              <w:tab/>
+            </w:r>
+            <w:r>
+              <w:rPr>
+                <w:noProof/>
+                <w:webHidden/>
+              </w:rPr>
+              <w:fldChar w:fldCharType="begin"/>
+            </w:r>
+            <w:r>
+              <w:rPr>
+                <w:noProof/>
+                <w:webHidden/>
+              </w:rPr>
+              <w:instrText xml:space="preserve"> PAGEREF _Toc497915579 \h </w:instrText>
+            </w:r>
+            <w:r>
+              <w:rPr>
+                <w:noProof/>
+                <w:webHidden/>
+              </w:rPr>
+            </w:r>
+            <w:r>
+              <w:rPr>
+                <w:noProof/>
+                <w:webHidden/>
+              </w:rPr>
+              <w:fldChar w:fldCharType="separate"/>
+            </w:r>
+            <w:r>
+              <w:rPr>
+                <w:noProof/>
+                <w:webHidden/>
+              </w:rPr>
+              <w:t>2</w:t>
+            </w:r>
+            <w:r>
+              <w:rPr>
+                <w:noProof/>
+                <w:webHidden/>
+              </w:rPr>
+              <w:fldChar w:fldCharType="end"/>
+            </w:r>
+          </w:hyperlink>
+        </w:p>
+        <w:p>
+          <w:pPr>
+            <w:pStyle w:val="Indholdsfortegnelse1"/>
+            <w:tabs>
+              <w:tab w:val="right" w:leader="dot" w:pos="9628"/>
+            </w:tabs>
+            <w:rPr>
+              <w:rFonts w:eastAsiaTheme="minorEastAsia"/>
+              <w:noProof/>
+              <w:lang w:eastAsia="da-DK"/>
+            </w:rPr>
+          </w:pPr>
+          <w:hyperlink w:anchor="_Toc497915580" w:history="1">
+            <w:r>
+              <w:rPr>
+                <w:rStyle w:val="Hyperlink"/>
+                <w:rFonts w:eastAsia="Times New Roman"/>
+                <w:noProof/>
+                <w:lang w:eastAsia="da-DK"/>
+              </w:rPr>
               <w:t>Forretningsmodel</w:t>
             </w:r>
             <w:r>
@@ -144,7 +208,7 @@
                 <w:noProof/>
                 <w:webHidden/>
               </w:rPr>
-              <w:instrText xml:space="preserve"> PAGEREF _Toc497911506 \h </w:instrText>
+              <w:instrText xml:space="preserve"> PAGEREF _Toc497915580 \h </w:instrText>
             </w:r>
             <w:r>
               <w:rPr>
@@ -164,7 +228,7 @@
                 <w:noProof/>
                 <w:webHidden/>
               </w:rPr>
-              <w:t>1</w:t>
+              <w:t>2</w:t>
             </w:r>
             <w:r>
               <w:rPr>
@@ -187,7 +251,7 @@
               <w:lang w:eastAsia="da-DK"/>
             </w:rPr>
           </w:pPr>
-          <w:hyperlink w:anchor="_Toc497911507" w:history="1">
+          <w:hyperlink w:anchor="_Toc497915581" w:history="1">
             <w:r>
               <w:rPr>
                 <w:rStyle w:val="Hyperlink"/>
@@ -216,7 +280,7 @@
                 <w:noProof/>
                 <w:webHidden/>
               </w:rPr>
-              <w:instrText xml:space="preserve"> PAGEREF _Toc497911507 \h </w:instrText>
+              <w:instrText xml:space="preserve"> PAGEREF _Toc497915581 \h </w:instrText>
             </w:r>
             <w:r>
               <w:rPr>
@@ -259,7 +323,7 @@
               <w:lang w:eastAsia="da-DK"/>
             </w:rPr>
           </w:pPr>
-          <w:hyperlink w:anchor="_Toc497911508" w:history="1">
+          <w:hyperlink w:anchor="_Toc497915582" w:history="1">
             <w:r>
               <w:rPr>
                 <w:rStyle w:val="Hyperlink"/>
@@ -288,7 +352,7 @@
                 <w:noProof/>
                 <w:webHidden/>
               </w:rPr>
-              <w:instrText xml:space="preserve"> PAGEREF _Toc497911508 \h </w:instrText>
+              <w:instrText xml:space="preserve"> PAGEREF _Toc497915582 \h </w:instrText>
             </w:r>
             <w:r>
               <w:rPr>
@@ -331,7 +395,7 @@
               <w:lang w:eastAsia="da-DK"/>
             </w:rPr>
           </w:pPr>
-          <w:hyperlink w:anchor="_Toc497911509" w:history="1">
+          <w:hyperlink w:anchor="_Toc497915583" w:history="1">
             <w:r>
               <w:rPr>
                 <w:rStyle w:val="Hyperlink"/>
@@ -360,7 +424,7 @@
                 <w:noProof/>
                 <w:webHidden/>
               </w:rPr>
-              <w:instrText xml:space="preserve"> PAGEREF _Toc497911509 \h </w:instrText>
+              <w:instrText xml:space="preserve"> PAGEREF _Toc497915583 \h </w:instrText>
             </w:r>
             <w:r>
               <w:rPr>
@@ -403,7 +467,7 @@
               <w:lang w:eastAsia="da-DK"/>
             </w:rPr>
           </w:pPr>
-          <w:hyperlink w:anchor="_Toc497911510" w:history="1">
+          <w:hyperlink w:anchor="_Toc497915584" w:history="1">
             <w:r>
               <w:rPr>
                 <w:rStyle w:val="Hyperlink"/>
@@ -432,7 +496,7 @@
                 <w:noProof/>
                 <w:webHidden/>
               </w:rPr>
-              <w:instrText xml:space="preserve"> PAGEREF _Toc497911510 \h </w:instrText>
+              <w:instrText xml:space="preserve"> PAGEREF _Toc497915584 \h </w:instrText>
             </w:r>
             <w:r>
               <w:rPr>
@@ -452,7 +516,7 @@
                 <w:noProof/>
                 <w:webHidden/>
               </w:rPr>
-              <w:t>2</w:t>
+              <w:t>3</w:t>
             </w:r>
             <w:r>
               <w:rPr>
@@ -475,7 +539,7 @@
               <w:lang w:eastAsia="da-DK"/>
             </w:rPr>
           </w:pPr>
-          <w:hyperlink w:anchor="_Toc497911511" w:history="1">
+          <w:hyperlink w:anchor="_Toc497915585" w:history="1">
             <w:r>
               <w:rPr>
                 <w:rStyle w:val="Hyperlink"/>
@@ -504,7 +568,7 @@
                 <w:noProof/>
                 <w:webHidden/>
               </w:rPr>
-              <w:instrText xml:space="preserve"> PAGEREF _Toc497911511 \h </w:instrText>
+              <w:instrText xml:space="preserve"> PAGEREF _Toc497915585 \h </w:instrText>
             </w:r>
             <w:r>
               <w:rPr>
@@ -547,7 +611,7 @@
               <w:lang w:eastAsia="da-DK"/>
             </w:rPr>
           </w:pPr>
-          <w:hyperlink w:anchor="_Toc497911512" w:history="1">
+          <w:hyperlink w:anchor="_Toc497915586" w:history="1">
             <w:r>
               <w:rPr>
                 <w:rStyle w:val="Hyperlink"/>
@@ -576,7 +640,7 @@
                 <w:noProof/>
                 <w:webHidden/>
               </w:rPr>
-              <w:instrText xml:space="preserve"> PAGEREF _Toc497911512 \h </w:instrText>
+              <w:instrText xml:space="preserve"> PAGEREF _Toc497915586 \h </w:instrText>
             </w:r>
             <w:r>
               <w:rPr>
@@ -619,7 +683,7 @@
               <w:lang w:eastAsia="da-DK"/>
             </w:rPr>
           </w:pPr>
-          <w:hyperlink w:anchor="_Toc497911513" w:history="1">
+          <w:hyperlink w:anchor="_Toc497915587" w:history="1">
             <w:r>
               <w:rPr>
                 <w:rStyle w:val="Hyperlink"/>
@@ -648,7 +712,7 @@
                 <w:noProof/>
                 <w:webHidden/>
               </w:rPr>
-              <w:instrText xml:space="preserve"> PAGEREF _Toc497911513 \h </w:instrText>
+              <w:instrText xml:space="preserve"> PAGEREF _Toc497915587 \h </w:instrText>
             </w:r>
             <w:r>
               <w:rPr>
@@ -668,7 +732,7 @@
                 <w:noProof/>
                 <w:webHidden/>
               </w:rPr>
-              <w:t>3</w:t>
+              <w:t>4</w:t>
             </w:r>
             <w:r>
               <w:rPr>
@@ -691,7 +755,7 @@
               <w:lang w:eastAsia="da-DK"/>
             </w:rPr>
           </w:pPr>
-          <w:hyperlink w:anchor="_Toc497911514" w:history="1">
+          <w:hyperlink w:anchor="_Toc497915588" w:history="1">
             <w:r>
               <w:rPr>
                 <w:rStyle w:val="Hyperlink"/>
@@ -720,7 +784,7 @@
                 <w:noProof/>
                 <w:webHidden/>
               </w:rPr>
-              <w:instrText xml:space="preserve"> PAGEREF _Toc497911514 \h </w:instrText>
+              <w:instrText xml:space="preserve"> PAGEREF _Toc497915588 \h </w:instrText>
             </w:r>
             <w:r>
               <w:rPr>
@@ -763,7 +827,7 @@
               <w:lang w:eastAsia="da-DK"/>
             </w:rPr>
           </w:pPr>
-          <w:hyperlink w:anchor="_Toc497911515" w:history="1">
+          <w:hyperlink w:anchor="_Toc497915589" w:history="1">
             <w:r>
               <w:rPr>
                 <w:rStyle w:val="Hyperlink"/>
@@ -792,7 +856,7 @@
                 <w:noProof/>
                 <w:webHidden/>
               </w:rPr>
-              <w:instrText xml:space="preserve"> PAGEREF _Toc497911515 \h </w:instrText>
+              <w:instrText xml:space="preserve"> PAGEREF _Toc497915589 \h </w:instrText>
             </w:r>
             <w:r>
               <w:rPr>
@@ -835,7 +899,7 @@
               <w:lang w:eastAsia="da-DK"/>
             </w:rPr>
           </w:pPr>
-          <w:hyperlink w:anchor="_Toc497911516" w:history="1">
+          <w:hyperlink w:anchor="_Toc497915590" w:history="1">
             <w:r>
               <w:rPr>
                 <w:rStyle w:val="Hyperlink"/>
@@ -864,7 +928,7 @@
                 <w:noProof/>
                 <w:webHidden/>
               </w:rPr>
-              <w:instrText xml:space="preserve"> PAGEREF _Toc497911516 \h </w:instrText>
+              <w:instrText xml:space="preserve"> PAGEREF _Toc497915590 \h </w:instrText>
             </w:r>
             <w:r>
               <w:rPr>
@@ -884,7 +948,7 @@
                 <w:noProof/>
                 <w:webHidden/>
               </w:rPr>
-              <w:t>4</w:t>
+              <w:t>5</w:t>
             </w:r>
             <w:r>
               <w:rPr>
@@ -907,7 +971,7 @@
               <w:lang w:eastAsia="da-DK"/>
             </w:rPr>
           </w:pPr>
-          <w:hyperlink w:anchor="_Toc497911517" w:history="1">
+          <w:hyperlink w:anchor="_Toc497915591" w:history="1">
             <w:r>
               <w:rPr>
                 <w:rStyle w:val="Hyperlink"/>
@@ -936,7 +1000,7 @@
                 <w:noProof/>
                 <w:webHidden/>
               </w:rPr>
-              <w:instrText xml:space="preserve"> PAGEREF _Toc497911517 \h </w:instrText>
+              <w:instrText xml:space="preserve"> PAGEREF _Toc497915591 \h </w:instrText>
             </w:r>
             <w:r>
               <w:rPr>
@@ -956,7 +1020,7 @@
                 <w:noProof/>
                 <w:webHidden/>
               </w:rPr>
-              <w:t>4</w:t>
+              <w:t>5</w:t>
             </w:r>
             <w:r>
               <w:rPr>
@@ -979,7 +1043,7 @@
               <w:lang w:eastAsia="da-DK"/>
             </w:rPr>
           </w:pPr>
-          <w:hyperlink w:anchor="_Toc497911518" w:history="1">
+          <w:hyperlink w:anchor="_Toc497915592" w:history="1">
             <w:r>
               <w:rPr>
                 <w:rStyle w:val="Hyperlink"/>
@@ -1008,7 +1072,7 @@
                 <w:noProof/>
                 <w:webHidden/>
               </w:rPr>
-              <w:instrText xml:space="preserve"> PAGEREF _Toc497911518 \h </w:instrText>
+              <w:instrText xml:space="preserve"> PAGEREF _Toc497915592 \h </w:instrText>
             </w:r>
             <w:r>
               <w:rPr>
@@ -1028,7 +1092,7 @@
                 <w:noProof/>
                 <w:webHidden/>
               </w:rPr>
-              <w:t>4</w:t>
+              <w:t>5</w:t>
             </w:r>
             <w:r>
               <w:rPr>
@@ -1051,7 +1115,7 @@
               <w:lang w:eastAsia="da-DK"/>
             </w:rPr>
           </w:pPr>
-          <w:hyperlink w:anchor="_Toc497911519" w:history="1">
+          <w:hyperlink w:anchor="_Toc497915593" w:history="1">
             <w:r>
               <w:rPr>
                 <w:rStyle w:val="Hyperlink"/>
@@ -1080,7 +1144,7 @@
                 <w:noProof/>
                 <w:webHidden/>
               </w:rPr>
-              <w:instrText xml:space="preserve"> PAGEREF _Toc497911519 \h </w:instrText>
+              <w:instrText xml:space="preserve"> PAGEREF _Toc497915593 \h </w:instrText>
             </w:r>
             <w:r>
               <w:rPr>
@@ -1100,7 +1164,7 @@
                 <w:noProof/>
                 <w:webHidden/>
               </w:rPr>
-              <w:t>4</w:t>
+              <w:t>5</w:t>
             </w:r>
             <w:r>
               <w:rPr>
@@ -1123,7 +1187,7 @@
               <w:lang w:eastAsia="da-DK"/>
             </w:rPr>
           </w:pPr>
-          <w:hyperlink w:anchor="_Toc497911520" w:history="1">
+          <w:hyperlink w:anchor="_Toc497915594" w:history="1">
             <w:r>
               <w:rPr>
                 <w:rStyle w:val="Hyperlink"/>
@@ -1152,7 +1216,7 @@
                 <w:noProof/>
                 <w:webHidden/>
               </w:rPr>
-              <w:instrText xml:space="preserve"> PAGEREF _Toc497911520 \h </w:instrText>
+              <w:instrText xml:space="preserve"> PAGEREF _Toc497915594 \h </w:instrText>
             </w:r>
             <w:r>
               <w:rPr>
@@ -1172,7 +1236,217 @@
                 <w:noProof/>
                 <w:webHidden/>
               </w:rPr>
-              <w:t>4</w:t>
+              <w:t>5</w:t>
+            </w:r>
+            <w:r>
+              <w:rPr>
+                <w:noProof/>
+                <w:webHidden/>
+              </w:rPr>
+              <w:fldChar w:fldCharType="end"/>
+            </w:r>
+          </w:hyperlink>
+        </w:p>
+        <w:p>
+          <w:pPr>
+            <w:pStyle w:val="Indholdsfortegnelse2"/>
+            <w:tabs>
+              <w:tab w:val="right" w:leader="dot" w:pos="9628"/>
+            </w:tabs>
+            <w:rPr>
+              <w:rFonts w:eastAsiaTheme="minorEastAsia"/>
+              <w:noProof/>
+              <w:lang w:eastAsia="da-DK"/>
+            </w:rPr>
+          </w:pPr>
+          <w:hyperlink w:anchor="_Toc497915595" w:history="1">
+            <w:r>
+              <w:rPr>
+                <w:rStyle w:val="Hyperlink"/>
+                <w:noProof/>
+              </w:rPr>
+              <w:t>2.0 Scope og afgrænsninger</w:t>
+            </w:r>
+            <w:r>
+              <w:rPr>
+                <w:noProof/>
+                <w:webHidden/>
+              </w:rPr>
+              <w:tab/>
+            </w:r>
+            <w:r>
+              <w:rPr>
+                <w:noProof/>
+                <w:webHidden/>
+              </w:rPr>
+              <w:fldChar w:fldCharType="begin"/>
+            </w:r>
+            <w:r>
+              <w:rPr>
+                <w:noProof/>
+                <w:webHidden/>
+              </w:rPr>
+              <w:instrText xml:space="preserve"> PAGEREF _Toc497915595 \h </w:instrText>
+            </w:r>
+            <w:r>
+              <w:rPr>
+                <w:noProof/>
+                <w:webHidden/>
+              </w:rPr>
+            </w:r>
+            <w:r>
+              <w:rPr>
+                <w:noProof/>
+                <w:webHidden/>
+              </w:rPr>
+              <w:fldChar w:fldCharType="separate"/>
+            </w:r>
+            <w:r>
+              <w:rPr>
+                <w:noProof/>
+                <w:webHidden/>
+              </w:rPr>
+              <w:t>5</w:t>
+            </w:r>
+            <w:r>
+              <w:rPr>
+                <w:noProof/>
+                <w:webHidden/>
+              </w:rPr>
+              <w:fldChar w:fldCharType="end"/>
+            </w:r>
+          </w:hyperlink>
+        </w:p>
+        <w:p>
+          <w:pPr>
+            <w:pStyle w:val="Indholdsfortegnelse2"/>
+            <w:tabs>
+              <w:tab w:val="right" w:leader="dot" w:pos="9628"/>
+            </w:tabs>
+            <w:rPr>
+              <w:rFonts w:eastAsiaTheme="minorEastAsia"/>
+              <w:noProof/>
+              <w:lang w:eastAsia="da-DK"/>
+            </w:rPr>
+          </w:pPr>
+          <w:hyperlink w:anchor="_Toc497915596" w:history="1">
+            <w:r>
+              <w:rPr>
+                <w:rStyle w:val="Hyperlink"/>
+                <w:noProof/>
+              </w:rPr>
+              <w:t>3.0 Mål og succeskriterier</w:t>
+            </w:r>
+            <w:r>
+              <w:rPr>
+                <w:noProof/>
+                <w:webHidden/>
+              </w:rPr>
+              <w:tab/>
+            </w:r>
+            <w:r>
+              <w:rPr>
+                <w:noProof/>
+                <w:webHidden/>
+              </w:rPr>
+              <w:fldChar w:fldCharType="begin"/>
+            </w:r>
+            <w:r>
+              <w:rPr>
+                <w:noProof/>
+                <w:webHidden/>
+              </w:rPr>
+              <w:instrText xml:space="preserve"> PAGEREF _Toc497915596 \h </w:instrText>
+            </w:r>
+            <w:r>
+              <w:rPr>
+                <w:noProof/>
+                <w:webHidden/>
+              </w:rPr>
+            </w:r>
+            <w:r>
+              <w:rPr>
+                <w:noProof/>
+                <w:webHidden/>
+              </w:rPr>
+              <w:fldChar w:fldCharType="separate"/>
+            </w:r>
+            <w:r>
+              <w:rPr>
+                <w:noProof/>
+                <w:webHidden/>
+              </w:rPr>
+              <w:t>6</w:t>
+            </w:r>
+            <w:r>
+              <w:rPr>
+                <w:noProof/>
+                <w:webHidden/>
+              </w:rPr>
+              <w:fldChar w:fldCharType="end"/>
+            </w:r>
+          </w:hyperlink>
+        </w:p>
+        <w:p>
+          <w:pPr>
+            <w:pStyle w:val="Indholdsfortegnelse2"/>
+            <w:tabs>
+              <w:tab w:val="right" w:leader="dot" w:pos="9628"/>
+            </w:tabs>
+            <w:rPr>
+              <w:rFonts w:eastAsiaTheme="minorEastAsia"/>
+              <w:noProof/>
+              <w:lang w:eastAsia="da-DK"/>
+            </w:rPr>
+          </w:pPr>
+          <w:hyperlink w:anchor="_Toc497915597" w:history="1">
+            <w:r>
+              <w:rPr>
+                <w:rStyle w:val="Hyperlink"/>
+                <w:noProof/>
+              </w:rPr>
+              <w:t>4.0 Interessenter</w:t>
+            </w:r>
+            <w:r>
+              <w:rPr>
+                <w:noProof/>
+                <w:webHidden/>
+              </w:rPr>
+              <w:tab/>
+            </w:r>
+            <w:r>
+              <w:rPr>
+                <w:noProof/>
+                <w:webHidden/>
+              </w:rPr>
+              <w:fldChar w:fldCharType="begin"/>
+            </w:r>
+            <w:r>
+              <w:rPr>
+                <w:noProof/>
+                <w:webHidden/>
+              </w:rPr>
+              <w:instrText xml:space="preserve"> PAGEREF _Toc497915597 \h </w:instrText>
+            </w:r>
+            <w:r>
+              <w:rPr>
+                <w:noProof/>
+                <w:webHidden/>
+              </w:rPr>
+            </w:r>
+            <w:r>
+              <w:rPr>
+                <w:noProof/>
+                <w:webHidden/>
+              </w:rPr>
+              <w:fldChar w:fldCharType="separate"/>
+            </w:r>
+            <w:r>
+              <w:rPr>
+                <w:noProof/>
+                <w:webHidden/>
+              </w:rPr>
+              <w:t>6</w:t>
             </w:r>
             <w:r>
               <w:rPr>
@@ -1195,7 +1469,7 @@
               <w:lang w:eastAsia="da-DK"/>
             </w:rPr>
           </w:pPr>
-          <w:hyperlink w:anchor="_Toc497911521" w:history="1">
+          <w:hyperlink w:anchor="_Toc497915598" w:history="1">
             <w:r>
               <w:rPr>
                 <w:rStyle w:val="Hyperlink"/>
@@ -1203,7 +1477,7 @@
                 <w:noProof/>
                 <w:lang w:eastAsia="da-DK"/>
               </w:rPr>
-              <w:t>Product-backlog</w:t>
+              <w:t>Product-Backlog</w:t>
             </w:r>
             <w:r>
               <w:rPr>
@@ -1224,7 +1498,7 @@
                 <w:noProof/>
                 <w:webHidden/>
               </w:rPr>
-              <w:instrText xml:space="preserve"> PAGEREF _Toc497911521 \h </w:instrText>
+              <w:instrText xml:space="preserve"> PAGEREF _Toc497915598 \h </w:instrText>
             </w:r>
             <w:r>
               <w:rPr>
@@ -1244,7 +1518,7 @@
                 <w:noProof/>
                 <w:webHidden/>
               </w:rPr>
-              <w:t>5</w:t>
+              <w:t>7</w:t>
             </w:r>
             <w:r>
               <w:rPr>
@@ -1267,7 +1541,7 @@
               <w:lang w:eastAsia="da-DK"/>
             </w:rPr>
           </w:pPr>
-          <w:hyperlink w:anchor="_Toc497911522" w:history="1">
+          <w:hyperlink w:anchor="_Toc497915599" w:history="1">
             <w:r>
               <w:rPr>
                 <w:rStyle w:val="Hyperlink"/>
@@ -1296,7 +1570,7 @@
                 <w:noProof/>
                 <w:webHidden/>
               </w:rPr>
-              <w:instrText xml:space="preserve"> PAGEREF _Toc497911522 \h </w:instrText>
+              <w:instrText xml:space="preserve"> PAGEREF _Toc497915599 \h </w:instrText>
             </w:r>
             <w:r>
               <w:rPr>
@@ -1316,7 +1590,7 @@
                 <w:noProof/>
                 <w:webHidden/>
               </w:rPr>
-              <w:t>5</w:t>
+              <w:t>7</w:t>
             </w:r>
             <w:r>
               <w:rPr>
@@ -1339,13 +1613,13 @@
               <w:lang w:eastAsia="da-DK"/>
             </w:rPr>
           </w:pPr>
-          <w:hyperlink w:anchor="_Toc497911523" w:history="1">
+          <w:hyperlink w:anchor="_Toc497915600" w:history="1">
             <w:r>
               <w:rPr>
                 <w:rStyle w:val="Hyperlink"/>
                 <w:noProof/>
               </w:rPr>
-              <w:t>BPMN</w:t>
+              <w:t>BPMN - Business Product Modelling Notation</w:t>
             </w:r>
             <w:r>
               <w:rPr>
@@ -1366,7 +1640,7 @@
                 <w:noProof/>
                 <w:webHidden/>
               </w:rPr>
-              <w:instrText xml:space="preserve"> PAGEREF _Toc497911523 \h </w:instrText>
+              <w:instrText xml:space="preserve"> PAGEREF _Toc497915600 \h </w:instrText>
             </w:r>
             <w:r>
               <w:rPr>
@@ -1386,7 +1660,7 @@
                 <w:noProof/>
                 <w:webHidden/>
               </w:rPr>
-              <w:t>6</w:t>
+              <w:t>8</w:t>
             </w:r>
             <w:r>
               <w:rPr>
@@ -1409,7 +1683,7 @@
               <w:lang w:eastAsia="da-DK"/>
             </w:rPr>
           </w:pPr>
-          <w:hyperlink w:anchor="_Toc497911524" w:history="1">
+          <w:hyperlink w:anchor="_Toc497915601" w:history="1">
             <w:r>
               <w:rPr>
                 <w:rStyle w:val="Hyperlink"/>
@@ -1436,7 +1710,7 @@
                 <w:noProof/>
                 <w:webHidden/>
               </w:rPr>
-              <w:instrText xml:space="preserve"> PAGEREF _Toc497911524 \h </w:instrText>
+              <w:instrText xml:space="preserve"> PAGEREF _Toc497915601 \h </w:instrText>
             </w:r>
             <w:r>
               <w:rPr>
@@ -1456,7 +1730,7 @@
                 <w:noProof/>
                 <w:webHidden/>
               </w:rPr>
-              <w:t>6</w:t>
+              <w:t>8</w:t>
             </w:r>
             <w:r>
               <w:rPr>
@@ -1479,7 +1753,7 @@
               <w:lang w:eastAsia="da-DK"/>
             </w:rPr>
           </w:pPr>
-          <w:hyperlink w:anchor="_Toc497911525" w:history="1">
+          <w:hyperlink w:anchor="_Toc497915602" w:history="1">
             <w:r>
               <w:rPr>
                 <w:rStyle w:val="Hyperlink"/>
@@ -1506,7 +1780,7 @@
                 <w:noProof/>
                 <w:webHidden/>
               </w:rPr>
-              <w:instrText xml:space="preserve"> PAGEREF _Toc497911525 \h </w:instrText>
+              <w:instrText xml:space="preserve"> PAGEREF _Toc497915602 \h </w:instrText>
             </w:r>
             <w:r>
               <w:rPr>
@@ -1526,7 +1800,7 @@
                 <w:noProof/>
                 <w:webHidden/>
               </w:rPr>
-              <w:t>6</w:t>
+              <w:t>8</w:t>
             </w:r>
             <w:r>
               <w:rPr>
@@ -1549,7 +1823,7 @@
               <w:lang w:eastAsia="da-DK"/>
             </w:rPr>
           </w:pPr>
-          <w:hyperlink w:anchor="_Toc497911526" w:history="1">
+          <w:hyperlink w:anchor="_Toc497915603" w:history="1">
             <w:r>
               <w:rPr>
                 <w:rStyle w:val="Hyperlink"/>
@@ -1576,7 +1850,7 @@
                 <w:noProof/>
                 <w:webHidden/>
               </w:rPr>
-              <w:instrText xml:space="preserve"> PAGEREF _Toc497911526 \h </w:instrText>
+              <w:instrText xml:space="preserve"> PAGEREF _Toc497915603 \h </w:instrText>
             </w:r>
             <w:r>
               <w:rPr>
@@ -1596,7 +1870,7 @@
                 <w:noProof/>
                 <w:webHidden/>
               </w:rPr>
-              <w:t>6</w:t>
+              <w:t>8</w:t>
             </w:r>
             <w:r>
               <w:rPr>
@@ -1619,7 +1893,7 @@
               <w:lang w:eastAsia="da-DK"/>
             </w:rPr>
           </w:pPr>
-          <w:hyperlink w:anchor="_Toc497911527" w:history="1">
+          <w:hyperlink w:anchor="_Toc497915604" w:history="1">
             <w:r>
               <w:rPr>
                 <w:rStyle w:val="Hyperlink"/>
@@ -1646,7 +1920,7 @@
                 <w:noProof/>
                 <w:webHidden/>
               </w:rPr>
-              <w:instrText xml:space="preserve"> PAGEREF _Toc497911527 \h </w:instrText>
+              <w:instrText xml:space="preserve"> PAGEREF _Toc497915604 \h </w:instrText>
             </w:r>
             <w:r>
               <w:rPr>
@@ -1666,7 +1940,7 @@
                 <w:noProof/>
                 <w:webHidden/>
               </w:rPr>
-              <w:t>6</w:t>
+              <w:t>8</w:t>
             </w:r>
             <w:r>
               <w:rPr>
@@ -1689,7 +1963,7 @@
               <w:lang w:eastAsia="da-DK"/>
             </w:rPr>
           </w:pPr>
-          <w:hyperlink w:anchor="_Toc497911528" w:history="1">
+          <w:hyperlink w:anchor="_Toc497915605" w:history="1">
             <w:r>
               <w:rPr>
                 <w:rStyle w:val="Hyperlink"/>
@@ -1716,7 +1990,7 @@
                 <w:noProof/>
                 <w:webHidden/>
               </w:rPr>
-              <w:instrText xml:space="preserve"> PAGEREF _Toc497911528 \h </w:instrText>
+              <w:instrText xml:space="preserve"> PAGEREF _Toc497915605 \h </w:instrText>
             </w:r>
             <w:r>
               <w:rPr>
@@ -1736,7 +2010,7 @@
                 <w:noProof/>
                 <w:webHidden/>
               </w:rPr>
-              <w:t>7</w:t>
+              <w:t>9</w:t>
             </w:r>
             <w:r>
               <w:rPr>
@@ -1765,60 +2039,63 @@
     </w:sdt>
     <w:p>
       <w:pPr>
-        <w:spacing w:after="0" w:line="240" w:lineRule="auto"/>
-        <w:rPr>
-          <w:rFonts w:ascii="Arial" w:eastAsia="Times New Roman" w:hAnsi="Arial" w:cs="Arial"/>
-          <w:color w:val="000000"/>
-          <w:sz w:val="40"/>
-          <w:szCs w:val="40"/>
-          <w:lang w:eastAsia="da-DK"/>
-        </w:rPr>
-      </w:pPr>
-    </w:p>
-    <w:p>
-      <w:pPr>
-        <w:spacing w:after="0" w:line="240" w:lineRule="auto"/>
-        <w:rPr>
-          <w:rFonts w:ascii="Arial" w:eastAsia="Times New Roman" w:hAnsi="Arial" w:cs="Arial"/>
-          <w:color w:val="000000"/>
-          <w:sz w:val="40"/>
-          <w:szCs w:val="40"/>
-          <w:lang w:eastAsia="da-DK"/>
-        </w:rPr>
-      </w:pPr>
-    </w:p>
-    <w:p>
-      <w:pPr>
-        <w:spacing w:after="0" w:line="240" w:lineRule="auto"/>
-        <w:rPr>
-          <w:rFonts w:ascii="Arial" w:eastAsia="Times New Roman" w:hAnsi="Arial" w:cs="Arial"/>
-          <w:color w:val="000000"/>
-          <w:sz w:val="40"/>
-          <w:szCs w:val="40"/>
-          <w:lang w:eastAsia="da-DK"/>
-        </w:rPr>
-      </w:pPr>
+        <w:rPr>
+          <w:lang w:eastAsia="da-DK"/>
+        </w:rPr>
+      </w:pPr>
+      <w:bookmarkStart w:id="0" w:name="_GoBack"/>
+      <w:bookmarkEnd w:id="0"/>
     </w:p>
     <w:p>
       <w:pPr>
         <w:pStyle w:val="Overskrift1"/>
         <w:rPr>
+          <w:lang w:eastAsia="da-DK"/>
+        </w:rPr>
+      </w:pPr>
+      <w:bookmarkStart w:id="1" w:name="_Toc497915579"/>
+      <w:r>
+        <w:rPr>
+          <w:rFonts w:eastAsia="Times New Roman"/>
+          <w:lang w:eastAsia="da-DK"/>
+        </w:rPr>
+        <w:lastRenderedPageBreak/>
+        <w:t>Indledning</w:t>
+      </w:r>
+      <w:r>
+        <w:rPr>
+          <w:lang w:eastAsia="da-DK"/>
+        </w:rPr>
+        <w:t>:</w:t>
+      </w:r>
+      <w:bookmarkEnd w:id="1"/>
+    </w:p>
+    <w:p>
+      <w:pPr>
+        <w:rPr>
+          <w:lang w:eastAsia="da-DK"/>
+        </w:rPr>
+      </w:pPr>
+    </w:p>
+    <w:p>
+      <w:pPr>
+        <w:pStyle w:val="Overskrift1"/>
+        <w:rPr>
           <w:rFonts w:ascii="Times New Roman" w:eastAsia="Times New Roman" w:hAnsi="Times New Roman" w:cs="Times New Roman"/>
           <w:sz w:val="24"/>
           <w:szCs w:val="24"/>
           <w:lang w:eastAsia="da-DK"/>
         </w:rPr>
       </w:pPr>
-      <w:bookmarkStart w:id="0" w:name="_Toc497911506"/>
+      <w:bookmarkStart w:id="2" w:name="_Toc497915580"/>
       <w:r>
         <w:rPr>
           <w:rFonts w:eastAsia="Times New Roman"/>
           <w:lang w:eastAsia="da-DK"/>
         </w:rPr>
-        <w:lastRenderedPageBreak/>
         <w:t>Forretningsmodel</w:t>
       </w:r>
-      <w:bookmarkEnd w:id="0"/>
+      <w:bookmarkEnd w:id="2"/>
     </w:p>
     <w:p>
       <w:pPr>
@@ -1841,7 +2118,7 @@
           <w:lang w:eastAsia="da-DK"/>
         </w:rPr>
       </w:pPr>
-      <w:bookmarkStart w:id="1" w:name="_Toc497911507"/>
+      <w:bookmarkStart w:id="3" w:name="_Toc497915581"/>
       <w:r>
         <w:rPr>
           <w:rFonts w:eastAsia="Times New Roman"/>
@@ -1851,7 +2128,7 @@
         </w:rPr>
         <w:t>Kundesegmenter:</w:t>
       </w:r>
-      <w:bookmarkEnd w:id="1"/>
+      <w:bookmarkEnd w:id="3"/>
     </w:p>
     <w:p>
       <w:pPr>
@@ -1895,7 +2172,7 @@
           <w:lang w:eastAsia="da-DK"/>
         </w:rPr>
       </w:pPr>
-      <w:bookmarkStart w:id="2" w:name="_Toc497911508"/>
+      <w:bookmarkStart w:id="4" w:name="_Toc497915582"/>
       <w:r>
         <w:rPr>
           <w:rFonts w:eastAsia="Times New Roman"/>
@@ -1905,7 +2182,7 @@
         </w:rPr>
         <w:t>Value-proposition:</w:t>
       </w:r>
-      <w:bookmarkEnd w:id="2"/>
+      <w:bookmarkEnd w:id="4"/>
     </w:p>
     <w:p>
       <w:pPr>
@@ -1949,7 +2226,7 @@
           <w:lang w:eastAsia="da-DK"/>
         </w:rPr>
       </w:pPr>
-      <w:bookmarkStart w:id="3" w:name="_Toc497911509"/>
+      <w:bookmarkStart w:id="5" w:name="_Toc497915583"/>
       <w:r>
         <w:rPr>
           <w:rFonts w:eastAsia="Times New Roman"/>
@@ -1959,7 +2236,7 @@
         </w:rPr>
         <w:t>Distributionskanaler:</w:t>
       </w:r>
-      <w:bookmarkEnd w:id="3"/>
+      <w:bookmarkEnd w:id="5"/>
       <w:r>
         <w:rPr>
           <w:rFonts w:eastAsia="Times New Roman"/>
@@ -1973,11 +2250,17 @@
     <w:p>
       <w:pPr>
         <w:rPr>
-          <w:lang w:eastAsia="da-DK"/>
-        </w:rPr>
-      </w:pPr>
-      <w:r>
-        <w:rPr>
+          <w:rFonts w:ascii="Arial" w:hAnsi="Arial" w:cs="Arial"/>
+          <w:sz w:val="24"/>
+          <w:szCs w:val="24"/>
+          <w:lang w:eastAsia="da-DK"/>
+        </w:rPr>
+      </w:pPr>
+      <w:r>
+        <w:rPr>
+          <w:rFonts w:ascii="Arial" w:hAnsi="Arial" w:cs="Arial"/>
+          <w:sz w:val="24"/>
+          <w:szCs w:val="24"/>
           <w:lang w:eastAsia="da-DK"/>
         </w:rPr>
         <w:t xml:space="preserve">Opmærksomhed omkring virksomheden </w:t>
@@ -2054,9 +2337,8 @@
           <w:szCs w:val="24"/>
           <w:lang w:eastAsia="da-DK"/>
         </w:rPr>
-        <w:t xml:space="preserve">Via deres sociale medier og web shoppen promoverer de deres </w:t>
-      </w:r>
-      <w:proofErr w:type="spellStart"/>
+        <w:t xml:space="preserve">Via deres sociale medier og </w:t>
+      </w:r>
       <w:r>
         <w:rPr>
           <w:rFonts w:ascii="Arial" w:eastAsia="Times New Roman" w:hAnsi="Arial" w:cs="Arial"/>
@@ -2065,9 +2347,8 @@
           <w:szCs w:val="24"/>
           <w:lang w:eastAsia="da-DK"/>
         </w:rPr>
-        <w:t>value</w:t>
-      </w:r>
-      <w:proofErr w:type="spellEnd"/>
+        <w:t>webshoppen</w:t>
+      </w:r>
       <w:r>
         <w:rPr>
           <w:rFonts w:ascii="Arial" w:eastAsia="Times New Roman" w:hAnsi="Arial" w:cs="Arial"/>
@@ -2076,9 +2357,8 @@
           <w:szCs w:val="24"/>
           <w:lang w:eastAsia="da-DK"/>
         </w:rPr>
-        <w:t xml:space="preserve"> proposition, dette gøre de via deres web shop kan give inspiration og vise deres priser samt deres sortiment dette promovere deres </w:t>
-      </w:r>
-      <w:proofErr w:type="spellStart"/>
+        <w:t xml:space="preserve"> promoverer de deres value proposition, dette gøre de via deres </w:t>
+      </w:r>
       <w:r>
         <w:rPr>
           <w:rFonts w:ascii="Arial" w:eastAsia="Times New Roman" w:hAnsi="Arial" w:cs="Arial"/>
@@ -2087,9 +2367,8 @@
           <w:szCs w:val="24"/>
           <w:lang w:eastAsia="da-DK"/>
         </w:rPr>
-        <w:t>value</w:t>
-      </w:r>
-      <w:proofErr w:type="spellEnd"/>
+        <w:t>webshop</w:t>
+      </w:r>
       <w:r>
         <w:rPr>
           <w:rFonts w:ascii="Arial" w:eastAsia="Times New Roman" w:hAnsi="Arial" w:cs="Arial"/>
@@ -2098,9 +2377,8 @@
           <w:szCs w:val="24"/>
           <w:lang w:eastAsia="da-DK"/>
         </w:rPr>
-        <w:t xml:space="preserve"> </w:t>
-      </w:r>
-      <w:proofErr w:type="gramStart"/>
+        <w:t xml:space="preserve"> kan give inspiration og vise deres priser samt deres sortiment dette promovere deres value </w:t>
+      </w:r>
       <w:r>
         <w:rPr>
           <w:rFonts w:ascii="Arial" w:eastAsia="Times New Roman" w:hAnsi="Arial" w:cs="Arial"/>
@@ -2109,9 +2387,8 @@
           <w:szCs w:val="24"/>
           <w:lang w:eastAsia="da-DK"/>
         </w:rPr>
-        <w:t>proposition  om</w:t>
-      </w:r>
-      <w:proofErr w:type="gramEnd"/>
+        <w:t>proposition om</w:t>
+      </w:r>
       <w:r>
         <w:rPr>
           <w:rFonts w:ascii="Arial" w:eastAsia="Times New Roman" w:hAnsi="Arial" w:cs="Arial"/>
@@ -2122,7 +2399,6 @@
         </w:rPr>
         <w:t xml:space="preserve"> pris og kundetilpasset. gennem deres sociale medier </w:t>
       </w:r>
-      <w:proofErr w:type="gramStart"/>
       <w:r>
         <w:rPr>
           <w:rFonts w:ascii="Arial" w:eastAsia="Times New Roman" w:hAnsi="Arial" w:cs="Arial"/>
@@ -2131,9 +2407,8 @@
           <w:szCs w:val="24"/>
           <w:lang w:eastAsia="da-DK"/>
         </w:rPr>
-        <w:t>promovere</w:t>
-      </w:r>
-      <w:proofErr w:type="gramEnd"/>
+        <w:t>promoverer</w:t>
+      </w:r>
       <w:r>
         <w:rPr>
           <w:rFonts w:ascii="Arial" w:eastAsia="Times New Roman" w:hAnsi="Arial" w:cs="Arial"/>
@@ -2142,29 +2417,7 @@
           <w:szCs w:val="24"/>
           <w:lang w:eastAsia="da-DK"/>
         </w:rPr>
-        <w:t xml:space="preserve"> de deres </w:t>
-      </w:r>
-      <w:proofErr w:type="spellStart"/>
-      <w:r>
-        <w:rPr>
-          <w:rFonts w:ascii="Arial" w:eastAsia="Times New Roman" w:hAnsi="Arial" w:cs="Arial"/>
-          <w:color w:val="000000"/>
-          <w:sz w:val="24"/>
-          <w:szCs w:val="24"/>
-          <w:lang w:eastAsia="da-DK"/>
-        </w:rPr>
-        <w:t>value</w:t>
-      </w:r>
-      <w:proofErr w:type="spellEnd"/>
-      <w:r>
-        <w:rPr>
-          <w:rFonts w:ascii="Arial" w:eastAsia="Times New Roman" w:hAnsi="Arial" w:cs="Arial"/>
-          <w:color w:val="000000"/>
-          <w:sz w:val="24"/>
-          <w:szCs w:val="24"/>
-          <w:lang w:eastAsia="da-DK"/>
-        </w:rPr>
-        <w:t xml:space="preserve"> proposition omkring kundeservice og kundetilpasning.   </w:t>
+        <w:t xml:space="preserve"> de deres value proposition omkring kundeservice og kundetilpasning.   </w:t>
       </w:r>
     </w:p>
     <w:p>
@@ -2313,7 +2566,7 @@
           <w:lang w:eastAsia="da-DK"/>
         </w:rPr>
       </w:pPr>
-      <w:bookmarkStart w:id="4" w:name="_Toc497911510"/>
+      <w:bookmarkStart w:id="6" w:name="_Toc497915584"/>
       <w:r>
         <w:rPr>
           <w:rFonts w:eastAsia="Times New Roman"/>
@@ -2321,10 +2574,9 @@
           <w:color w:val="auto"/>
           <w:lang w:eastAsia="da-DK"/>
         </w:rPr>
-        <w:lastRenderedPageBreak/>
         <w:t>Kunderelationer:</w:t>
       </w:r>
-      <w:bookmarkEnd w:id="4"/>
+      <w:bookmarkEnd w:id="6"/>
     </w:p>
     <w:p>
       <w:pPr>
@@ -2487,7 +2739,6 @@
         </w:rPr>
         <w:t xml:space="preserve">Et sted, hvor Stof2000 har fællesskab med deres kundeskare, er på </w:t>
       </w:r>
-      <w:proofErr w:type="spellStart"/>
       <w:r>
         <w:rPr>
           <w:rFonts w:ascii="Arial" w:eastAsia="Times New Roman" w:hAnsi="Arial" w:cs="Arial"/>
@@ -2496,9 +2747,8 @@
           <w:szCs w:val="24"/>
           <w:lang w:eastAsia="da-DK"/>
         </w:rPr>
-        <w:t>facebook</w:t>
-      </w:r>
-      <w:proofErr w:type="spellEnd"/>
+        <w:t>Facebook</w:t>
+      </w:r>
       <w:r>
         <w:rPr>
           <w:rFonts w:ascii="Arial" w:eastAsia="Times New Roman" w:hAnsi="Arial" w:cs="Arial"/>
@@ -2539,29 +2789,7 @@
           <w:szCs w:val="24"/>
           <w:lang w:eastAsia="da-DK"/>
         </w:rPr>
-        <w:t xml:space="preserve">Medskabelse/ </w:t>
-      </w:r>
-      <w:proofErr w:type="spellStart"/>
-      <w:r>
-        <w:rPr>
-          <w:rFonts w:ascii="Arial" w:hAnsi="Arial" w:cs="Arial"/>
-          <w:i/>
-          <w:sz w:val="24"/>
-          <w:szCs w:val="24"/>
-          <w:lang w:eastAsia="da-DK"/>
-        </w:rPr>
-        <w:t>co-creation</w:t>
-      </w:r>
-      <w:proofErr w:type="spellEnd"/>
-      <w:r>
-        <w:rPr>
-          <w:rFonts w:ascii="Arial" w:hAnsi="Arial" w:cs="Arial"/>
-          <w:i/>
-          <w:sz w:val="24"/>
-          <w:szCs w:val="24"/>
-          <w:lang w:eastAsia="da-DK"/>
-        </w:rPr>
-        <w:t>:</w:t>
+        <w:t>Medskabelse/ co-creation:</w:t>
       </w:r>
     </w:p>
     <w:p>
@@ -2627,7 +2855,7 @@
           <w:lang w:eastAsia="da-DK"/>
         </w:rPr>
       </w:pPr>
-      <w:bookmarkStart w:id="5" w:name="_Toc497911511"/>
+      <w:bookmarkStart w:id="7" w:name="_Toc497915585"/>
       <w:r>
         <w:rPr>
           <w:rFonts w:eastAsia="Times New Roman"/>
@@ -2637,7 +2865,7 @@
         </w:rPr>
         <w:t>Indtægter:</w:t>
       </w:r>
-      <w:bookmarkEnd w:id="5"/>
+      <w:bookmarkEnd w:id="7"/>
       <w:r>
         <w:rPr>
           <w:rFonts w:eastAsia="Times New Roman"/>
@@ -2722,7 +2950,7 @@
           <w:lang w:eastAsia="da-DK"/>
         </w:rPr>
       </w:pPr>
-      <w:bookmarkStart w:id="6" w:name="_Toc497911512"/>
+      <w:bookmarkStart w:id="8" w:name="_Toc497915586"/>
       <w:r>
         <w:rPr>
           <w:rFonts w:eastAsia="Times New Roman"/>
@@ -2732,7 +2960,7 @@
         </w:rPr>
         <w:t>Nøgleressourcer:</w:t>
       </w:r>
-      <w:bookmarkEnd w:id="6"/>
+      <w:bookmarkEnd w:id="8"/>
     </w:p>
     <w:p>
       <w:pPr>
@@ -2881,7 +3109,6 @@
         </w:rPr>
         <w:t xml:space="preserve">- Deres egne ansatte har en stor basisforståelse og erfaring indenfor tekstil- og sy-området, så de kan med ekspertise hjælpe kunder efter </w:t>
       </w:r>
-      <w:proofErr w:type="spellStart"/>
       <w:r>
         <w:rPr>
           <w:rFonts w:ascii="Arial" w:eastAsia="Times New Roman" w:hAnsi="Arial" w:cs="Arial"/>
@@ -2890,9 +3117,8 @@
           <w:szCs w:val="24"/>
           <w:lang w:eastAsia="da-DK"/>
         </w:rPr>
-        <w:t>godtbefindende</w:t>
-      </w:r>
-      <w:proofErr w:type="spellEnd"/>
+        <w:t>godt befindende</w:t>
+      </w:r>
       <w:r>
         <w:rPr>
           <w:rFonts w:ascii="Arial" w:eastAsia="Times New Roman" w:hAnsi="Arial" w:cs="Arial"/>
@@ -2927,6 +3153,7 @@
           <w:sz w:val="24"/>
           <w:szCs w:val="24"/>
         </w:rPr>
+        <w:lastRenderedPageBreak/>
         <w:t>Finansielle ressourcer</w:t>
       </w:r>
       <w:r>
@@ -2970,7 +3197,7 @@
           <w:lang w:eastAsia="da-DK"/>
         </w:rPr>
       </w:pPr>
-      <w:bookmarkStart w:id="7" w:name="_Toc497911513"/>
+      <w:bookmarkStart w:id="9" w:name="_Toc497915587"/>
       <w:r>
         <w:rPr>
           <w:rFonts w:eastAsia="Times New Roman"/>
@@ -2978,10 +3205,9 @@
           <w:color w:val="auto"/>
           <w:lang w:eastAsia="da-DK"/>
         </w:rPr>
-        <w:lastRenderedPageBreak/>
         <w:t>Nøgleaktiviteter:</w:t>
       </w:r>
-      <w:bookmarkEnd w:id="7"/>
+      <w:bookmarkEnd w:id="9"/>
     </w:p>
     <w:p>
       <w:pPr>
@@ -3012,9 +3238,8 @@
           <w:szCs w:val="24"/>
           <w:lang w:eastAsia="da-DK"/>
         </w:rPr>
-        <w:t xml:space="preserve">Stof 2000 ‘s nøgleaktivitet er deres salg af tekstiler, </w:t>
-      </w:r>
-      <w:proofErr w:type="spellStart"/>
+        <w:t>Stof 2000 ‘s nøgleaktivitet er deres salg af tekstiler, sy</w:t>
+      </w:r>
       <w:r>
         <w:rPr>
           <w:rFonts w:ascii="Arial" w:eastAsia="Times New Roman" w:hAnsi="Arial" w:cs="Arial"/>
@@ -3023,9 +3248,8 @@
           <w:szCs w:val="24"/>
           <w:lang w:eastAsia="da-DK"/>
         </w:rPr>
-        <w:t>syudstyr</w:t>
-      </w:r>
-      <w:proofErr w:type="spellEnd"/>
+        <w:t xml:space="preserve"> </w:t>
+      </w:r>
       <w:r>
         <w:rPr>
           <w:rFonts w:ascii="Arial" w:eastAsia="Times New Roman" w:hAnsi="Arial" w:cs="Arial"/>
@@ -3034,7 +3258,7 @@
           <w:szCs w:val="24"/>
           <w:lang w:eastAsia="da-DK"/>
         </w:rPr>
-        <w:t xml:space="preserve"> og symaskiner. da de ikke udbyder andet som f.eks. produktion og problemløsning.</w:t>
+        <w:t>udstyr og symaskiner. da de ikke udbyder andet som f.eks. produktion og problemløsning.</w:t>
       </w:r>
     </w:p>
     <w:p>
@@ -3058,7 +3282,7 @@
           <w:lang w:eastAsia="da-DK"/>
         </w:rPr>
       </w:pPr>
-      <w:bookmarkStart w:id="8" w:name="_Toc497911514"/>
+      <w:bookmarkStart w:id="10" w:name="_Toc497915588"/>
       <w:r>
         <w:rPr>
           <w:rFonts w:eastAsia="Times New Roman"/>
@@ -3068,7 +3292,7 @@
         </w:rPr>
         <w:t>Nøglepartnere:</w:t>
       </w:r>
-      <w:bookmarkEnd w:id="8"/>
+      <w:bookmarkEnd w:id="10"/>
     </w:p>
     <w:p>
       <w:pPr>
@@ -3112,7 +3336,7 @@
           <w:lang w:eastAsia="da-DK"/>
         </w:rPr>
       </w:pPr>
-      <w:bookmarkStart w:id="9" w:name="_Toc497911515"/>
+      <w:bookmarkStart w:id="11" w:name="_Toc497915589"/>
       <w:r>
         <w:rPr>
           <w:rFonts w:eastAsia="Times New Roman"/>
@@ -3122,7 +3346,7 @@
         </w:rPr>
         <w:t>Omkostningsstruktur</w:t>
       </w:r>
-      <w:bookmarkEnd w:id="9"/>
+      <w:bookmarkEnd w:id="11"/>
     </w:p>
     <w:p>
       <w:pPr>
@@ -3190,18 +3414,283 @@
     </w:p>
     <w:p>
       <w:pPr>
+        <w:spacing w:after="0" w:line="240" w:lineRule="auto"/>
+        <w:rPr>
+          <w:rFonts w:ascii="Times New Roman" w:eastAsia="Times New Roman" w:hAnsi="Times New Roman" w:cs="Times New Roman"/>
+          <w:sz w:val="24"/>
+          <w:szCs w:val="24"/>
+          <w:lang w:eastAsia="da-DK"/>
+        </w:rPr>
+      </w:pPr>
+    </w:p>
+    <w:p>
+      <w:pPr>
+        <w:spacing w:after="0" w:line="240" w:lineRule="auto"/>
+        <w:rPr>
+          <w:rFonts w:ascii="Times New Roman" w:eastAsia="Times New Roman" w:hAnsi="Times New Roman" w:cs="Times New Roman"/>
+          <w:sz w:val="24"/>
+          <w:szCs w:val="24"/>
+          <w:lang w:eastAsia="da-DK"/>
+        </w:rPr>
+      </w:pPr>
+    </w:p>
+    <w:p>
+      <w:pPr>
+        <w:spacing w:after="0" w:line="240" w:lineRule="auto"/>
+        <w:rPr>
+          <w:rFonts w:ascii="Times New Roman" w:eastAsia="Times New Roman" w:hAnsi="Times New Roman" w:cs="Times New Roman"/>
+          <w:sz w:val="24"/>
+          <w:szCs w:val="24"/>
+          <w:lang w:eastAsia="da-DK"/>
+        </w:rPr>
+      </w:pPr>
+    </w:p>
+    <w:p>
+      <w:pPr>
+        <w:spacing w:after="0" w:line="240" w:lineRule="auto"/>
+        <w:rPr>
+          <w:rFonts w:ascii="Times New Roman" w:eastAsia="Times New Roman" w:hAnsi="Times New Roman" w:cs="Times New Roman"/>
+          <w:sz w:val="24"/>
+          <w:szCs w:val="24"/>
+          <w:lang w:eastAsia="da-DK"/>
+        </w:rPr>
+      </w:pPr>
+    </w:p>
+    <w:p>
+      <w:pPr>
+        <w:spacing w:after="0" w:line="240" w:lineRule="auto"/>
+        <w:rPr>
+          <w:rFonts w:ascii="Times New Roman" w:eastAsia="Times New Roman" w:hAnsi="Times New Roman" w:cs="Times New Roman"/>
+          <w:sz w:val="24"/>
+          <w:szCs w:val="24"/>
+          <w:lang w:eastAsia="da-DK"/>
+        </w:rPr>
+      </w:pPr>
+    </w:p>
+    <w:p>
+      <w:pPr>
+        <w:spacing w:after="0" w:line="240" w:lineRule="auto"/>
+        <w:rPr>
+          <w:rFonts w:ascii="Times New Roman" w:eastAsia="Times New Roman" w:hAnsi="Times New Roman" w:cs="Times New Roman"/>
+          <w:sz w:val="24"/>
+          <w:szCs w:val="24"/>
+          <w:lang w:eastAsia="da-DK"/>
+        </w:rPr>
+      </w:pPr>
+    </w:p>
+    <w:p>
+      <w:pPr>
+        <w:spacing w:after="0" w:line="240" w:lineRule="auto"/>
+        <w:rPr>
+          <w:rFonts w:ascii="Times New Roman" w:eastAsia="Times New Roman" w:hAnsi="Times New Roman" w:cs="Times New Roman"/>
+          <w:sz w:val="24"/>
+          <w:szCs w:val="24"/>
+          <w:lang w:eastAsia="da-DK"/>
+        </w:rPr>
+      </w:pPr>
+    </w:p>
+    <w:p>
+      <w:pPr>
+        <w:spacing w:after="0" w:line="240" w:lineRule="auto"/>
+        <w:rPr>
+          <w:rFonts w:ascii="Times New Roman" w:eastAsia="Times New Roman" w:hAnsi="Times New Roman" w:cs="Times New Roman"/>
+          <w:sz w:val="24"/>
+          <w:szCs w:val="24"/>
+          <w:lang w:eastAsia="da-DK"/>
+        </w:rPr>
+      </w:pPr>
+    </w:p>
+    <w:p>
+      <w:pPr>
+        <w:spacing w:after="0" w:line="240" w:lineRule="auto"/>
+        <w:rPr>
+          <w:rFonts w:ascii="Times New Roman" w:eastAsia="Times New Roman" w:hAnsi="Times New Roman" w:cs="Times New Roman"/>
+          <w:sz w:val="24"/>
+          <w:szCs w:val="24"/>
+          <w:lang w:eastAsia="da-DK"/>
+        </w:rPr>
+      </w:pPr>
+    </w:p>
+    <w:p>
+      <w:pPr>
+        <w:spacing w:after="0" w:line="240" w:lineRule="auto"/>
+        <w:rPr>
+          <w:rFonts w:ascii="Times New Roman" w:eastAsia="Times New Roman" w:hAnsi="Times New Roman" w:cs="Times New Roman"/>
+          <w:sz w:val="24"/>
+          <w:szCs w:val="24"/>
+          <w:lang w:eastAsia="da-DK"/>
+        </w:rPr>
+      </w:pPr>
+    </w:p>
+    <w:p>
+      <w:pPr>
+        <w:spacing w:after="0" w:line="240" w:lineRule="auto"/>
+        <w:rPr>
+          <w:rFonts w:ascii="Times New Roman" w:eastAsia="Times New Roman" w:hAnsi="Times New Roman" w:cs="Times New Roman"/>
+          <w:sz w:val="24"/>
+          <w:szCs w:val="24"/>
+          <w:lang w:eastAsia="da-DK"/>
+        </w:rPr>
+      </w:pPr>
+    </w:p>
+    <w:p>
+      <w:pPr>
+        <w:spacing w:after="0" w:line="240" w:lineRule="auto"/>
+        <w:rPr>
+          <w:rFonts w:ascii="Times New Roman" w:eastAsia="Times New Roman" w:hAnsi="Times New Roman" w:cs="Times New Roman"/>
+          <w:sz w:val="24"/>
+          <w:szCs w:val="24"/>
+          <w:lang w:eastAsia="da-DK"/>
+        </w:rPr>
+      </w:pPr>
+    </w:p>
+    <w:p>
+      <w:pPr>
+        <w:spacing w:after="0" w:line="240" w:lineRule="auto"/>
+        <w:rPr>
+          <w:rFonts w:ascii="Times New Roman" w:eastAsia="Times New Roman" w:hAnsi="Times New Roman" w:cs="Times New Roman"/>
+          <w:sz w:val="24"/>
+          <w:szCs w:val="24"/>
+          <w:lang w:eastAsia="da-DK"/>
+        </w:rPr>
+      </w:pPr>
+    </w:p>
+    <w:p>
+      <w:pPr>
+        <w:spacing w:after="0" w:line="240" w:lineRule="auto"/>
+        <w:rPr>
+          <w:rFonts w:ascii="Times New Roman" w:eastAsia="Times New Roman" w:hAnsi="Times New Roman" w:cs="Times New Roman"/>
+          <w:sz w:val="24"/>
+          <w:szCs w:val="24"/>
+          <w:lang w:eastAsia="da-DK"/>
+        </w:rPr>
+      </w:pPr>
+    </w:p>
+    <w:p>
+      <w:pPr>
+        <w:spacing w:after="0" w:line="240" w:lineRule="auto"/>
+        <w:rPr>
+          <w:rFonts w:ascii="Times New Roman" w:eastAsia="Times New Roman" w:hAnsi="Times New Roman" w:cs="Times New Roman"/>
+          <w:sz w:val="24"/>
+          <w:szCs w:val="24"/>
+          <w:lang w:eastAsia="da-DK"/>
+        </w:rPr>
+      </w:pPr>
+    </w:p>
+    <w:p>
+      <w:pPr>
+        <w:spacing w:after="0" w:line="240" w:lineRule="auto"/>
+        <w:rPr>
+          <w:rFonts w:ascii="Times New Roman" w:eastAsia="Times New Roman" w:hAnsi="Times New Roman" w:cs="Times New Roman"/>
+          <w:sz w:val="24"/>
+          <w:szCs w:val="24"/>
+          <w:lang w:eastAsia="da-DK"/>
+        </w:rPr>
+      </w:pPr>
+    </w:p>
+    <w:p>
+      <w:pPr>
+        <w:spacing w:after="0" w:line="240" w:lineRule="auto"/>
+        <w:rPr>
+          <w:rFonts w:ascii="Times New Roman" w:eastAsia="Times New Roman" w:hAnsi="Times New Roman" w:cs="Times New Roman"/>
+          <w:sz w:val="24"/>
+          <w:szCs w:val="24"/>
+          <w:lang w:eastAsia="da-DK"/>
+        </w:rPr>
+      </w:pPr>
+    </w:p>
+    <w:p>
+      <w:pPr>
+        <w:spacing w:after="0" w:line="240" w:lineRule="auto"/>
+        <w:rPr>
+          <w:rFonts w:ascii="Times New Roman" w:eastAsia="Times New Roman" w:hAnsi="Times New Roman" w:cs="Times New Roman"/>
+          <w:sz w:val="24"/>
+          <w:szCs w:val="24"/>
+          <w:lang w:eastAsia="da-DK"/>
+        </w:rPr>
+      </w:pPr>
+    </w:p>
+    <w:p>
+      <w:pPr>
+        <w:spacing w:after="0" w:line="240" w:lineRule="auto"/>
+        <w:rPr>
+          <w:rFonts w:ascii="Times New Roman" w:eastAsia="Times New Roman" w:hAnsi="Times New Roman" w:cs="Times New Roman"/>
+          <w:sz w:val="24"/>
+          <w:szCs w:val="24"/>
+          <w:lang w:eastAsia="da-DK"/>
+        </w:rPr>
+      </w:pPr>
+    </w:p>
+    <w:p>
+      <w:pPr>
+        <w:spacing w:after="0" w:line="240" w:lineRule="auto"/>
+        <w:rPr>
+          <w:rFonts w:ascii="Times New Roman" w:eastAsia="Times New Roman" w:hAnsi="Times New Roman" w:cs="Times New Roman"/>
+          <w:sz w:val="24"/>
+          <w:szCs w:val="24"/>
+          <w:lang w:eastAsia="da-DK"/>
+        </w:rPr>
+      </w:pPr>
+    </w:p>
+    <w:p>
+      <w:pPr>
+        <w:spacing w:after="0" w:line="240" w:lineRule="auto"/>
+        <w:rPr>
+          <w:rFonts w:ascii="Times New Roman" w:eastAsia="Times New Roman" w:hAnsi="Times New Roman" w:cs="Times New Roman"/>
+          <w:sz w:val="24"/>
+          <w:szCs w:val="24"/>
+          <w:lang w:eastAsia="da-DK"/>
+        </w:rPr>
+      </w:pPr>
+    </w:p>
+    <w:p>
+      <w:pPr>
+        <w:spacing w:after="0" w:line="240" w:lineRule="auto"/>
+        <w:rPr>
+          <w:rFonts w:ascii="Times New Roman" w:eastAsia="Times New Roman" w:hAnsi="Times New Roman" w:cs="Times New Roman"/>
+          <w:sz w:val="24"/>
+          <w:szCs w:val="24"/>
+          <w:lang w:eastAsia="da-DK"/>
+        </w:rPr>
+      </w:pPr>
+    </w:p>
+    <w:p>
+      <w:pPr>
+        <w:spacing w:after="0" w:line="240" w:lineRule="auto"/>
+        <w:rPr>
+          <w:rFonts w:ascii="Times New Roman" w:eastAsia="Times New Roman" w:hAnsi="Times New Roman" w:cs="Times New Roman"/>
+          <w:sz w:val="24"/>
+          <w:szCs w:val="24"/>
+          <w:lang w:eastAsia="da-DK"/>
+        </w:rPr>
+      </w:pPr>
+    </w:p>
+    <w:p>
+      <w:pPr>
+        <w:spacing w:after="0" w:line="240" w:lineRule="auto"/>
+        <w:rPr>
+          <w:rFonts w:ascii="Times New Roman" w:eastAsia="Times New Roman" w:hAnsi="Times New Roman" w:cs="Times New Roman"/>
+          <w:sz w:val="24"/>
+          <w:szCs w:val="24"/>
+          <w:lang w:eastAsia="da-DK"/>
+        </w:rPr>
+      </w:pPr>
+    </w:p>
+    <w:p>
+      <w:pPr>
         <w:pStyle w:val="Overskrift1"/>
         <w:rPr>
           <w:rFonts w:eastAsia="Times New Roman"/>
           <w:lang w:eastAsia="da-DK"/>
         </w:rPr>
       </w:pPr>
-      <w:bookmarkStart w:id="10" w:name="_Toc497911516"/>
+      <w:bookmarkStart w:id="12" w:name="_Toc497915590"/>
       <w:r>
         <w:rPr>
           <w:rFonts w:eastAsia="Times New Roman"/>
           <w:lang w:eastAsia="da-DK"/>
         </w:rPr>
+        <w:lastRenderedPageBreak/>
         <w:t xml:space="preserve">PID </w:t>
       </w:r>
       <w:r>
@@ -3218,7 +3707,7 @@
         </w:rPr>
         <w:t xml:space="preserve"> Projektinitieringsdokument</w:t>
       </w:r>
-      <w:bookmarkEnd w:id="10"/>
+      <w:bookmarkEnd w:id="12"/>
     </w:p>
     <w:p>
       <w:pPr>
@@ -3241,7 +3730,7 @@
           <w:lang w:eastAsia="da-DK"/>
         </w:rPr>
       </w:pPr>
-      <w:bookmarkStart w:id="11" w:name="_Toc497911517"/>
+      <w:bookmarkStart w:id="13" w:name="_Toc497915591"/>
       <w:r>
         <w:rPr>
           <w:rFonts w:eastAsia="Times New Roman"/>
@@ -3251,7 +3740,29 @@
         </w:rPr>
         <w:t>1.1 Situationen lige nu:</w:t>
       </w:r>
-      <w:bookmarkEnd w:id="11"/>
+      <w:bookmarkEnd w:id="13"/>
+    </w:p>
+    <w:p>
+      <w:pPr>
+        <w:spacing w:after="0" w:line="240" w:lineRule="auto"/>
+        <w:rPr>
+          <w:rFonts w:ascii="Arial" w:eastAsia="Times New Roman" w:hAnsi="Arial" w:cs="Arial"/>
+          <w:color w:val="000000"/>
+          <w:sz w:val="24"/>
+          <w:szCs w:val="24"/>
+          <w:lang w:eastAsia="da-DK"/>
+        </w:rPr>
+      </w:pPr>
+      <w:r>
+        <w:rPr>
+          <w:rFonts w:ascii="Arial" w:eastAsia="Times New Roman" w:hAnsi="Arial" w:cs="Arial"/>
+          <w:color w:val="000000"/>
+          <w:sz w:val="24"/>
+          <w:szCs w:val="24"/>
+          <w:lang w:eastAsia="da-DK"/>
+        </w:rPr>
+        <w:t xml:space="preserve">Stof2000 bruger lige nu et lagersystem, som ikke fungerer optimalt i forhold til vores kontaktperson. Hendes søgefunktioner gør det ikke muligt at blive konkrete og hun kan ikke slå noget op i nogle underkategorier inden for en specifik vare. Hun skal desuden scanne varerne for metermål af tekstil, som så selv retter mængderne i systemet. Hun kan derfor ikke manuelt rette i nogle lagerbeholdninger selv. Hun kan desuden heller ikke slette gamle varer, som ikke længere er i butikken. </w:t>
+      </w:r>
     </w:p>
     <w:p>
       <w:pPr>
@@ -3263,16 +3774,6 @@
           <w:lang w:eastAsia="da-DK"/>
         </w:rPr>
       </w:pPr>
-      <w:r>
-        <w:rPr>
-          <w:rFonts w:ascii="Arial" w:eastAsia="Times New Roman" w:hAnsi="Arial" w:cs="Arial"/>
-          <w:color w:val="000000"/>
-          <w:sz w:val="24"/>
-          <w:szCs w:val="24"/>
-          <w:lang w:eastAsia="da-DK"/>
-        </w:rPr>
-        <w:t xml:space="preserve">Stof2000 bruger lige nu et lagersystem, som ikke fungerer optimalt i forhold til vores kontaktperson. Hendes søgefunktioner gør det ikke muligt at blive konkrete og hun kan ikke slå noget op i nogle underkategorier inden for en specifik vare. Hun skal desuden scanne varerne for metermål af tekstil, som så selv retter mængderne i systemet. Hun kan derfor ikke manuelt rette i nogle lagerbeholdninger selv. Hun kan desuden heller ikke slette gamle varer, som ikke længere er i butikken. </w:t>
-      </w:r>
     </w:p>
     <w:p>
       <w:pPr>
@@ -3295,7 +3796,7 @@
           <w:lang w:eastAsia="da-DK"/>
         </w:rPr>
       </w:pPr>
-      <w:bookmarkStart w:id="12" w:name="_Toc497911518"/>
+      <w:bookmarkStart w:id="14" w:name="_Toc497915592"/>
       <w:r>
         <w:rPr>
           <w:rFonts w:eastAsia="Times New Roman"/>
@@ -3305,7 +3806,29 @@
         </w:rPr>
         <w:t>1.2 Formålet med projektets løsning og bidrag til strategiske mål:</w:t>
       </w:r>
-      <w:bookmarkEnd w:id="12"/>
+      <w:bookmarkEnd w:id="14"/>
+    </w:p>
+    <w:p>
+      <w:pPr>
+        <w:spacing w:after="0" w:line="240" w:lineRule="auto"/>
+        <w:rPr>
+          <w:rFonts w:ascii="Arial" w:eastAsia="Times New Roman" w:hAnsi="Arial" w:cs="Arial"/>
+          <w:color w:val="000000"/>
+          <w:sz w:val="24"/>
+          <w:szCs w:val="24"/>
+          <w:lang w:eastAsia="da-DK"/>
+        </w:rPr>
+      </w:pPr>
+      <w:r>
+        <w:rPr>
+          <w:rFonts w:ascii="Arial" w:eastAsia="Times New Roman" w:hAnsi="Arial" w:cs="Arial"/>
+          <w:color w:val="000000"/>
+          <w:sz w:val="24"/>
+          <w:szCs w:val="24"/>
+          <w:lang w:eastAsia="da-DK"/>
+        </w:rPr>
+        <w:t>Udvikle et lagerstyringssystem der gør det nemmere at søge på varer og finde varer ud fra kategorier. Det skal også være muligt at tilgå systemet manuelt og slette varer.</w:t>
+      </w:r>
     </w:p>
     <w:p>
       <w:pPr>
@@ -3317,16 +3840,6 @@
           <w:lang w:eastAsia="da-DK"/>
         </w:rPr>
       </w:pPr>
-      <w:r>
-        <w:rPr>
-          <w:rFonts w:ascii="Arial" w:eastAsia="Times New Roman" w:hAnsi="Arial" w:cs="Arial"/>
-          <w:color w:val="000000"/>
-          <w:sz w:val="24"/>
-          <w:szCs w:val="24"/>
-          <w:lang w:eastAsia="da-DK"/>
-        </w:rPr>
-        <w:t>Udvikle et lagerstyringssystem der gør det nemmere at søge på varer og finde varer ud fra kategorier. Det skal også være muligt at tilgå systemet manuelt og slette varer.</w:t>
-      </w:r>
     </w:p>
     <w:p>
       <w:pPr>
@@ -3349,7 +3862,7 @@
           <w:lang w:eastAsia="da-DK"/>
         </w:rPr>
       </w:pPr>
-      <w:bookmarkStart w:id="13" w:name="_Toc497911519"/>
+      <w:bookmarkStart w:id="15" w:name="_Toc497915593"/>
       <w:r>
         <w:rPr>
           <w:rFonts w:eastAsia="Times New Roman"/>
@@ -3359,7 +3872,29 @@
         </w:rPr>
         <w:t>1.3 Den fremtidige situation efter indførelse af projektet:</w:t>
       </w:r>
-      <w:bookmarkEnd w:id="13"/>
+      <w:bookmarkEnd w:id="15"/>
+    </w:p>
+    <w:p>
+      <w:pPr>
+        <w:spacing w:after="0" w:line="240" w:lineRule="auto"/>
+        <w:rPr>
+          <w:rFonts w:ascii="Arial" w:eastAsia="Times New Roman" w:hAnsi="Arial" w:cs="Arial"/>
+          <w:color w:val="000000"/>
+          <w:sz w:val="24"/>
+          <w:szCs w:val="24"/>
+          <w:lang w:eastAsia="da-DK"/>
+        </w:rPr>
+      </w:pPr>
+      <w:r>
+        <w:rPr>
+          <w:rFonts w:ascii="Arial" w:eastAsia="Times New Roman" w:hAnsi="Arial" w:cs="Arial"/>
+          <w:color w:val="000000"/>
+          <w:sz w:val="24"/>
+          <w:szCs w:val="24"/>
+          <w:lang w:eastAsia="da-DK"/>
+        </w:rPr>
+        <w:t>Efter udvikling af systemet vil lageret og varerne være mere overskuelige og nemmere at finde i et lagersystem. Dette ville spare tid for sælgeren.</w:t>
+      </w:r>
     </w:p>
     <w:p>
       <w:pPr>
@@ -3371,16 +3906,6 @@
           <w:lang w:eastAsia="da-DK"/>
         </w:rPr>
       </w:pPr>
-      <w:r>
-        <w:rPr>
-          <w:rFonts w:ascii="Arial" w:eastAsia="Times New Roman" w:hAnsi="Arial" w:cs="Arial"/>
-          <w:color w:val="000000"/>
-          <w:sz w:val="24"/>
-          <w:szCs w:val="24"/>
-          <w:lang w:eastAsia="da-DK"/>
-        </w:rPr>
-        <w:t>Efter udvikling af systemet vil lageret og varerne være mere overskuelige og nemmere at finde i et lagersystem. Dette ville spare tid for sælgeren.</w:t>
-      </w:r>
     </w:p>
     <w:p>
       <w:pPr>
@@ -3403,7 +3928,7 @@
           <w:lang w:eastAsia="da-DK"/>
         </w:rPr>
       </w:pPr>
-      <w:bookmarkStart w:id="14" w:name="_Toc497911520"/>
+      <w:bookmarkStart w:id="16" w:name="_Toc497915594"/>
       <w:r>
         <w:rPr>
           <w:rFonts w:eastAsia="Times New Roman"/>
@@ -3433,7 +3958,427 @@
         </w:rPr>
         <w:t>):</w:t>
       </w:r>
-      <w:bookmarkEnd w:id="14"/>
+      <w:bookmarkEnd w:id="16"/>
+    </w:p>
+    <w:p>
+      <w:pPr>
+        <w:spacing w:after="0" w:line="240" w:lineRule="auto"/>
+        <w:rPr>
+          <w:rFonts w:ascii="Arial" w:eastAsia="Times New Roman" w:hAnsi="Arial" w:cs="Arial"/>
+          <w:color w:val="000000"/>
+          <w:sz w:val="24"/>
+          <w:szCs w:val="24"/>
+          <w:lang w:eastAsia="da-DK"/>
+        </w:rPr>
+      </w:pPr>
+      <w:r>
+        <w:rPr>
+          <w:rFonts w:ascii="Arial" w:eastAsia="Times New Roman" w:hAnsi="Arial" w:cs="Arial"/>
+          <w:color w:val="000000"/>
+          <w:sz w:val="24"/>
+          <w:szCs w:val="24"/>
+          <w:lang w:eastAsia="da-DK"/>
+        </w:rPr>
+        <w:t>Så vil situationen være helt uændret, og de vil stadigvæk have lige så meget bøvl med deres lageroversigt, som de altid har haft.</w:t>
+      </w:r>
+    </w:p>
+    <w:p>
+      <w:pPr>
+        <w:spacing w:after="0" w:line="240" w:lineRule="auto"/>
+        <w:rPr>
+          <w:rFonts w:ascii="Arial" w:eastAsia="Times New Roman" w:hAnsi="Arial" w:cs="Arial"/>
+          <w:color w:val="000000"/>
+          <w:sz w:val="24"/>
+          <w:szCs w:val="24"/>
+          <w:lang w:eastAsia="da-DK"/>
+        </w:rPr>
+      </w:pPr>
+    </w:p>
+    <w:p>
+      <w:pPr>
+        <w:spacing w:after="0" w:line="240" w:lineRule="auto"/>
+        <w:rPr>
+          <w:rFonts w:ascii="Arial" w:eastAsia="Times New Roman" w:hAnsi="Arial" w:cs="Arial"/>
+          <w:color w:val="000000"/>
+          <w:sz w:val="24"/>
+          <w:szCs w:val="24"/>
+          <w:lang w:eastAsia="da-DK"/>
+        </w:rPr>
+      </w:pPr>
+    </w:p>
+    <w:p>
+      <w:pPr>
+        <w:spacing w:after="0" w:line="240" w:lineRule="auto"/>
+        <w:rPr>
+          <w:rFonts w:ascii="Arial" w:eastAsia="Times New Roman" w:hAnsi="Arial" w:cs="Arial"/>
+          <w:color w:val="000000"/>
+          <w:sz w:val="24"/>
+          <w:szCs w:val="24"/>
+          <w:lang w:eastAsia="da-DK"/>
+        </w:rPr>
+      </w:pPr>
+    </w:p>
+    <w:p>
+      <w:pPr>
+        <w:pStyle w:val="Overskrift2"/>
+        <w:rPr>
+          <w:b/>
+          <w:color w:val="auto"/>
+        </w:rPr>
+      </w:pPr>
+      <w:bookmarkStart w:id="17" w:name="_Toc497915595"/>
+      <w:r>
+        <w:rPr>
+          <w:b/>
+          <w:color w:val="auto"/>
+        </w:rPr>
+        <w:t>2.0 Scope og afgrænsninger</w:t>
+      </w:r>
+      <w:bookmarkEnd w:id="17"/>
+    </w:p>
+    <w:p>
+      <w:pPr>
+        <w:pStyle w:val="NormalWeb"/>
+        <w:spacing w:before="0" w:beforeAutospacing="0" w:after="0" w:afterAutospacing="0"/>
+        <w:rPr>
+          <w:rFonts w:ascii="Arial" w:hAnsi="Arial" w:cs="Arial"/>
+          <w:color w:val="000000"/>
+        </w:rPr>
+      </w:pPr>
+      <w:r>
+        <w:rPr>
+          <w:rFonts w:ascii="Arial" w:hAnsi="Arial" w:cs="Arial"/>
+          <w:color w:val="000000"/>
+        </w:rPr>
+        <w:t xml:space="preserve">Der laves et nyt og forbedret lagersystem for Stof 2000, som implementerer de løsninger, personalet har ønsket. Der er dog enkelte begrænsninger for, hvad vi kan hjælpe dem med. </w:t>
+      </w:r>
+    </w:p>
+    <w:p>
+      <w:pPr>
+        <w:pStyle w:val="NormalWeb"/>
+        <w:spacing w:before="0" w:beforeAutospacing="0" w:after="0" w:afterAutospacing="0"/>
+        <w:rPr>
+          <w:rFonts w:ascii="Arial" w:hAnsi="Arial" w:cs="Arial"/>
+          <w:color w:val="000000"/>
+        </w:rPr>
+      </w:pPr>
+    </w:p>
+    <w:tbl>
+      <w:tblPr>
+        <w:tblStyle w:val="Listetabel3-farve5"/>
+        <w:tblW w:w="8789" w:type="dxa"/>
+        <w:tblLayout w:type="fixed"/>
+        <w:tblLook w:val="04A0" w:firstRow="1" w:lastRow="0" w:firstColumn="1" w:lastColumn="0" w:noHBand="0" w:noVBand="1"/>
+      </w:tblPr>
+      <w:tblGrid>
+        <w:gridCol w:w="1985"/>
+        <w:gridCol w:w="2977"/>
+        <w:gridCol w:w="3827"/>
+      </w:tblGrid>
+      <w:tr>
+        <w:trPr>
+          <w:cnfStyle w:val="100000000000" w:firstRow="1" w:lastRow="0" w:firstColumn="0" w:lastColumn="0" w:oddVBand="0" w:evenVBand="0" w:oddHBand="0" w:evenHBand="0" w:firstRowFirstColumn="0" w:firstRowLastColumn="0" w:lastRowFirstColumn="0" w:lastRowLastColumn="0"/>
+        </w:trPr>
+        <w:tc>
+          <w:tcPr>
+            <w:cnfStyle w:val="001000000100" w:firstRow="0" w:lastRow="0" w:firstColumn="1" w:lastColumn="0" w:oddVBand="0" w:evenVBand="0" w:oddHBand="0" w:evenHBand="0" w:firstRowFirstColumn="1" w:firstRowLastColumn="0" w:lastRowFirstColumn="0" w:lastRowLastColumn="0"/>
+            <w:tcW w:w="1985" w:type="dxa"/>
+          </w:tcPr>
+          <w:p>
+            <w:pPr>
+              <w:spacing w:line="320" w:lineRule="exact"/>
+              <w:rPr>
+                <w:color w:val="000000" w:themeColor="text1"/>
+                <w:szCs w:val="18"/>
+              </w:rPr>
+            </w:pPr>
+            <w:r>
+              <w:rPr>
+                <w:color w:val="000000" w:themeColor="text1"/>
+                <w:szCs w:val="18"/>
+              </w:rPr>
+              <w:t>Indeholdt i scope</w:t>
+            </w:r>
+          </w:p>
+        </w:tc>
+        <w:tc>
+          <w:tcPr>
+            <w:tcW w:w="2977" w:type="dxa"/>
+          </w:tcPr>
+          <w:p>
+            <w:pPr>
+              <w:spacing w:line="320" w:lineRule="exact"/>
+              <w:cnfStyle w:val="100000000000" w:firstRow="1" w:lastRow="0" w:firstColumn="0" w:lastColumn="0" w:oddVBand="0" w:evenVBand="0" w:oddHBand="0" w:evenHBand="0" w:firstRowFirstColumn="0" w:firstRowLastColumn="0" w:lastRowFirstColumn="0" w:lastRowLastColumn="0"/>
+              <w:rPr>
+                <w:color w:val="000000" w:themeColor="text1"/>
+                <w:szCs w:val="18"/>
+              </w:rPr>
+            </w:pPr>
+            <w:r>
+              <w:rPr>
+                <w:color w:val="000000" w:themeColor="text1"/>
+                <w:szCs w:val="18"/>
+              </w:rPr>
+              <w:t>Udenfor scope (afgræsning)</w:t>
+            </w:r>
+          </w:p>
+        </w:tc>
+        <w:tc>
+          <w:tcPr>
+            <w:tcW w:w="3827" w:type="dxa"/>
+          </w:tcPr>
+          <w:p>
+            <w:pPr>
+              <w:spacing w:line="320" w:lineRule="exact"/>
+              <w:cnfStyle w:val="100000000000" w:firstRow="1" w:lastRow="0" w:firstColumn="0" w:lastColumn="0" w:oddVBand="0" w:evenVBand="0" w:oddHBand="0" w:evenHBand="0" w:firstRowFirstColumn="0" w:firstRowLastColumn="0" w:lastRowFirstColumn="0" w:lastRowLastColumn="0"/>
+              <w:rPr>
+                <w:color w:val="000000" w:themeColor="text1"/>
+                <w:szCs w:val="18"/>
+              </w:rPr>
+            </w:pPr>
+            <w:r>
+              <w:rPr>
+                <w:color w:val="000000" w:themeColor="text1"/>
+                <w:szCs w:val="18"/>
+              </w:rPr>
+              <w:t>Begrundelse for afgræsning</w:t>
+            </w:r>
+          </w:p>
+        </w:tc>
+      </w:tr>
+      <w:tr>
+        <w:trPr>
+          <w:cnfStyle w:val="000000100000" w:firstRow="0" w:lastRow="0" w:firstColumn="0" w:lastColumn="0" w:oddVBand="0" w:evenVBand="0" w:oddHBand="1" w:evenHBand="0" w:firstRowFirstColumn="0" w:firstRowLastColumn="0" w:lastRowFirstColumn="0" w:lastRowLastColumn="0"/>
+        </w:trPr>
+        <w:tc>
+          <w:tcPr>
+            <w:cnfStyle w:val="001000000000" w:firstRow="0" w:lastRow="0" w:firstColumn="1" w:lastColumn="0" w:oddVBand="0" w:evenVBand="0" w:oddHBand="0" w:evenHBand="0" w:firstRowFirstColumn="0" w:firstRowLastColumn="0" w:lastRowFirstColumn="0" w:lastRowLastColumn="0"/>
+            <w:tcW w:w="1985" w:type="dxa"/>
+          </w:tcPr>
+          <w:p>
+            <w:pPr>
+              <w:spacing w:line="320" w:lineRule="exact"/>
+              <w:rPr>
+                <w:b w:val="0"/>
+                <w:color w:val="000000" w:themeColor="text1"/>
+                <w:sz w:val="20"/>
+                <w:szCs w:val="20"/>
+              </w:rPr>
+            </w:pPr>
+            <w:r>
+              <w:rPr>
+                <w:rFonts w:ascii="Arial" w:hAnsi="Arial" w:cs="Arial"/>
+                <w:b w:val="0"/>
+                <w:color w:val="000000" w:themeColor="text1"/>
+                <w:sz w:val="20"/>
+                <w:szCs w:val="20"/>
+              </w:rPr>
+              <w:t>Rediger varer</w:t>
+            </w:r>
+          </w:p>
+        </w:tc>
+        <w:tc>
+          <w:tcPr>
+            <w:tcW w:w="2977" w:type="dxa"/>
+          </w:tcPr>
+          <w:p>
+            <w:pPr>
+              <w:spacing w:line="320" w:lineRule="exact"/>
+              <w:cnfStyle w:val="000000100000" w:firstRow="0" w:lastRow="0" w:firstColumn="0" w:lastColumn="0" w:oddVBand="0" w:evenVBand="0" w:oddHBand="1" w:evenHBand="0" w:firstRowFirstColumn="0" w:firstRowLastColumn="0" w:lastRowFirstColumn="0" w:lastRowLastColumn="0"/>
+              <w:rPr>
+                <w:color w:val="000000" w:themeColor="text1"/>
+                <w:sz w:val="20"/>
+                <w:szCs w:val="20"/>
+              </w:rPr>
+            </w:pPr>
+            <w:r>
+              <w:rPr>
+                <w:rFonts w:ascii="Arial" w:hAnsi="Arial" w:cs="Arial"/>
+                <w:color w:val="000000" w:themeColor="text1"/>
+                <w:sz w:val="20"/>
+                <w:szCs w:val="20"/>
+              </w:rPr>
+              <w:t>Ingen tilføjelse af nye varer</w:t>
+            </w:r>
+          </w:p>
+        </w:tc>
+        <w:tc>
+          <w:tcPr>
+            <w:tcW w:w="3827" w:type="dxa"/>
+          </w:tcPr>
+          <w:p>
+            <w:pPr>
+              <w:spacing w:line="320" w:lineRule="exact"/>
+              <w:cnfStyle w:val="000000100000" w:firstRow="0" w:lastRow="0" w:firstColumn="0" w:lastColumn="0" w:oddVBand="0" w:evenVBand="0" w:oddHBand="1" w:evenHBand="0" w:firstRowFirstColumn="0" w:firstRowLastColumn="0" w:lastRowFirstColumn="0" w:lastRowLastColumn="0"/>
+              <w:rPr>
+                <w:color w:val="000000" w:themeColor="text1"/>
+                <w:szCs w:val="18"/>
+              </w:rPr>
+            </w:pPr>
+            <w:r>
+              <w:rPr>
+                <w:rFonts w:ascii="Arial" w:hAnsi="Arial" w:cs="Arial"/>
+                <w:color w:val="000000"/>
+                <w:sz w:val="20"/>
+              </w:rPr>
+              <w:t>Denne funktionalitet var ikke nødvendig for personalet i Stof 2000</w:t>
+            </w:r>
+            <w:r>
+              <w:rPr>
+                <w:rFonts w:ascii="Arial" w:hAnsi="Arial" w:cs="Arial"/>
+                <w:color w:val="000000"/>
+              </w:rPr>
+              <w:t>.</w:t>
+            </w:r>
+          </w:p>
+        </w:tc>
+      </w:tr>
+      <w:tr>
+        <w:tc>
+          <w:tcPr>
+            <w:cnfStyle w:val="001000000000" w:firstRow="0" w:lastRow="0" w:firstColumn="1" w:lastColumn="0" w:oddVBand="0" w:evenVBand="0" w:oddHBand="0" w:evenHBand="0" w:firstRowFirstColumn="0" w:firstRowLastColumn="0" w:lastRowFirstColumn="0" w:lastRowLastColumn="0"/>
+            <w:tcW w:w="1985" w:type="dxa"/>
+          </w:tcPr>
+          <w:p>
+            <w:pPr>
+              <w:pStyle w:val="MPBrdtekst"/>
+              <w:spacing w:after="0" w:line="320" w:lineRule="exact"/>
+              <w:rPr>
+                <w:rFonts w:asciiTheme="minorHAnsi" w:hAnsiTheme="minorHAnsi"/>
+                <w:b w:val="0"/>
+                <w:color w:val="000000" w:themeColor="text1"/>
+                <w:sz w:val="20"/>
+                <w:szCs w:val="20"/>
+              </w:rPr>
+            </w:pPr>
+            <w:r>
+              <w:rPr>
+                <w:rFonts w:ascii="Arial" w:hAnsi="Arial" w:cs="Arial"/>
+                <w:b w:val="0"/>
+                <w:color w:val="000000" w:themeColor="text1"/>
+                <w:sz w:val="20"/>
+                <w:szCs w:val="20"/>
+              </w:rPr>
+              <w:t>Forbedring søgefunktionalitet</w:t>
+            </w:r>
+          </w:p>
+        </w:tc>
+        <w:tc>
+          <w:tcPr>
+            <w:tcW w:w="2977" w:type="dxa"/>
+          </w:tcPr>
+          <w:p>
+            <w:pPr>
+              <w:pStyle w:val="MPBrdtekst"/>
+              <w:spacing w:after="0" w:line="320" w:lineRule="exact"/>
+              <w:cnfStyle w:val="000000000000" w:firstRow="0" w:lastRow="0" w:firstColumn="0" w:lastColumn="0" w:oddVBand="0" w:evenVBand="0" w:oddHBand="0" w:evenHBand="0" w:firstRowFirstColumn="0" w:firstRowLastColumn="0" w:lastRowFirstColumn="0" w:lastRowLastColumn="0"/>
+              <w:rPr>
+                <w:rFonts w:asciiTheme="minorHAnsi" w:hAnsiTheme="minorHAnsi"/>
+                <w:color w:val="000000" w:themeColor="text1"/>
+                <w:sz w:val="20"/>
+                <w:szCs w:val="20"/>
+              </w:rPr>
+            </w:pPr>
+            <w:r>
+              <w:rPr>
+                <w:rFonts w:ascii="Arial" w:hAnsi="Arial" w:cs="Arial"/>
+                <w:color w:val="000000" w:themeColor="text1"/>
+                <w:sz w:val="20"/>
+                <w:szCs w:val="20"/>
+              </w:rPr>
+              <w:t>Integration af håndscanner</w:t>
+            </w:r>
+          </w:p>
+        </w:tc>
+        <w:tc>
+          <w:tcPr>
+            <w:tcW w:w="3827" w:type="dxa"/>
+          </w:tcPr>
+          <w:p>
+            <w:pPr>
+              <w:pStyle w:val="MPBrdtekst"/>
+              <w:spacing w:after="0" w:line="320" w:lineRule="exact"/>
+              <w:cnfStyle w:val="000000000000" w:firstRow="0" w:lastRow="0" w:firstColumn="0" w:lastColumn="0" w:oddVBand="0" w:evenVBand="0" w:oddHBand="0" w:evenHBand="0" w:firstRowFirstColumn="0" w:firstRowLastColumn="0" w:lastRowFirstColumn="0" w:lastRowLastColumn="0"/>
+              <w:rPr>
+                <w:rFonts w:asciiTheme="minorHAnsi" w:hAnsiTheme="minorHAnsi"/>
+                <w:color w:val="000000" w:themeColor="text1"/>
+                <w:sz w:val="20"/>
+                <w:szCs w:val="18"/>
+              </w:rPr>
+            </w:pPr>
+            <w:r>
+              <w:rPr>
+                <w:rFonts w:ascii="Arial" w:hAnsi="Arial" w:cs="Arial"/>
+                <w:color w:val="000000"/>
+                <w:sz w:val="20"/>
+              </w:rPr>
+              <w:t>Det bliver for bredt, og det er uden for vores kompetencenive</w:t>
+            </w:r>
+          </w:p>
+        </w:tc>
+      </w:tr>
+    </w:tbl>
+    <w:p>
+      <w:pPr>
+        <w:pStyle w:val="NormalWeb"/>
+        <w:spacing w:before="0" w:beforeAutospacing="0" w:after="0" w:afterAutospacing="0"/>
+      </w:pPr>
+    </w:p>
+    <w:p>
+      <w:pPr>
+        <w:pStyle w:val="NormalWeb"/>
+        <w:spacing w:before="0" w:beforeAutospacing="0" w:after="0" w:afterAutospacing="0"/>
+      </w:pPr>
+    </w:p>
+    <w:p>
+      <w:pPr>
+        <w:pStyle w:val="NormalWeb"/>
+        <w:spacing w:before="0" w:beforeAutospacing="0" w:after="0" w:afterAutospacing="0"/>
+      </w:pPr>
+    </w:p>
+    <w:p>
+      <w:pPr>
+        <w:pStyle w:val="NormalWeb"/>
+        <w:spacing w:before="0" w:beforeAutospacing="0" w:after="0" w:afterAutospacing="0"/>
+      </w:pPr>
+    </w:p>
+    <w:p>
+      <w:pPr>
+        <w:pStyle w:val="NormalWeb"/>
+        <w:spacing w:before="0" w:beforeAutospacing="0" w:after="0" w:afterAutospacing="0"/>
+      </w:pPr>
+    </w:p>
+    <w:p>
+      <w:pPr>
+        <w:pStyle w:val="Overskrift2"/>
+        <w:rPr>
+          <w:b/>
+          <w:color w:val="000000" w:themeColor="text1"/>
+        </w:rPr>
+      </w:pPr>
+      <w:bookmarkStart w:id="18" w:name="_Toc497915596"/>
+      <w:r>
+        <w:rPr>
+          <w:b/>
+          <w:color w:val="000000" w:themeColor="text1"/>
+        </w:rPr>
+        <w:lastRenderedPageBreak/>
+        <w:t>3.0 Mål og succeskriterier</w:t>
+      </w:r>
+      <w:bookmarkEnd w:id="18"/>
+    </w:p>
+    <w:p>
+      <w:pPr>
+        <w:pStyle w:val="NormalWeb"/>
+        <w:spacing w:before="0" w:beforeAutospacing="0" w:after="0" w:afterAutospacing="0"/>
+      </w:pPr>
+      <w:r>
+        <w:rPr>
+          <w:rFonts w:ascii="Arial" w:hAnsi="Arial" w:cs="Arial"/>
+          <w:color w:val="000000"/>
+        </w:rPr>
+        <w:t>Nedenfor fremgår vores mål og succeskriterier for dette projekt. Det vigtigste mål er at levere et nyt lagersystem, som giver værdi for virksomheden.</w:t>
+      </w:r>
     </w:p>
     <w:p>
       <w:pPr>
@@ -3445,44 +4390,618 @@
           <w:lang w:eastAsia="da-DK"/>
         </w:rPr>
       </w:pPr>
-      <w:r>
-        <w:rPr>
-          <w:rFonts w:ascii="Arial" w:eastAsia="Times New Roman" w:hAnsi="Arial" w:cs="Arial"/>
-          <w:color w:val="000000"/>
-          <w:sz w:val="24"/>
-          <w:szCs w:val="24"/>
-          <w:lang w:eastAsia="da-DK"/>
-        </w:rPr>
-        <w:t>Så vil situationen være helt uændret, og de vil stadigvæk have lige så meget bøvl med deres lageroversigt, som de altid har haft.</w:t>
-      </w:r>
-    </w:p>
+    </w:p>
+    <w:tbl>
+      <w:tblPr>
+        <w:tblStyle w:val="Listetabel4-farve1"/>
+        <w:tblW w:w="8789" w:type="dxa"/>
+        <w:tblLayout w:type="fixed"/>
+        <w:tblLook w:val="04A0" w:firstRow="1" w:lastRow="0" w:firstColumn="1" w:lastColumn="0" w:noHBand="0" w:noVBand="1"/>
+      </w:tblPr>
+      <w:tblGrid>
+        <w:gridCol w:w="3261"/>
+        <w:gridCol w:w="3260"/>
+        <w:gridCol w:w="2268"/>
+      </w:tblGrid>
+      <w:tr>
+        <w:trPr>
+          <w:cnfStyle w:val="100000000000" w:firstRow="1" w:lastRow="0" w:firstColumn="0" w:lastColumn="0" w:oddVBand="0" w:evenVBand="0" w:oddHBand="0" w:evenHBand="0" w:firstRowFirstColumn="0" w:firstRowLastColumn="0" w:lastRowFirstColumn="0" w:lastRowLastColumn="0"/>
+        </w:trPr>
+        <w:tc>
+          <w:tcPr>
+            <w:cnfStyle w:val="001000000000" w:firstRow="0" w:lastRow="0" w:firstColumn="1" w:lastColumn="0" w:oddVBand="0" w:evenVBand="0" w:oddHBand="0" w:evenHBand="0" w:firstRowFirstColumn="0" w:firstRowLastColumn="0" w:lastRowFirstColumn="0" w:lastRowLastColumn="0"/>
+            <w:tcW w:w="3261" w:type="dxa"/>
+          </w:tcPr>
+          <w:p>
+            <w:pPr>
+              <w:spacing w:line="320" w:lineRule="exact"/>
+              <w:rPr>
+                <w:szCs w:val="18"/>
+              </w:rPr>
+            </w:pPr>
+            <w:r>
+              <w:rPr>
+                <w:szCs w:val="18"/>
+              </w:rPr>
+              <w:t>Projektets mål</w:t>
+            </w:r>
+          </w:p>
+        </w:tc>
+        <w:tc>
+          <w:tcPr>
+            <w:tcW w:w="3260" w:type="dxa"/>
+          </w:tcPr>
+          <w:p>
+            <w:pPr>
+              <w:spacing w:line="320" w:lineRule="exact"/>
+              <w:cnfStyle w:val="100000000000" w:firstRow="1" w:lastRow="0" w:firstColumn="0" w:lastColumn="0" w:oddVBand="0" w:evenVBand="0" w:oddHBand="0" w:evenHBand="0" w:firstRowFirstColumn="0" w:firstRowLastColumn="0" w:lastRowFirstColumn="0" w:lastRowLastColumn="0"/>
+              <w:rPr>
+                <w:szCs w:val="18"/>
+              </w:rPr>
+            </w:pPr>
+            <w:r>
+              <w:rPr>
+                <w:szCs w:val="18"/>
+              </w:rPr>
+              <w:t>Beskrivelse</w:t>
+            </w:r>
+          </w:p>
+        </w:tc>
+        <w:tc>
+          <w:tcPr>
+            <w:tcW w:w="2268" w:type="dxa"/>
+          </w:tcPr>
+          <w:p>
+            <w:pPr>
+              <w:spacing w:line="320" w:lineRule="exact"/>
+              <w:cnfStyle w:val="100000000000" w:firstRow="1" w:lastRow="0" w:firstColumn="0" w:lastColumn="0" w:oddVBand="0" w:evenVBand="0" w:oddHBand="0" w:evenHBand="0" w:firstRowFirstColumn="0" w:firstRowLastColumn="0" w:lastRowFirstColumn="0" w:lastRowLastColumn="0"/>
+              <w:rPr>
+                <w:szCs w:val="18"/>
+              </w:rPr>
+            </w:pPr>
+            <w:r>
+              <w:rPr>
+                <w:szCs w:val="18"/>
+              </w:rPr>
+              <w:t>Succeskriterier</w:t>
+            </w:r>
+          </w:p>
+        </w:tc>
+      </w:tr>
+      <w:tr>
+        <w:trPr>
+          <w:cnfStyle w:val="000000100000" w:firstRow="0" w:lastRow="0" w:firstColumn="0" w:lastColumn="0" w:oddVBand="0" w:evenVBand="0" w:oddHBand="1" w:evenHBand="0" w:firstRowFirstColumn="0" w:firstRowLastColumn="0" w:lastRowFirstColumn="0" w:lastRowLastColumn="0"/>
+          <w:trHeight w:val="1334"/>
+        </w:trPr>
+        <w:tc>
+          <w:tcPr>
+            <w:cnfStyle w:val="001000000000" w:firstRow="0" w:lastRow="0" w:firstColumn="1" w:lastColumn="0" w:oddVBand="0" w:evenVBand="0" w:oddHBand="0" w:evenHBand="0" w:firstRowFirstColumn="0" w:firstRowLastColumn="0" w:lastRowFirstColumn="0" w:lastRowLastColumn="0"/>
+            <w:tcW w:w="3261" w:type="dxa"/>
+          </w:tcPr>
+          <w:p>
+            <w:pPr>
+              <w:spacing w:line="320" w:lineRule="exact"/>
+              <w:rPr>
+                <w:rFonts w:ascii="Arial" w:hAnsi="Arial" w:cs="Arial"/>
+                <w:color w:val="000000"/>
+              </w:rPr>
+            </w:pPr>
+            <w:r>
+              <w:rPr>
+                <w:szCs w:val="18"/>
+              </w:rPr>
+              <w:t>1.</w:t>
+            </w:r>
+            <w:r>
+              <w:rPr>
+                <w:rFonts w:ascii="Arial" w:hAnsi="Arial" w:cs="Arial"/>
+                <w:color w:val="000000"/>
+              </w:rPr>
+              <w:t xml:space="preserve"> </w:t>
+            </w:r>
+          </w:p>
+          <w:p>
+            <w:pPr>
+              <w:spacing w:line="320" w:lineRule="exact"/>
+              <w:rPr>
+                <w:b w:val="0"/>
+                <w:szCs w:val="18"/>
+              </w:rPr>
+            </w:pPr>
+            <w:r>
+              <w:rPr>
+                <w:rFonts w:ascii="Arial" w:hAnsi="Arial" w:cs="Arial"/>
+                <w:b w:val="0"/>
+                <w:color w:val="000000"/>
+                <w:sz w:val="20"/>
+              </w:rPr>
+              <w:t>Overensstemmelse mellem forretningens forventninger og systemet, vi leverer</w:t>
+            </w:r>
+          </w:p>
+        </w:tc>
+        <w:tc>
+          <w:tcPr>
+            <w:tcW w:w="3260" w:type="dxa"/>
+          </w:tcPr>
+          <w:p>
+            <w:pPr>
+              <w:spacing w:line="320" w:lineRule="exact"/>
+              <w:cnfStyle w:val="000000100000" w:firstRow="0" w:lastRow="0" w:firstColumn="0" w:lastColumn="0" w:oddVBand="0" w:evenVBand="0" w:oddHBand="1" w:evenHBand="0" w:firstRowFirstColumn="0" w:firstRowLastColumn="0" w:lastRowFirstColumn="0" w:lastRowLastColumn="0"/>
+              <w:rPr>
+                <w:szCs w:val="18"/>
+              </w:rPr>
+            </w:pPr>
+            <w:r>
+              <w:rPr>
+                <w:rFonts w:ascii="Arial" w:hAnsi="Arial" w:cs="Arial"/>
+                <w:color w:val="000000"/>
+                <w:sz w:val="20"/>
+              </w:rPr>
+              <w:t>Vi ønsker at imødekomme de krav, som personalet stiller til et lagersystem. (De specifikke krav fremgår af vores Back Log)</w:t>
+            </w:r>
+          </w:p>
+        </w:tc>
+        <w:tc>
+          <w:tcPr>
+            <w:tcW w:w="2268" w:type="dxa"/>
+          </w:tcPr>
+          <w:p>
+            <w:pPr>
+              <w:spacing w:line="320" w:lineRule="exact"/>
+              <w:cnfStyle w:val="000000100000" w:firstRow="0" w:lastRow="0" w:firstColumn="0" w:lastColumn="0" w:oddVBand="0" w:evenVBand="0" w:oddHBand="1" w:evenHBand="0" w:firstRowFirstColumn="0" w:firstRowLastColumn="0" w:lastRowFirstColumn="0" w:lastRowLastColumn="0"/>
+              <w:rPr>
+                <w:szCs w:val="18"/>
+              </w:rPr>
+            </w:pPr>
+            <w:r>
+              <w:rPr>
+                <w:rFonts w:ascii="Arial" w:hAnsi="Arial" w:cs="Arial"/>
+                <w:color w:val="000000"/>
+                <w:sz w:val="20"/>
+              </w:rPr>
+              <w:t>At personalet er tilfredse med vores løsning.</w:t>
+            </w:r>
+          </w:p>
+        </w:tc>
+      </w:tr>
+    </w:tbl>
     <w:p>
       <w:pPr>
         <w:spacing w:after="240" w:line="240" w:lineRule="auto"/>
         <w:rPr>
+          <w:rFonts w:ascii="Arial" w:hAnsi="Arial" w:cs="Arial"/>
+          <w:b/>
+          <w:bCs/>
+          <w:color w:val="000000"/>
+        </w:rPr>
+      </w:pPr>
+      <w:r>
+        <w:rPr>
           <w:rFonts w:ascii="Times New Roman" w:eastAsia="Times New Roman" w:hAnsi="Times New Roman" w:cs="Times New Roman"/>
           <w:sz w:val="24"/>
           <w:szCs w:val="24"/>
           <w:lang w:eastAsia="da-DK"/>
         </w:rPr>
-      </w:pPr>
-      <w:r>
-        <w:rPr>
-          <w:rFonts w:ascii="Times New Roman" w:eastAsia="Times New Roman" w:hAnsi="Times New Roman" w:cs="Times New Roman"/>
-          <w:sz w:val="24"/>
-          <w:szCs w:val="24"/>
-          <w:lang w:eastAsia="da-DK"/>
-        </w:rPr>
         <w:br/>
       </w:r>
-      <w:r>
-        <w:rPr>
-          <w:rFonts w:ascii="Arial" w:eastAsia="Times New Roman" w:hAnsi="Arial" w:cs="Arial"/>
-          <w:color w:val="000000"/>
+    </w:p>
+    <w:p>
+      <w:pPr>
+        <w:pStyle w:val="Overskrift2"/>
+        <w:rPr>
+          <w:rFonts w:eastAsia="Times New Roman"/>
+          <w:b/>
+          <w:color w:val="000000" w:themeColor="text1"/>
           <w:sz w:val="32"/>
           <w:szCs w:val="32"/>
           <w:lang w:eastAsia="da-DK"/>
         </w:rPr>
+      </w:pPr>
+      <w:bookmarkStart w:id="19" w:name="_Toc497915597"/>
+      <w:r>
+        <w:rPr>
+          <w:b/>
+          <w:color w:val="000000" w:themeColor="text1"/>
+        </w:rPr>
+        <w:t>4.0 Interessenter</w:t>
+      </w:r>
+      <w:bookmarkEnd w:id="19"/>
+    </w:p>
+    <w:p>
+      <w:pPr>
+        <w:spacing w:after="240" w:line="240" w:lineRule="auto"/>
+        <w:rPr>
+          <w:rFonts w:ascii="Arial" w:eastAsia="Times New Roman" w:hAnsi="Arial" w:cs="Arial"/>
+          <w:color w:val="000000"/>
+          <w:sz w:val="32"/>
+          <w:szCs w:val="32"/>
+          <w:lang w:eastAsia="da-DK"/>
+        </w:rPr>
+      </w:pPr>
+    </w:p>
+    <w:tbl>
+      <w:tblPr>
+        <w:tblStyle w:val="Listetabel3-farve5"/>
+        <w:tblW w:w="4939" w:type="pct"/>
+        <w:tblLook w:val="00A0" w:firstRow="1" w:lastRow="0" w:firstColumn="1" w:lastColumn="0" w:noHBand="0" w:noVBand="0"/>
+      </w:tblPr>
+      <w:tblGrid>
+        <w:gridCol w:w="1079"/>
+        <w:gridCol w:w="1695"/>
+        <w:gridCol w:w="2121"/>
+        <w:gridCol w:w="1957"/>
+        <w:gridCol w:w="2659"/>
+      </w:tblGrid>
+      <w:tr>
+        <w:trPr>
+          <w:cnfStyle w:val="100000000000" w:firstRow="1" w:lastRow="0" w:firstColumn="0" w:lastColumn="0" w:oddVBand="0" w:evenVBand="0" w:oddHBand="0" w:evenHBand="0" w:firstRowFirstColumn="0" w:firstRowLastColumn="0" w:lastRowFirstColumn="0" w:lastRowLastColumn="0"/>
+          <w:trHeight w:hRule="exact" w:val="872"/>
+        </w:trPr>
+        <w:tc>
+          <w:tcPr>
+            <w:cnfStyle w:val="001000000100" w:firstRow="0" w:lastRow="0" w:firstColumn="1" w:lastColumn="0" w:oddVBand="0" w:evenVBand="0" w:oddHBand="0" w:evenHBand="0" w:firstRowFirstColumn="1" w:firstRowLastColumn="0" w:lastRowFirstColumn="0" w:lastRowLastColumn="0"/>
+            <w:tcW w:w="567" w:type="pct"/>
+          </w:tcPr>
+          <w:p>
+            <w:pPr>
+              <w:rPr>
+                <w:rFonts w:cs="Arial"/>
+                <w:b w:val="0"/>
+                <w:color w:val="FFFFFF"/>
+                <w:szCs w:val="18"/>
+              </w:rPr>
+            </w:pPr>
+            <w:r>
+              <w:rPr>
+                <w:rFonts w:cs="Arial"/>
+                <w:color w:val="FFFFFF"/>
+                <w:szCs w:val="18"/>
+              </w:rPr>
+              <w:t>Prioritet</w:t>
+            </w:r>
+          </w:p>
+          <w:p>
+            <w:pPr>
+              <w:rPr>
+                <w:rFonts w:cs="Arial"/>
+                <w:b w:val="0"/>
+                <w:color w:val="FFFFFF"/>
+                <w:szCs w:val="18"/>
+              </w:rPr>
+            </w:pPr>
+          </w:p>
+        </w:tc>
+        <w:tc>
+          <w:tcPr>
+            <w:cnfStyle w:val="000010000000" w:firstRow="0" w:lastRow="0" w:firstColumn="0" w:lastColumn="0" w:oddVBand="1" w:evenVBand="0" w:oddHBand="0" w:evenHBand="0" w:firstRowFirstColumn="0" w:firstRowLastColumn="0" w:lastRowFirstColumn="0" w:lastRowLastColumn="0"/>
+            <w:tcW w:w="891" w:type="pct"/>
+          </w:tcPr>
+          <w:p>
+            <w:pPr>
+              <w:rPr>
+                <w:rFonts w:cs="Arial"/>
+                <w:b w:val="0"/>
+                <w:color w:val="FFFFFF"/>
+                <w:szCs w:val="18"/>
+              </w:rPr>
+            </w:pPr>
+            <w:r>
+              <w:rPr>
+                <w:rFonts w:cs="Arial"/>
+                <w:color w:val="FFFFFF"/>
+                <w:szCs w:val="18"/>
+              </w:rPr>
+              <w:t>Interessent / målgruppe</w:t>
+            </w:r>
+          </w:p>
+          <w:p>
+            <w:pPr>
+              <w:rPr>
+                <w:rFonts w:cs="Arial"/>
+                <w:b w:val="0"/>
+                <w:color w:val="FFFFFF"/>
+                <w:szCs w:val="18"/>
+              </w:rPr>
+            </w:pPr>
+          </w:p>
+        </w:tc>
+        <w:tc>
+          <w:tcPr>
+            <w:tcW w:w="1115" w:type="pct"/>
+          </w:tcPr>
+          <w:p>
+            <w:pPr>
+              <w:cnfStyle w:val="100000000000" w:firstRow="1" w:lastRow="0" w:firstColumn="0" w:lastColumn="0" w:oddVBand="0" w:evenVBand="0" w:oddHBand="0" w:evenHBand="0" w:firstRowFirstColumn="0" w:firstRowLastColumn="0" w:lastRowFirstColumn="0" w:lastRowLastColumn="0"/>
+              <w:rPr>
+                <w:rFonts w:cs="Arial"/>
+                <w:b w:val="0"/>
+                <w:color w:val="FFFFFF"/>
+                <w:szCs w:val="18"/>
+              </w:rPr>
+            </w:pPr>
+            <w:r>
+              <w:rPr>
+                <w:rFonts w:cs="Arial"/>
+                <w:color w:val="FFFFFF"/>
+                <w:szCs w:val="18"/>
+              </w:rPr>
+              <w:t>Område af projektet med særlig interesse</w:t>
+            </w:r>
+          </w:p>
+        </w:tc>
+        <w:tc>
+          <w:tcPr>
+            <w:cnfStyle w:val="000010000000" w:firstRow="0" w:lastRow="0" w:firstColumn="0" w:lastColumn="0" w:oddVBand="1" w:evenVBand="0" w:oddHBand="0" w:evenHBand="0" w:firstRowFirstColumn="0" w:firstRowLastColumn="0" w:lastRowFirstColumn="0" w:lastRowLastColumn="0"/>
+            <w:tcW w:w="1029" w:type="pct"/>
+          </w:tcPr>
+          <w:p>
+            <w:pPr>
+              <w:rPr>
+                <w:rFonts w:cs="Arial"/>
+                <w:b w:val="0"/>
+                <w:color w:val="FFFFFF"/>
+                <w:szCs w:val="18"/>
+              </w:rPr>
+            </w:pPr>
+            <w:r>
+              <w:rPr>
+                <w:rFonts w:cs="Arial"/>
+                <w:color w:val="FFFFFF"/>
+                <w:szCs w:val="18"/>
+              </w:rPr>
+              <w:t>Holdning til projektet og mulig reaktion</w:t>
+            </w:r>
+          </w:p>
+        </w:tc>
+        <w:tc>
+          <w:tcPr>
+            <w:tcW w:w="1398" w:type="pct"/>
+          </w:tcPr>
+          <w:p>
+            <w:pPr>
+              <w:cnfStyle w:val="100000000000" w:firstRow="1" w:lastRow="0" w:firstColumn="0" w:lastColumn="0" w:oddVBand="0" w:evenVBand="0" w:oddHBand="0" w:evenHBand="0" w:firstRowFirstColumn="0" w:firstRowLastColumn="0" w:lastRowFirstColumn="0" w:lastRowLastColumn="0"/>
+              <w:rPr>
+                <w:rFonts w:cs="Arial"/>
+                <w:b w:val="0"/>
+                <w:color w:val="FFFFFF"/>
+                <w:szCs w:val="18"/>
+              </w:rPr>
+            </w:pPr>
+            <w:r>
+              <w:rPr>
+                <w:rFonts w:cs="Arial"/>
+                <w:color w:val="FFFFFF"/>
+                <w:szCs w:val="18"/>
+              </w:rPr>
+              <w:t>Betydning for projektet og evt. tiltag til håndtering</w:t>
+            </w:r>
+          </w:p>
+        </w:tc>
+      </w:tr>
+      <w:tr>
+        <w:trPr>
+          <w:cnfStyle w:val="000000100000" w:firstRow="0" w:lastRow="0" w:firstColumn="0" w:lastColumn="0" w:oddVBand="0" w:evenVBand="0" w:oddHBand="1" w:evenHBand="0" w:firstRowFirstColumn="0" w:firstRowLastColumn="0" w:lastRowFirstColumn="0" w:lastRowLastColumn="0"/>
+          <w:trHeight w:val="1489"/>
+        </w:trPr>
+        <w:tc>
+          <w:tcPr>
+            <w:cnfStyle w:val="001000000000" w:firstRow="0" w:lastRow="0" w:firstColumn="1" w:lastColumn="0" w:oddVBand="0" w:evenVBand="0" w:oddHBand="0" w:evenHBand="0" w:firstRowFirstColumn="0" w:firstRowLastColumn="0" w:lastRowFirstColumn="0" w:lastRowLastColumn="0"/>
+            <w:tcW w:w="567" w:type="pct"/>
+          </w:tcPr>
+          <w:p>
+            <w:pPr>
+              <w:pStyle w:val="Tabletext"/>
+              <w:numPr>
+                <w:ilvl w:val="0"/>
+                <w:numId w:val="4"/>
+              </w:numPr>
+            </w:pPr>
+          </w:p>
+        </w:tc>
+        <w:tc>
+          <w:tcPr>
+            <w:cnfStyle w:val="000010000000" w:firstRow="0" w:lastRow="0" w:firstColumn="0" w:lastColumn="0" w:oddVBand="1" w:evenVBand="0" w:oddHBand="0" w:evenHBand="0" w:firstRowFirstColumn="0" w:firstRowLastColumn="0" w:lastRowFirstColumn="0" w:lastRowLastColumn="0"/>
+            <w:tcW w:w="891" w:type="pct"/>
+          </w:tcPr>
+          <w:p>
+            <w:pPr>
+              <w:pStyle w:val="Tabletext"/>
+            </w:pPr>
+            <w:r>
+              <w:t>Kathrine (personale)</w:t>
+            </w:r>
+          </w:p>
+        </w:tc>
+        <w:tc>
+          <w:tcPr>
+            <w:tcW w:w="1115" w:type="pct"/>
+          </w:tcPr>
+          <w:p>
+            <w:pPr>
+              <w:pStyle w:val="Tabletext"/>
+              <w:cnfStyle w:val="000000100000" w:firstRow="0" w:lastRow="0" w:firstColumn="0" w:lastColumn="0" w:oddVBand="0" w:evenVBand="0" w:oddHBand="1" w:evenHBand="0" w:firstRowFirstColumn="0" w:firstRowLastColumn="0" w:lastRowFirstColumn="0" w:lastRowLastColumn="0"/>
+            </w:pPr>
+            <w:r>
+              <w:t>Hurtigere og mere overskuelig søgning efter varer</w:t>
+            </w:r>
+          </w:p>
+        </w:tc>
+        <w:tc>
+          <w:tcPr>
+            <w:cnfStyle w:val="000010000000" w:firstRow="0" w:lastRow="0" w:firstColumn="0" w:lastColumn="0" w:oddVBand="1" w:evenVBand="0" w:oddHBand="0" w:evenHBand="0" w:firstRowFirstColumn="0" w:firstRowLastColumn="0" w:lastRowFirstColumn="0" w:lastRowLastColumn="0"/>
+            <w:tcW w:w="1029" w:type="pct"/>
+          </w:tcPr>
+          <w:p>
+            <w:pPr>
+              <w:pStyle w:val="Tabletext"/>
+            </w:pPr>
+            <w:r>
+              <w:t>Hun er positivt stemt over for projektet og håber på, at det vil komme hende til gavn</w:t>
+            </w:r>
+          </w:p>
+        </w:tc>
+        <w:tc>
+          <w:tcPr>
+            <w:tcW w:w="1398" w:type="pct"/>
+          </w:tcPr>
+          <w:p>
+            <w:pPr>
+              <w:pStyle w:val="Tabletext"/>
+              <w:cnfStyle w:val="000000100000" w:firstRow="0" w:lastRow="0" w:firstColumn="0" w:lastColumn="0" w:oddVBand="0" w:evenVBand="0" w:oddHBand="1" w:evenHBand="0" w:firstRowFirstColumn="0" w:firstRowLastColumn="0" w:lastRowFirstColumn="0" w:lastRowLastColumn="0"/>
+            </w:pPr>
+            <w:r>
+              <w:t>Product Owner med hvem vi jævnligt skal have møder for at afstemme forventninger samt aftale deadlines.</w:t>
+            </w:r>
+          </w:p>
+        </w:tc>
+      </w:tr>
+      <w:tr>
+        <w:trPr>
+          <w:trHeight w:val="273"/>
+        </w:trPr>
+        <w:tc>
+          <w:tcPr>
+            <w:cnfStyle w:val="001000000000" w:firstRow="0" w:lastRow="0" w:firstColumn="1" w:lastColumn="0" w:oddVBand="0" w:evenVBand="0" w:oddHBand="0" w:evenHBand="0" w:firstRowFirstColumn="0" w:firstRowLastColumn="0" w:lastRowFirstColumn="0" w:lastRowLastColumn="0"/>
+            <w:tcW w:w="567" w:type="pct"/>
+          </w:tcPr>
+          <w:p>
+            <w:pPr>
+              <w:pStyle w:val="MPBrdtekst"/>
+              <w:numPr>
+                <w:ilvl w:val="0"/>
+                <w:numId w:val="4"/>
+              </w:numPr>
+              <w:spacing w:after="0"/>
+              <w:rPr>
+                <w:rFonts w:ascii="Arial" w:hAnsi="Arial" w:cs="Arial"/>
+                <w:bCs w:val="0"/>
+                <w:color w:val="000000"/>
+                <w:sz w:val="20"/>
+                <w:szCs w:val="20"/>
+              </w:rPr>
+            </w:pPr>
+          </w:p>
+        </w:tc>
+        <w:tc>
+          <w:tcPr>
+            <w:cnfStyle w:val="000010000000" w:firstRow="0" w:lastRow="0" w:firstColumn="0" w:lastColumn="0" w:oddVBand="1" w:evenVBand="0" w:oddHBand="0" w:evenHBand="0" w:firstRowFirstColumn="0" w:firstRowLastColumn="0" w:lastRowFirstColumn="0" w:lastRowLastColumn="0"/>
+            <w:tcW w:w="891" w:type="pct"/>
+          </w:tcPr>
+          <w:p>
+            <w:pPr>
+              <w:pStyle w:val="MPBrdtekst"/>
+              <w:spacing w:after="0"/>
+              <w:rPr>
+                <w:rFonts w:asciiTheme="minorHAnsi" w:hAnsiTheme="minorHAnsi" w:cs="Arial"/>
+                <w:b/>
+                <w:color w:val="000000"/>
+                <w:sz w:val="16"/>
+                <w:szCs w:val="16"/>
+              </w:rPr>
+            </w:pPr>
+            <w:r>
+              <w:rPr>
+                <w:rFonts w:ascii="Arial" w:hAnsi="Arial" w:cs="Arial"/>
+                <w:color w:val="000000"/>
+                <w:sz w:val="20"/>
+              </w:rPr>
+              <w:t>Virksomheden</w:t>
+            </w:r>
+          </w:p>
+        </w:tc>
+        <w:tc>
+          <w:tcPr>
+            <w:tcW w:w="1115" w:type="pct"/>
+          </w:tcPr>
+          <w:p>
+            <w:pPr>
+              <w:pStyle w:val="Tabletext"/>
+              <w:cnfStyle w:val="000000000000" w:firstRow="0" w:lastRow="0" w:firstColumn="0" w:lastColumn="0" w:oddVBand="0" w:evenVBand="0" w:oddHBand="0" w:evenHBand="0" w:firstRowFirstColumn="0" w:firstRowLastColumn="0" w:lastRowFirstColumn="0" w:lastRowLastColumn="0"/>
+            </w:pPr>
+            <w:r>
+              <w:t xml:space="preserve">Vi kan muligvis </w:t>
+            </w:r>
+            <w:r>
+              <w:t>fungere</w:t>
+            </w:r>
+            <w:r>
+              <w:t xml:space="preserve"> som idegenerator for hele virksomheden med vores løsning for denne ene filial.</w:t>
+            </w:r>
+          </w:p>
+        </w:tc>
+        <w:tc>
+          <w:tcPr>
+            <w:cnfStyle w:val="000010000000" w:firstRow="0" w:lastRow="0" w:firstColumn="0" w:lastColumn="0" w:oddVBand="1" w:evenVBand="0" w:oddHBand="0" w:evenHBand="0" w:firstRowFirstColumn="0" w:firstRowLastColumn="0" w:lastRowFirstColumn="0" w:lastRowLastColumn="0"/>
+            <w:tcW w:w="1029" w:type="pct"/>
+          </w:tcPr>
+          <w:p>
+            <w:pPr>
+              <w:pStyle w:val="Tabletext"/>
+            </w:pPr>
+            <w:r>
+              <w:t>De har som sådan ikke rigtigt nogen holdning, til det vi laver</w:t>
+            </w:r>
+          </w:p>
+        </w:tc>
+        <w:tc>
+          <w:tcPr>
+            <w:tcW w:w="1398" w:type="pct"/>
+          </w:tcPr>
+          <w:p>
+            <w:pPr>
+              <w:pStyle w:val="Tabletext"/>
+              <w:cnfStyle w:val="000000000000" w:firstRow="0" w:lastRow="0" w:firstColumn="0" w:lastColumn="0" w:oddVBand="0" w:evenVBand="0" w:oddHBand="0" w:evenHBand="0" w:firstRowFirstColumn="0" w:firstRowLastColumn="0" w:lastRowFirstColumn="0" w:lastRowLastColumn="0"/>
+            </w:pPr>
+            <w:r>
+              <w:t>Er af ingen betydning for dette projekt.</w:t>
+            </w:r>
+          </w:p>
+        </w:tc>
+      </w:tr>
+    </w:tbl>
+    <w:p>
+      <w:pPr>
+        <w:spacing w:after="240" w:line="240" w:lineRule="auto"/>
+        <w:rPr>
+          <w:rFonts w:ascii="Arial" w:eastAsia="Times New Roman" w:hAnsi="Arial" w:cs="Arial"/>
+          <w:color w:val="000000"/>
+          <w:sz w:val="32"/>
+          <w:szCs w:val="32"/>
+          <w:lang w:eastAsia="da-DK"/>
+        </w:rPr>
+      </w:pPr>
+    </w:p>
+    <w:p>
+      <w:pPr>
+        <w:spacing w:after="240" w:line="240" w:lineRule="auto"/>
+        <w:rPr>
+          <w:rFonts w:ascii="Arial" w:eastAsia="Times New Roman" w:hAnsi="Arial" w:cs="Arial"/>
+          <w:color w:val="000000"/>
+          <w:sz w:val="32"/>
+          <w:szCs w:val="32"/>
+          <w:lang w:eastAsia="da-DK"/>
+        </w:rPr>
+      </w:pPr>
+    </w:p>
+    <w:p>
+      <w:pPr>
+        <w:spacing w:after="240" w:line="240" w:lineRule="auto"/>
+        <w:rPr>
+          <w:rFonts w:ascii="Arial" w:eastAsia="Times New Roman" w:hAnsi="Arial" w:cs="Arial"/>
+          <w:color w:val="000000"/>
+          <w:sz w:val="32"/>
+          <w:szCs w:val="32"/>
+          <w:lang w:eastAsia="da-DK"/>
+        </w:rPr>
+      </w:pPr>
+      <w:r>
+        <w:rPr>
+          <w:rFonts w:ascii="Arial" w:eastAsia="Times New Roman" w:hAnsi="Arial" w:cs="Arial"/>
+          <w:color w:val="000000"/>
+          <w:sz w:val="32"/>
+          <w:szCs w:val="32"/>
+          <w:lang w:eastAsia="da-DK"/>
+        </w:rPr>
         <w:t>________________________________________________</w:t>
       </w:r>
     </w:p>
@@ -3495,6 +5014,41 @@
     </w:p>
     <w:p>
       <w:pPr>
+        <w:rPr>
+          <w:lang w:eastAsia="da-DK"/>
+        </w:rPr>
+      </w:pPr>
+    </w:p>
+    <w:p>
+      <w:pPr>
+        <w:rPr>
+          <w:lang w:eastAsia="da-DK"/>
+        </w:rPr>
+      </w:pPr>
+    </w:p>
+    <w:p>
+      <w:pPr>
+        <w:rPr>
+          <w:lang w:eastAsia="da-DK"/>
+        </w:rPr>
+      </w:pPr>
+    </w:p>
+    <w:p>
+      <w:pPr>
+        <w:rPr>
+          <w:lang w:eastAsia="da-DK"/>
+        </w:rPr>
+      </w:pPr>
+    </w:p>
+    <w:p>
+      <w:pPr>
+        <w:rPr>
+          <w:lang w:eastAsia="da-DK"/>
+        </w:rPr>
+      </w:pPr>
+    </w:p>
+    <w:p>
+      <w:pPr>
         <w:pStyle w:val="Overskrift1"/>
         <w:rPr>
           <w:rFonts w:ascii="Times New Roman" w:eastAsia="Times New Roman" w:hAnsi="Times New Roman" w:cs="Times New Roman"/>
@@ -3503,32 +5057,23 @@
           <w:lang w:eastAsia="da-DK"/>
         </w:rPr>
       </w:pPr>
-      <w:bookmarkStart w:id="15" w:name="_Toc497911521"/>
+      <w:bookmarkStart w:id="20" w:name="_Toc497915598"/>
       <w:r>
         <w:rPr>
           <w:rFonts w:eastAsia="Times New Roman"/>
           <w:lang w:eastAsia="da-DK"/>
         </w:rPr>
         <w:lastRenderedPageBreak/>
-        <w:t>Product-</w:t>
-      </w:r>
-      <w:proofErr w:type="spellStart"/>
+        <w:t>Product-B</w:t>
+      </w:r>
       <w:r>
         <w:rPr>
           <w:rFonts w:eastAsia="Times New Roman"/>
           <w:lang w:eastAsia="da-DK"/>
         </w:rPr>
-        <w:t>B</w:t>
-      </w:r>
-      <w:r>
-        <w:rPr>
-          <w:rFonts w:eastAsia="Times New Roman"/>
-          <w:lang w:eastAsia="da-DK"/>
-        </w:rPr>
         <w:t>acklog</w:t>
       </w:r>
-      <w:bookmarkEnd w:id="15"/>
-      <w:proofErr w:type="spellEnd"/>
+      <w:bookmarkEnd w:id="20"/>
     </w:p>
     <w:p>
       <w:pPr>
@@ -3551,7 +5096,7 @@
           <w:lang w:eastAsia="da-DK"/>
         </w:rPr>
       </w:pPr>
-      <w:bookmarkStart w:id="16" w:name="_Toc497911522"/>
+      <w:bookmarkStart w:id="21" w:name="_Toc497915599"/>
       <w:r>
         <w:rPr>
           <w:rFonts w:eastAsia="Times New Roman"/>
@@ -3561,7 +5106,7 @@
         </w:rPr>
         <w:t>Lagersystem til Stof2000</w:t>
       </w:r>
-      <w:bookmarkEnd w:id="16"/>
+      <w:bookmarkEnd w:id="21"/>
     </w:p>
     <w:p>
       <w:pPr>
@@ -3679,29 +5224,7 @@
           <w:szCs w:val="24"/>
           <w:lang w:eastAsia="da-DK"/>
         </w:rPr>
-        <w:t xml:space="preserve">Søgefunktionen: Det skal være muligt at søge på flere </w:t>
-      </w:r>
-      <w:proofErr w:type="spellStart"/>
-      <w:r>
-        <w:rPr>
-          <w:rFonts w:ascii="Arial" w:eastAsia="Times New Roman" w:hAnsi="Arial" w:cs="Arial"/>
-          <w:color w:val="000000"/>
-          <w:sz w:val="24"/>
-          <w:szCs w:val="24"/>
-          <w:lang w:eastAsia="da-DK"/>
-        </w:rPr>
-        <w:t>keywords</w:t>
-      </w:r>
-      <w:proofErr w:type="spellEnd"/>
-      <w:r>
-        <w:rPr>
-          <w:rFonts w:ascii="Arial" w:eastAsia="Times New Roman" w:hAnsi="Arial" w:cs="Arial"/>
-          <w:color w:val="000000"/>
-          <w:sz w:val="24"/>
-          <w:szCs w:val="24"/>
-          <w:lang w:eastAsia="da-DK"/>
-        </w:rPr>
-        <w:t>, men også på et specifikt varenummer.</w:t>
+        <w:t>Søgefunktionen: Det skal være muligt at søge på flere keywords, men også på et specifikt varenummer.</w:t>
       </w:r>
     </w:p>
     <w:p>
@@ -3808,12 +5331,15 @@
       <w:pPr>
         <w:pStyle w:val="Overskrift1"/>
       </w:pPr>
-      <w:bookmarkStart w:id="17" w:name="_Toc497911523"/>
+      <w:bookmarkStart w:id="22" w:name="_Toc497915600"/>
       <w:r>
         <w:lastRenderedPageBreak/>
         <w:t>BPMN</w:t>
       </w:r>
-      <w:bookmarkEnd w:id="17"/>
+      <w:r>
+        <w:t xml:space="preserve"> - Business Product Modelling Notation</w:t>
+      </w:r>
+      <w:bookmarkEnd w:id="22"/>
     </w:p>
     <w:p/>
     <w:p>
@@ -3824,7 +5350,7 @@
           <w:color w:val="auto"/>
         </w:rPr>
       </w:pPr>
-      <w:bookmarkStart w:id="18" w:name="_Toc497911524"/>
+      <w:bookmarkStart w:id="23" w:name="_Toc497915601"/>
       <w:r>
         <w:rPr>
           <w:b/>
@@ -3832,7 +5358,7 @@
         </w:rPr>
         <w:t>Nuværende System</w:t>
       </w:r>
-      <w:bookmarkEnd w:id="18"/>
+      <w:bookmarkEnd w:id="23"/>
     </w:p>
     <w:p/>
     <w:p>
@@ -3843,7 +5369,7 @@
           <w:color w:val="auto"/>
         </w:rPr>
       </w:pPr>
-      <w:bookmarkStart w:id="19" w:name="_Toc497911525"/>
+      <w:bookmarkStart w:id="24" w:name="_Toc497915602"/>
       <w:r>
         <w:rPr>
           <w:b/>
@@ -3851,7 +5377,7 @@
         </w:rPr>
         <w:t>Tjek-Lager</w:t>
       </w:r>
-      <w:bookmarkEnd w:id="19"/>
+      <w:bookmarkEnd w:id="24"/>
     </w:p>
     <w:p>
       <w:r>
@@ -4103,7 +5629,7 @@
           <w:color w:val="auto"/>
         </w:rPr>
       </w:pPr>
-      <w:bookmarkStart w:id="20" w:name="_Toc497911526"/>
+      <w:bookmarkStart w:id="25" w:name="_Toc497915603"/>
       <w:r>
         <w:rPr>
           <w:b/>
@@ -4111,7 +5637,7 @@
         </w:rPr>
         <w:t>Vores Løsning</w:t>
       </w:r>
-      <w:bookmarkEnd w:id="20"/>
+      <w:bookmarkEnd w:id="25"/>
     </w:p>
     <w:p/>
     <w:p>
@@ -4122,7 +5648,7 @@
           <w:color w:val="auto"/>
         </w:rPr>
       </w:pPr>
-      <w:bookmarkStart w:id="21" w:name="_Toc497911527"/>
+      <w:bookmarkStart w:id="26" w:name="_Toc497915604"/>
       <w:r>
         <w:rPr>
           <w:b/>
@@ -4130,7 +5656,7 @@
         </w:rPr>
         <w:t>Tjek-Vare</w:t>
       </w:r>
-      <w:bookmarkEnd w:id="21"/>
+      <w:bookmarkEnd w:id="26"/>
     </w:p>
     <w:p>
       <w:r>
@@ -4352,23 +5878,7 @@
           <w:rFonts w:ascii="Arial" w:hAnsi="Arial" w:cs="Arial"/>
           <w:color w:val="000000"/>
         </w:rPr>
-        <w:t xml:space="preserve">Vi vil i stedet implementere en dobbeltløsning, hvor personalet har valget mellem at søge i fritekst med </w:t>
-      </w:r>
-      <w:proofErr w:type="spellStart"/>
-      <w:r>
-        <w:rPr>
-          <w:rFonts w:ascii="Arial" w:hAnsi="Arial" w:cs="Arial"/>
-          <w:color w:val="000000"/>
-        </w:rPr>
-        <w:t>keywords</w:t>
-      </w:r>
-      <w:proofErr w:type="spellEnd"/>
-      <w:r>
-        <w:rPr>
-          <w:rFonts w:ascii="Arial" w:hAnsi="Arial" w:cs="Arial"/>
-          <w:color w:val="000000"/>
-        </w:rPr>
-        <w:t xml:space="preserve"> eller i kategorier, som vi opretter i systemet. Dette vil give bedre overblik og spare tid i forhold til den nuværende løsning.</w:t>
+        <w:t>Vi vil i stedet implementere en dobbeltløsning, hvor personalet har valget mellem at søge i fritekst med keywords eller i kategorier, som vi opretter i systemet. Dette vil give bedre overblik og spare tid i forhold til den nuværende løsning.</w:t>
       </w:r>
     </w:p>
     <w:p/>
@@ -4381,7 +5891,7 @@
           <w:color w:val="auto"/>
         </w:rPr>
       </w:pPr>
-      <w:bookmarkStart w:id="22" w:name="_Toc497911528"/>
+      <w:bookmarkStart w:id="27" w:name="_Toc497915605"/>
       <w:r>
         <w:rPr>
           <w:b/>
@@ -4390,7 +5900,7 @@
         <w:lastRenderedPageBreak/>
         <w:t>Rediger Vare</w:t>
       </w:r>
-      <w:bookmarkEnd w:id="22"/>
+      <w:bookmarkEnd w:id="27"/>
     </w:p>
     <w:p>
       <w:r>
@@ -4472,8 +5982,6 @@
                             <w:r>
                               <w:t xml:space="preserve"> BPMN</w:t>
                             </w:r>
-                            <w:bookmarkStart w:id="23" w:name="_GoBack"/>
-                            <w:bookmarkEnd w:id="23"/>
                           </w:p>
                         </w:txbxContent>
                       </wps:txbx>
@@ -4525,8 +6033,6 @@
                       <w:r>
                         <w:t xml:space="preserve"> BPMN</w:t>
                       </w:r>
-                      <w:bookmarkStart w:id="24" w:name="_GoBack"/>
-                      <w:bookmarkEnd w:id="24"/>
                     </w:p>
                   </w:txbxContent>
                 </v:textbox>
@@ -4684,7 +6190,7 @@
           <w:rPr>
             <w:noProof/>
           </w:rPr>
-          <w:t>1</w:t>
+          <w:t>9</w:t>
         </w:r>
         <w:r>
           <w:fldChar w:fldCharType="end"/>
@@ -4877,6 +6383,95 @@
     </w:lvl>
   </w:abstractNum>
   <w:abstractNum w:abstractNumId="1" w15:restartNumberingAfterBreak="0">
+    <w:nsid w:val="3D58095F"/>
+    <w:multiLevelType w:val="hybridMultilevel"/>
+    <w:tmpl w:val="76564A14"/>
+    <w:lvl w:ilvl="0" w:tplc="0406000F">
+      <w:start w:val="1"/>
+      <w:numFmt w:val="decimal"/>
+      <w:lvlText w:val="%1."/>
+      <w:lvlJc w:val="left"/>
+      <w:pPr>
+        <w:ind w:left="720" w:hanging="360"/>
+      </w:pPr>
+      <w:rPr>
+        <w:rFonts w:hint="default"/>
+      </w:rPr>
+    </w:lvl>
+    <w:lvl w:ilvl="1" w:tplc="04060019" w:tentative="1">
+      <w:start w:val="1"/>
+      <w:numFmt w:val="lowerLetter"/>
+      <w:lvlText w:val="%2."/>
+      <w:lvlJc w:val="left"/>
+      <w:pPr>
+        <w:ind w:left="1440" w:hanging="360"/>
+      </w:pPr>
+    </w:lvl>
+    <w:lvl w:ilvl="2" w:tplc="0406001B" w:tentative="1">
+      <w:start w:val="1"/>
+      <w:numFmt w:val="lowerRoman"/>
+      <w:lvlText w:val="%3."/>
+      <w:lvlJc w:val="right"/>
+      <w:pPr>
+        <w:ind w:left="2160" w:hanging="180"/>
+      </w:pPr>
+    </w:lvl>
+    <w:lvl w:ilvl="3" w:tplc="0406000F" w:tentative="1">
+      <w:start w:val="1"/>
+      <w:numFmt w:val="decimal"/>
+      <w:lvlText w:val="%4."/>
+      <w:lvlJc w:val="left"/>
+      <w:pPr>
+        <w:ind w:left="2880" w:hanging="360"/>
+      </w:pPr>
+    </w:lvl>
+    <w:lvl w:ilvl="4" w:tplc="04060019" w:tentative="1">
+      <w:start w:val="1"/>
+      <w:numFmt w:val="lowerLetter"/>
+      <w:lvlText w:val="%5."/>
+      <w:lvlJc w:val="left"/>
+      <w:pPr>
+        <w:ind w:left="3600" w:hanging="360"/>
+      </w:pPr>
+    </w:lvl>
+    <w:lvl w:ilvl="5" w:tplc="0406001B" w:tentative="1">
+      <w:start w:val="1"/>
+      <w:numFmt w:val="lowerRoman"/>
+      <w:lvlText w:val="%6."/>
+      <w:lvlJc w:val="right"/>
+      <w:pPr>
+        <w:ind w:left="4320" w:hanging="180"/>
+      </w:pPr>
+    </w:lvl>
+    <w:lvl w:ilvl="6" w:tplc="0406000F" w:tentative="1">
+      <w:start w:val="1"/>
+      <w:numFmt w:val="decimal"/>
+      <w:lvlText w:val="%7."/>
+      <w:lvlJc w:val="left"/>
+      <w:pPr>
+        <w:ind w:left="5040" w:hanging="360"/>
+      </w:pPr>
+    </w:lvl>
+    <w:lvl w:ilvl="7" w:tplc="04060019" w:tentative="1">
+      <w:start w:val="1"/>
+      <w:numFmt w:val="lowerLetter"/>
+      <w:lvlText w:val="%8."/>
+      <w:lvlJc w:val="left"/>
+      <w:pPr>
+        <w:ind w:left="5760" w:hanging="360"/>
+      </w:pPr>
+    </w:lvl>
+    <w:lvl w:ilvl="8" w:tplc="0406001B" w:tentative="1">
+      <w:start w:val="1"/>
+      <w:numFmt w:val="lowerRoman"/>
+      <w:lvlText w:val="%9."/>
+      <w:lvlJc w:val="right"/>
+      <w:pPr>
+        <w:ind w:left="6480" w:hanging="180"/>
+      </w:pPr>
+    </w:lvl>
+  </w:abstractNum>
+  <w:abstractNum w:abstractNumId="2" w15:restartNumberingAfterBreak="0">
     <w:nsid w:val="7E234FBA"/>
     <w:multiLevelType w:val="multilevel"/>
     <w:tmpl w:val="D0ACFBE4"/>
@@ -5025,7 +6620,7 @@
       </w:rPr>
     </w:lvl>
   </w:abstractNum>
-  <w:abstractNum w:abstractNumId="2" w15:restartNumberingAfterBreak="0">
+  <w:abstractNum w:abstractNumId="3" w15:restartNumberingAfterBreak="0">
     <w:nsid w:val="7E8F7FF4"/>
     <w:multiLevelType w:val="multilevel"/>
     <w:tmpl w:val="08CAB202"/>
@@ -5178,10 +6773,13 @@
     <w:abstractNumId w:val="0"/>
   </w:num>
   <w:num w:numId="2">
-    <w:abstractNumId w:val="1"/>
+    <w:abstractNumId w:val="2"/>
   </w:num>
   <w:num w:numId="3">
-    <w:abstractNumId w:val="2"/>
+    <w:abstractNumId w:val="3"/>
+  </w:num>
+  <w:num w:numId="4">
+    <w:abstractNumId w:val="1"/>
   </w:num>
 </w:numbering>
 </file>
@@ -5897,6 +7495,731 @@
       <w:szCs w:val="18"/>
     </w:rPr>
   </w:style>
+  <w:style w:type="paragraph" w:customStyle="1" w:styleId="MPBrdtekst">
+    <w:name w:val="MP Brødtekst"/>
+    <w:basedOn w:val="Normal"/>
+    <w:link w:val="MPBrdtekstTegn"/>
+    <w:uiPriority w:val="99"/>
+    <w:qFormat/>
+    <w:rsid w:val="00540C63"/>
+    <w:pPr>
+      <w:spacing w:after="240" w:line="280" w:lineRule="atLeast"/>
+      <w:jc w:val="both"/>
+    </w:pPr>
+    <w:rPr>
+      <w:rFonts w:ascii="Verdana" w:eastAsia="Times New Roman" w:hAnsi="Verdana" w:cs="Times New Roman"/>
+      <w:sz w:val="18"/>
+    </w:rPr>
+  </w:style>
+  <w:style w:type="character" w:customStyle="1" w:styleId="MPBrdtekstTegn">
+    <w:name w:val="MP Brødtekst Tegn"/>
+    <w:link w:val="MPBrdtekst"/>
+    <w:uiPriority w:val="99"/>
+    <w:rsid w:val="00540C63"/>
+    <w:rPr>
+      <w:rFonts w:ascii="Verdana" w:eastAsia="Times New Roman" w:hAnsi="Verdana" w:cs="Times New Roman"/>
+      <w:sz w:val="18"/>
+    </w:rPr>
+  </w:style>
+  <w:style w:type="table" w:styleId="Mediumskygge1-fremhvningsfarve2">
+    <w:name w:val="Medium Shading 1 Accent 2"/>
+    <w:basedOn w:val="Tabel-Normal"/>
+    <w:uiPriority w:val="63"/>
+    <w:rsid w:val="00540C63"/>
+    <w:pPr>
+      <w:spacing w:after="0" w:line="240" w:lineRule="auto"/>
+    </w:pPr>
+    <w:rPr>
+      <w:rFonts w:ascii="Calibri" w:eastAsia="Calibri" w:hAnsi="Calibri" w:cs="Times New Roman"/>
+      <w:lang w:eastAsia="da-DK"/>
+    </w:rPr>
+    <w:tblPr>
+      <w:tblStyleRowBandSize w:val="1"/>
+      <w:tblStyleColBandSize w:val="1"/>
+      <w:tblBorders>
+        <w:top w:val="single" w:sz="8" w:space="0" w:color="F19D64" w:themeColor="accent2" w:themeTint="BF"/>
+        <w:left w:val="single" w:sz="8" w:space="0" w:color="F19D64" w:themeColor="accent2" w:themeTint="BF"/>
+        <w:bottom w:val="single" w:sz="8" w:space="0" w:color="F19D64" w:themeColor="accent2" w:themeTint="BF"/>
+        <w:right w:val="single" w:sz="8" w:space="0" w:color="F19D64" w:themeColor="accent2" w:themeTint="BF"/>
+        <w:insideH w:val="single" w:sz="8" w:space="0" w:color="F19D64" w:themeColor="accent2" w:themeTint="BF"/>
+      </w:tblBorders>
+    </w:tblPr>
+    <w:tblStylePr w:type="firstRow">
+      <w:pPr>
+        <w:spacing w:before="0" w:after="0" w:line="240" w:lineRule="auto"/>
+      </w:pPr>
+      <w:rPr>
+        <w:b/>
+        <w:bCs/>
+        <w:color w:val="FFFFFF" w:themeColor="background1"/>
+      </w:rPr>
+      <w:tblPr/>
+      <w:tcPr>
+        <w:tcBorders>
+          <w:top w:val="single" w:sz="8" w:space="0" w:color="F19D64" w:themeColor="accent2" w:themeTint="BF"/>
+          <w:left w:val="single" w:sz="8" w:space="0" w:color="F19D64" w:themeColor="accent2" w:themeTint="BF"/>
+          <w:bottom w:val="single" w:sz="8" w:space="0" w:color="F19D64" w:themeColor="accent2" w:themeTint="BF"/>
+          <w:right w:val="single" w:sz="8" w:space="0" w:color="F19D64" w:themeColor="accent2" w:themeTint="BF"/>
+          <w:insideH w:val="nil"/>
+          <w:insideV w:val="nil"/>
+        </w:tcBorders>
+        <w:shd w:val="clear" w:color="auto" w:fill="ED7D31" w:themeFill="accent2"/>
+      </w:tcPr>
+    </w:tblStylePr>
+    <w:tblStylePr w:type="lastRow">
+      <w:pPr>
+        <w:spacing w:before="0" w:after="0" w:line="240" w:lineRule="auto"/>
+      </w:pPr>
+      <w:rPr>
+        <w:b/>
+        <w:bCs/>
+      </w:rPr>
+      <w:tblPr/>
+      <w:tcPr>
+        <w:tcBorders>
+          <w:top w:val="double" w:sz="6" w:space="0" w:color="F19D64" w:themeColor="accent2" w:themeTint="BF"/>
+          <w:left w:val="single" w:sz="8" w:space="0" w:color="F19D64" w:themeColor="accent2" w:themeTint="BF"/>
+          <w:bottom w:val="single" w:sz="8" w:space="0" w:color="F19D64" w:themeColor="accent2" w:themeTint="BF"/>
+          <w:right w:val="single" w:sz="8" w:space="0" w:color="F19D64" w:themeColor="accent2" w:themeTint="BF"/>
+          <w:insideH w:val="nil"/>
+          <w:insideV w:val="nil"/>
+        </w:tcBorders>
+      </w:tcPr>
+    </w:tblStylePr>
+    <w:tblStylePr w:type="firstCol">
+      <w:rPr>
+        <w:b/>
+        <w:bCs/>
+      </w:rPr>
+    </w:tblStylePr>
+    <w:tblStylePr w:type="lastCol">
+      <w:rPr>
+        <w:b/>
+        <w:bCs/>
+      </w:rPr>
+    </w:tblStylePr>
+    <w:tblStylePr w:type="band1Vert">
+      <w:tblPr/>
+      <w:tcPr>
+        <w:shd w:val="clear" w:color="auto" w:fill="FADECB" w:themeFill="accent2" w:themeFillTint="3F"/>
+      </w:tcPr>
+    </w:tblStylePr>
+    <w:tblStylePr w:type="band1Horz">
+      <w:tblPr/>
+      <w:tcPr>
+        <w:tcBorders>
+          <w:insideH w:val="nil"/>
+          <w:insideV w:val="nil"/>
+        </w:tcBorders>
+        <w:shd w:val="clear" w:color="auto" w:fill="FADECB" w:themeFill="accent2" w:themeFillTint="3F"/>
+      </w:tcPr>
+    </w:tblStylePr>
+    <w:tblStylePr w:type="band2Horz">
+      <w:tblPr/>
+      <w:tcPr>
+        <w:tcBorders>
+          <w:insideH w:val="nil"/>
+          <w:insideV w:val="nil"/>
+        </w:tcBorders>
+      </w:tcPr>
+    </w:tblStylePr>
+  </w:style>
+  <w:style w:type="table" w:styleId="Listetabel4-farve1">
+    <w:name w:val="List Table 4 Accent 1"/>
+    <w:basedOn w:val="Tabel-Normal"/>
+    <w:uiPriority w:val="49"/>
+    <w:rsid w:val="00540C63"/>
+    <w:pPr>
+      <w:spacing w:after="0" w:line="240" w:lineRule="auto"/>
+    </w:pPr>
+    <w:tblPr>
+      <w:tblStyleRowBandSize w:val="1"/>
+      <w:tblStyleColBandSize w:val="1"/>
+      <w:tblBorders>
+        <w:top w:val="single" w:sz="4" w:space="0" w:color="8EAADB" w:themeColor="accent1" w:themeTint="99"/>
+        <w:left w:val="single" w:sz="4" w:space="0" w:color="8EAADB" w:themeColor="accent1" w:themeTint="99"/>
+        <w:bottom w:val="single" w:sz="4" w:space="0" w:color="8EAADB" w:themeColor="accent1" w:themeTint="99"/>
+        <w:right w:val="single" w:sz="4" w:space="0" w:color="8EAADB" w:themeColor="accent1" w:themeTint="99"/>
+        <w:insideH w:val="single" w:sz="4" w:space="0" w:color="8EAADB" w:themeColor="accent1" w:themeTint="99"/>
+      </w:tblBorders>
+    </w:tblPr>
+    <w:tblStylePr w:type="firstRow">
+      <w:rPr>
+        <w:b/>
+        <w:bCs/>
+        <w:color w:val="FFFFFF" w:themeColor="background1"/>
+      </w:rPr>
+      <w:tblPr/>
+      <w:tcPr>
+        <w:tcBorders>
+          <w:top w:val="single" w:sz="4" w:space="0" w:color="4472C4" w:themeColor="accent1"/>
+          <w:left w:val="single" w:sz="4" w:space="0" w:color="4472C4" w:themeColor="accent1"/>
+          <w:bottom w:val="single" w:sz="4" w:space="0" w:color="4472C4" w:themeColor="accent1"/>
+          <w:right w:val="single" w:sz="4" w:space="0" w:color="4472C4" w:themeColor="accent1"/>
+          <w:insideH w:val="nil"/>
+        </w:tcBorders>
+        <w:shd w:val="clear" w:color="auto" w:fill="4472C4" w:themeFill="accent1"/>
+      </w:tcPr>
+    </w:tblStylePr>
+    <w:tblStylePr w:type="lastRow">
+      <w:rPr>
+        <w:b/>
+        <w:bCs/>
+      </w:rPr>
+      <w:tblPr/>
+      <w:tcPr>
+        <w:tcBorders>
+          <w:top w:val="double" w:sz="4" w:space="0" w:color="8EAADB" w:themeColor="accent1" w:themeTint="99"/>
+        </w:tcBorders>
+      </w:tcPr>
+    </w:tblStylePr>
+    <w:tblStylePr w:type="firstCol">
+      <w:rPr>
+        <w:b/>
+        <w:bCs/>
+      </w:rPr>
+    </w:tblStylePr>
+    <w:tblStylePr w:type="lastCol">
+      <w:rPr>
+        <w:b/>
+        <w:bCs/>
+      </w:rPr>
+    </w:tblStylePr>
+    <w:tblStylePr w:type="band1Vert">
+      <w:tblPr/>
+      <w:tcPr>
+        <w:shd w:val="clear" w:color="auto" w:fill="D9E2F3" w:themeFill="accent1" w:themeFillTint="33"/>
+      </w:tcPr>
+    </w:tblStylePr>
+    <w:tblStylePr w:type="band1Horz">
+      <w:tblPr/>
+      <w:tcPr>
+        <w:shd w:val="clear" w:color="auto" w:fill="D9E2F3" w:themeFill="accent1" w:themeFillTint="33"/>
+      </w:tcPr>
+    </w:tblStylePr>
+  </w:style>
+  <w:style w:type="paragraph" w:customStyle="1" w:styleId="Tabletext">
+    <w:name w:val="Table text"/>
+    <w:basedOn w:val="Normal"/>
+    <w:autoRedefine/>
+    <w:uiPriority w:val="99"/>
+    <w:qFormat/>
+    <w:rsid w:val="00117436"/>
+    <w:pPr>
+      <w:spacing w:after="0" w:line="240" w:lineRule="auto"/>
+    </w:pPr>
+    <w:rPr>
+      <w:rFonts w:ascii="Arial" w:eastAsia="Times New Roman" w:hAnsi="Arial" w:cs="Arial"/>
+      <w:bCs/>
+      <w:color w:val="000000"/>
+      <w:sz w:val="20"/>
+      <w:szCs w:val="18"/>
+    </w:rPr>
+  </w:style>
+  <w:style w:type="table" w:styleId="Listetabel3-farve5">
+    <w:name w:val="List Table 3 Accent 5"/>
+    <w:basedOn w:val="Tabel-Normal"/>
+    <w:uiPriority w:val="48"/>
+    <w:rsid w:val="00117436"/>
+    <w:pPr>
+      <w:spacing w:after="0" w:line="240" w:lineRule="auto"/>
+    </w:pPr>
+    <w:tblPr>
+      <w:tblStyleRowBandSize w:val="1"/>
+      <w:tblStyleColBandSize w:val="1"/>
+      <w:tblBorders>
+        <w:top w:val="single" w:sz="4" w:space="0" w:color="5B9BD5" w:themeColor="accent5"/>
+        <w:left w:val="single" w:sz="4" w:space="0" w:color="5B9BD5" w:themeColor="accent5"/>
+        <w:bottom w:val="single" w:sz="4" w:space="0" w:color="5B9BD5" w:themeColor="accent5"/>
+        <w:right w:val="single" w:sz="4" w:space="0" w:color="5B9BD5" w:themeColor="accent5"/>
+      </w:tblBorders>
+    </w:tblPr>
+    <w:tblStylePr w:type="firstRow">
+      <w:rPr>
+        <w:b/>
+        <w:bCs/>
+        <w:color w:val="FFFFFF" w:themeColor="background1"/>
+      </w:rPr>
+      <w:tblPr/>
+      <w:tcPr>
+        <w:shd w:val="clear" w:color="auto" w:fill="5B9BD5" w:themeFill="accent5"/>
+      </w:tcPr>
+    </w:tblStylePr>
+    <w:tblStylePr w:type="lastRow">
+      <w:rPr>
+        <w:b/>
+        <w:bCs/>
+      </w:rPr>
+      <w:tblPr/>
+      <w:tcPr>
+        <w:tcBorders>
+          <w:top w:val="double" w:sz="4" w:space="0" w:color="5B9BD5" w:themeColor="accent5"/>
+        </w:tcBorders>
+        <w:shd w:val="clear" w:color="auto" w:fill="FFFFFF" w:themeFill="background1"/>
+      </w:tcPr>
+    </w:tblStylePr>
+    <w:tblStylePr w:type="firstCol">
+      <w:rPr>
+        <w:b/>
+        <w:bCs/>
+      </w:rPr>
+      <w:tblPr/>
+      <w:tcPr>
+        <w:tcBorders>
+          <w:right w:val="nil"/>
+        </w:tcBorders>
+        <w:shd w:val="clear" w:color="auto" w:fill="FFFFFF" w:themeFill="background1"/>
+      </w:tcPr>
+    </w:tblStylePr>
+    <w:tblStylePr w:type="lastCol">
+      <w:rPr>
+        <w:b/>
+        <w:bCs/>
+      </w:rPr>
+      <w:tblPr/>
+      <w:tcPr>
+        <w:tcBorders>
+          <w:left w:val="nil"/>
+        </w:tcBorders>
+        <w:shd w:val="clear" w:color="auto" w:fill="FFFFFF" w:themeFill="background1"/>
+      </w:tcPr>
+    </w:tblStylePr>
+    <w:tblStylePr w:type="band1Vert">
+      <w:tblPr/>
+      <w:tcPr>
+        <w:tcBorders>
+          <w:left w:val="single" w:sz="4" w:space="0" w:color="5B9BD5" w:themeColor="accent5"/>
+          <w:right w:val="single" w:sz="4" w:space="0" w:color="5B9BD5" w:themeColor="accent5"/>
+        </w:tcBorders>
+      </w:tcPr>
+    </w:tblStylePr>
+    <w:tblStylePr w:type="band1Horz">
+      <w:tblPr/>
+      <w:tcPr>
+        <w:tcBorders>
+          <w:top w:val="single" w:sz="4" w:space="0" w:color="5B9BD5" w:themeColor="accent5"/>
+          <w:bottom w:val="single" w:sz="4" w:space="0" w:color="5B9BD5" w:themeColor="accent5"/>
+          <w:insideH w:val="nil"/>
+        </w:tcBorders>
+      </w:tcPr>
+    </w:tblStylePr>
+    <w:tblStylePr w:type="neCell">
+      <w:tblPr/>
+      <w:tcPr>
+        <w:tcBorders>
+          <w:left w:val="nil"/>
+          <w:bottom w:val="nil"/>
+        </w:tcBorders>
+      </w:tcPr>
+    </w:tblStylePr>
+    <w:tblStylePr w:type="nwCell">
+      <w:tblPr/>
+      <w:tcPr>
+        <w:tcBorders>
+          <w:bottom w:val="nil"/>
+          <w:right w:val="nil"/>
+        </w:tcBorders>
+      </w:tcPr>
+    </w:tblStylePr>
+    <w:tblStylePr w:type="seCell">
+      <w:tblPr/>
+      <w:tcPr>
+        <w:tcBorders>
+          <w:top w:val="double" w:sz="4" w:space="0" w:color="5B9BD5" w:themeColor="accent5"/>
+          <w:left w:val="nil"/>
+        </w:tcBorders>
+      </w:tcPr>
+    </w:tblStylePr>
+    <w:tblStylePr w:type="swCell">
+      <w:tblPr/>
+      <w:tcPr>
+        <w:tcBorders>
+          <w:top w:val="double" w:sz="4" w:space="0" w:color="5B9BD5" w:themeColor="accent5"/>
+          <w:right w:val="nil"/>
+        </w:tcBorders>
+      </w:tcPr>
+    </w:tblStylePr>
+  </w:style>
+  <w:style w:type="table" w:styleId="Listetabel4-farve5">
+    <w:name w:val="List Table 4 Accent 5"/>
+    <w:basedOn w:val="Tabel-Normal"/>
+    <w:uiPriority w:val="49"/>
+    <w:rsid w:val="00117436"/>
+    <w:pPr>
+      <w:spacing w:after="0" w:line="240" w:lineRule="auto"/>
+    </w:pPr>
+    <w:tblPr>
+      <w:tblStyleRowBandSize w:val="1"/>
+      <w:tblStyleColBandSize w:val="1"/>
+      <w:tblBorders>
+        <w:top w:val="single" w:sz="4" w:space="0" w:color="9CC2E5" w:themeColor="accent5" w:themeTint="99"/>
+        <w:left w:val="single" w:sz="4" w:space="0" w:color="9CC2E5" w:themeColor="accent5" w:themeTint="99"/>
+        <w:bottom w:val="single" w:sz="4" w:space="0" w:color="9CC2E5" w:themeColor="accent5" w:themeTint="99"/>
+        <w:right w:val="single" w:sz="4" w:space="0" w:color="9CC2E5" w:themeColor="accent5" w:themeTint="99"/>
+        <w:insideH w:val="single" w:sz="4" w:space="0" w:color="9CC2E5" w:themeColor="accent5" w:themeTint="99"/>
+      </w:tblBorders>
+    </w:tblPr>
+    <w:tblStylePr w:type="firstRow">
+      <w:rPr>
+        <w:b/>
+        <w:bCs/>
+        <w:color w:val="FFFFFF" w:themeColor="background1"/>
+      </w:rPr>
+      <w:tblPr/>
+      <w:tcPr>
+        <w:tcBorders>
+          <w:top w:val="single" w:sz="4" w:space="0" w:color="5B9BD5" w:themeColor="accent5"/>
+          <w:left w:val="single" w:sz="4" w:space="0" w:color="5B9BD5" w:themeColor="accent5"/>
+          <w:bottom w:val="single" w:sz="4" w:space="0" w:color="5B9BD5" w:themeColor="accent5"/>
+          <w:right w:val="single" w:sz="4" w:space="0" w:color="5B9BD5" w:themeColor="accent5"/>
+          <w:insideH w:val="nil"/>
+        </w:tcBorders>
+        <w:shd w:val="clear" w:color="auto" w:fill="5B9BD5" w:themeFill="accent5"/>
+      </w:tcPr>
+    </w:tblStylePr>
+    <w:tblStylePr w:type="lastRow">
+      <w:rPr>
+        <w:b/>
+        <w:bCs/>
+      </w:rPr>
+      <w:tblPr/>
+      <w:tcPr>
+        <w:tcBorders>
+          <w:top w:val="double" w:sz="4" w:space="0" w:color="9CC2E5" w:themeColor="accent5" w:themeTint="99"/>
+        </w:tcBorders>
+      </w:tcPr>
+    </w:tblStylePr>
+    <w:tblStylePr w:type="firstCol">
+      <w:rPr>
+        <w:b/>
+        <w:bCs/>
+      </w:rPr>
+    </w:tblStylePr>
+    <w:tblStylePr w:type="lastCol">
+      <w:rPr>
+        <w:b/>
+        <w:bCs/>
+      </w:rPr>
+    </w:tblStylePr>
+    <w:tblStylePr w:type="band1Vert">
+      <w:tblPr/>
+      <w:tcPr>
+        <w:shd w:val="clear" w:color="auto" w:fill="DEEAF6" w:themeFill="accent5" w:themeFillTint="33"/>
+      </w:tcPr>
+    </w:tblStylePr>
+    <w:tblStylePr w:type="band1Horz">
+      <w:tblPr/>
+      <w:tcPr>
+        <w:shd w:val="clear" w:color="auto" w:fill="DEEAF6" w:themeFill="accent5" w:themeFillTint="33"/>
+      </w:tcPr>
+    </w:tblStylePr>
+  </w:style>
+  <w:style w:type="table" w:styleId="Listetabel3-farve1">
+    <w:name w:val="List Table 3 Accent 1"/>
+    <w:basedOn w:val="Tabel-Normal"/>
+    <w:uiPriority w:val="48"/>
+    <w:rsid w:val="00117436"/>
+    <w:pPr>
+      <w:spacing w:after="0" w:line="240" w:lineRule="auto"/>
+    </w:pPr>
+    <w:tblPr>
+      <w:tblStyleRowBandSize w:val="1"/>
+      <w:tblStyleColBandSize w:val="1"/>
+      <w:tblBorders>
+        <w:top w:val="single" w:sz="4" w:space="0" w:color="4472C4" w:themeColor="accent1"/>
+        <w:left w:val="single" w:sz="4" w:space="0" w:color="4472C4" w:themeColor="accent1"/>
+        <w:bottom w:val="single" w:sz="4" w:space="0" w:color="4472C4" w:themeColor="accent1"/>
+        <w:right w:val="single" w:sz="4" w:space="0" w:color="4472C4" w:themeColor="accent1"/>
+      </w:tblBorders>
+    </w:tblPr>
+    <w:tblStylePr w:type="firstRow">
+      <w:rPr>
+        <w:b/>
+        <w:bCs/>
+        <w:color w:val="FFFFFF" w:themeColor="background1"/>
+      </w:rPr>
+      <w:tblPr/>
+      <w:tcPr>
+        <w:shd w:val="clear" w:color="auto" w:fill="4472C4" w:themeFill="accent1"/>
+      </w:tcPr>
+    </w:tblStylePr>
+    <w:tblStylePr w:type="lastRow">
+      <w:rPr>
+        <w:b/>
+        <w:bCs/>
+      </w:rPr>
+      <w:tblPr/>
+      <w:tcPr>
+        <w:tcBorders>
+          <w:top w:val="double" w:sz="4" w:space="0" w:color="4472C4" w:themeColor="accent1"/>
+        </w:tcBorders>
+        <w:shd w:val="clear" w:color="auto" w:fill="FFFFFF" w:themeFill="background1"/>
+      </w:tcPr>
+    </w:tblStylePr>
+    <w:tblStylePr w:type="firstCol">
+      <w:rPr>
+        <w:b/>
+        <w:bCs/>
+      </w:rPr>
+      <w:tblPr/>
+      <w:tcPr>
+        <w:tcBorders>
+          <w:right w:val="nil"/>
+        </w:tcBorders>
+        <w:shd w:val="clear" w:color="auto" w:fill="FFFFFF" w:themeFill="background1"/>
+      </w:tcPr>
+    </w:tblStylePr>
+    <w:tblStylePr w:type="lastCol">
+      <w:rPr>
+        <w:b/>
+        <w:bCs/>
+      </w:rPr>
+      <w:tblPr/>
+      <w:tcPr>
+        <w:tcBorders>
+          <w:left w:val="nil"/>
+        </w:tcBorders>
+        <w:shd w:val="clear" w:color="auto" w:fill="FFFFFF" w:themeFill="background1"/>
+      </w:tcPr>
+    </w:tblStylePr>
+    <w:tblStylePr w:type="band1Vert">
+      <w:tblPr/>
+      <w:tcPr>
+        <w:tcBorders>
+          <w:left w:val="single" w:sz="4" w:space="0" w:color="4472C4" w:themeColor="accent1"/>
+          <w:right w:val="single" w:sz="4" w:space="0" w:color="4472C4" w:themeColor="accent1"/>
+        </w:tcBorders>
+      </w:tcPr>
+    </w:tblStylePr>
+    <w:tblStylePr w:type="band1Horz">
+      <w:tblPr/>
+      <w:tcPr>
+        <w:tcBorders>
+          <w:top w:val="single" w:sz="4" w:space="0" w:color="4472C4" w:themeColor="accent1"/>
+          <w:bottom w:val="single" w:sz="4" w:space="0" w:color="4472C4" w:themeColor="accent1"/>
+          <w:insideH w:val="nil"/>
+        </w:tcBorders>
+      </w:tcPr>
+    </w:tblStylePr>
+    <w:tblStylePr w:type="neCell">
+      <w:tblPr/>
+      <w:tcPr>
+        <w:tcBorders>
+          <w:left w:val="nil"/>
+          <w:bottom w:val="nil"/>
+        </w:tcBorders>
+      </w:tcPr>
+    </w:tblStylePr>
+    <w:tblStylePr w:type="nwCell">
+      <w:tblPr/>
+      <w:tcPr>
+        <w:tcBorders>
+          <w:bottom w:val="nil"/>
+          <w:right w:val="nil"/>
+        </w:tcBorders>
+      </w:tcPr>
+    </w:tblStylePr>
+    <w:tblStylePr w:type="seCell">
+      <w:tblPr/>
+      <w:tcPr>
+        <w:tcBorders>
+          <w:top w:val="double" w:sz="4" w:space="0" w:color="4472C4" w:themeColor="accent1"/>
+          <w:left w:val="nil"/>
+        </w:tcBorders>
+      </w:tcPr>
+    </w:tblStylePr>
+    <w:tblStylePr w:type="swCell">
+      <w:tblPr/>
+      <w:tcPr>
+        <w:tcBorders>
+          <w:top w:val="double" w:sz="4" w:space="0" w:color="4472C4" w:themeColor="accent1"/>
+          <w:right w:val="nil"/>
+        </w:tcBorders>
+      </w:tcPr>
+    </w:tblStylePr>
+  </w:style>
+  <w:style w:type="table" w:styleId="Gittertabel4-farve5">
+    <w:name w:val="Grid Table 4 Accent 5"/>
+    <w:basedOn w:val="Tabel-Normal"/>
+    <w:uiPriority w:val="49"/>
+    <w:rsid w:val="00117436"/>
+    <w:pPr>
+      <w:spacing w:after="0" w:line="240" w:lineRule="auto"/>
+    </w:pPr>
+    <w:tblPr>
+      <w:tblStyleRowBandSize w:val="1"/>
+      <w:tblStyleColBandSize w:val="1"/>
+      <w:tblBorders>
+        <w:top w:val="single" w:sz="4" w:space="0" w:color="9CC2E5" w:themeColor="accent5" w:themeTint="99"/>
+        <w:left w:val="single" w:sz="4" w:space="0" w:color="9CC2E5" w:themeColor="accent5" w:themeTint="99"/>
+        <w:bottom w:val="single" w:sz="4" w:space="0" w:color="9CC2E5" w:themeColor="accent5" w:themeTint="99"/>
+        <w:right w:val="single" w:sz="4" w:space="0" w:color="9CC2E5" w:themeColor="accent5" w:themeTint="99"/>
+        <w:insideH w:val="single" w:sz="4" w:space="0" w:color="9CC2E5" w:themeColor="accent5" w:themeTint="99"/>
+        <w:insideV w:val="single" w:sz="4" w:space="0" w:color="9CC2E5" w:themeColor="accent5" w:themeTint="99"/>
+      </w:tblBorders>
+    </w:tblPr>
+    <w:tblStylePr w:type="firstRow">
+      <w:rPr>
+        <w:b/>
+        <w:bCs/>
+        <w:color w:val="FFFFFF" w:themeColor="background1"/>
+      </w:rPr>
+      <w:tblPr/>
+      <w:tcPr>
+        <w:tcBorders>
+          <w:top w:val="single" w:sz="4" w:space="0" w:color="5B9BD5" w:themeColor="accent5"/>
+          <w:left w:val="single" w:sz="4" w:space="0" w:color="5B9BD5" w:themeColor="accent5"/>
+          <w:bottom w:val="single" w:sz="4" w:space="0" w:color="5B9BD5" w:themeColor="accent5"/>
+          <w:right w:val="single" w:sz="4" w:space="0" w:color="5B9BD5" w:themeColor="accent5"/>
+          <w:insideH w:val="nil"/>
+          <w:insideV w:val="nil"/>
+        </w:tcBorders>
+        <w:shd w:val="clear" w:color="auto" w:fill="5B9BD5" w:themeFill="accent5"/>
+      </w:tcPr>
+    </w:tblStylePr>
+    <w:tblStylePr w:type="lastRow">
+      <w:rPr>
+        <w:b/>
+        <w:bCs/>
+      </w:rPr>
+      <w:tblPr/>
+      <w:tcPr>
+        <w:tcBorders>
+          <w:top w:val="double" w:sz="4" w:space="0" w:color="5B9BD5" w:themeColor="accent5"/>
+        </w:tcBorders>
+      </w:tcPr>
+    </w:tblStylePr>
+    <w:tblStylePr w:type="firstCol">
+      <w:rPr>
+        <w:b/>
+        <w:bCs/>
+      </w:rPr>
+    </w:tblStylePr>
+    <w:tblStylePr w:type="lastCol">
+      <w:rPr>
+        <w:b/>
+        <w:bCs/>
+      </w:rPr>
+    </w:tblStylePr>
+    <w:tblStylePr w:type="band1Vert">
+      <w:tblPr/>
+      <w:tcPr>
+        <w:shd w:val="clear" w:color="auto" w:fill="DEEAF6" w:themeFill="accent5" w:themeFillTint="33"/>
+      </w:tcPr>
+    </w:tblStylePr>
+    <w:tblStylePr w:type="band1Horz">
+      <w:tblPr/>
+      <w:tcPr>
+        <w:shd w:val="clear" w:color="auto" w:fill="DEEAF6" w:themeFill="accent5" w:themeFillTint="33"/>
+      </w:tcPr>
+    </w:tblStylePr>
+  </w:style>
+  <w:style w:type="table" w:styleId="Gittertabel5-mrk-farve5">
+    <w:name w:val="Grid Table 5 Dark Accent 5"/>
+    <w:basedOn w:val="Tabel-Normal"/>
+    <w:uiPriority w:val="50"/>
+    <w:rsid w:val="00117436"/>
+    <w:pPr>
+      <w:spacing w:after="0" w:line="240" w:lineRule="auto"/>
+    </w:pPr>
+    <w:tblPr>
+      <w:tblStyleRowBandSize w:val="1"/>
+      <w:tblStyleColBandSize w:val="1"/>
+      <w:tblBorders>
+        <w:top w:val="single" w:sz="4" w:space="0" w:color="FFFFFF" w:themeColor="background1"/>
+        <w:left w:val="single" w:sz="4" w:space="0" w:color="FFFFFF" w:themeColor="background1"/>
+        <w:bottom w:val="single" w:sz="4" w:space="0" w:color="FFFFFF" w:themeColor="background1"/>
+        <w:right w:val="single" w:sz="4" w:space="0" w:color="FFFFFF" w:themeColor="background1"/>
+        <w:insideH w:val="single" w:sz="4" w:space="0" w:color="FFFFFF" w:themeColor="background1"/>
+        <w:insideV w:val="single" w:sz="4" w:space="0" w:color="FFFFFF" w:themeColor="background1"/>
+      </w:tblBorders>
+    </w:tblPr>
+    <w:tcPr>
+      <w:shd w:val="clear" w:color="auto" w:fill="DEEAF6" w:themeFill="accent5" w:themeFillTint="33"/>
+    </w:tcPr>
+    <w:tblStylePr w:type="firstRow">
+      <w:rPr>
+        <w:b/>
+        <w:bCs/>
+        <w:color w:val="FFFFFF" w:themeColor="background1"/>
+      </w:rPr>
+      <w:tblPr/>
+      <w:tcPr>
+        <w:tcBorders>
+          <w:top w:val="single" w:sz="4" w:space="0" w:color="FFFFFF" w:themeColor="background1"/>
+          <w:left w:val="single" w:sz="4" w:space="0" w:color="FFFFFF" w:themeColor="background1"/>
+          <w:right w:val="single" w:sz="4" w:space="0" w:color="FFFFFF" w:themeColor="background1"/>
+          <w:insideH w:val="nil"/>
+          <w:insideV w:val="nil"/>
+        </w:tcBorders>
+        <w:shd w:val="clear" w:color="auto" w:fill="5B9BD5" w:themeFill="accent5"/>
+      </w:tcPr>
+    </w:tblStylePr>
+    <w:tblStylePr w:type="lastRow">
+      <w:rPr>
+        <w:b/>
+        <w:bCs/>
+        <w:color w:val="FFFFFF" w:themeColor="background1"/>
+      </w:rPr>
+      <w:tblPr/>
+      <w:tcPr>
+        <w:tcBorders>
+          <w:left w:val="single" w:sz="4" w:space="0" w:color="FFFFFF" w:themeColor="background1"/>
+          <w:bottom w:val="single" w:sz="4" w:space="0" w:color="FFFFFF" w:themeColor="background1"/>
+          <w:right w:val="single" w:sz="4" w:space="0" w:color="FFFFFF" w:themeColor="background1"/>
+          <w:insideH w:val="nil"/>
+          <w:insideV w:val="nil"/>
+        </w:tcBorders>
+        <w:shd w:val="clear" w:color="auto" w:fill="5B9BD5" w:themeFill="accent5"/>
+      </w:tcPr>
+    </w:tblStylePr>
+    <w:tblStylePr w:type="firstCol">
+      <w:rPr>
+        <w:b/>
+        <w:bCs/>
+        <w:color w:val="FFFFFF" w:themeColor="background1"/>
+      </w:rPr>
+      <w:tblPr/>
+      <w:tcPr>
+        <w:tcBorders>
+          <w:top w:val="single" w:sz="4" w:space="0" w:color="FFFFFF" w:themeColor="background1"/>
+          <w:left w:val="single" w:sz="4" w:space="0" w:color="FFFFFF" w:themeColor="background1"/>
+          <w:bottom w:val="single" w:sz="4" w:space="0" w:color="FFFFFF" w:themeColor="background1"/>
+          <w:insideV w:val="nil"/>
+        </w:tcBorders>
+        <w:shd w:val="clear" w:color="auto" w:fill="5B9BD5" w:themeFill="accent5"/>
+      </w:tcPr>
+    </w:tblStylePr>
+    <w:tblStylePr w:type="lastCol">
+      <w:rPr>
+        <w:b/>
+        <w:bCs/>
+        <w:color w:val="FFFFFF" w:themeColor="background1"/>
+      </w:rPr>
+      <w:tblPr/>
+      <w:tcPr>
+        <w:tcBorders>
+          <w:top w:val="single" w:sz="4" w:space="0" w:color="FFFFFF" w:themeColor="background1"/>
+          <w:bottom w:val="single" w:sz="4" w:space="0" w:color="FFFFFF" w:themeColor="background1"/>
+          <w:right w:val="single" w:sz="4" w:space="0" w:color="FFFFFF" w:themeColor="background1"/>
+          <w:insideV w:val="nil"/>
+        </w:tcBorders>
+        <w:shd w:val="clear" w:color="auto" w:fill="5B9BD5" w:themeFill="accent5"/>
+      </w:tcPr>
+    </w:tblStylePr>
+    <w:tblStylePr w:type="band1Vert">
+      <w:tblPr/>
+      <w:tcPr>
+        <w:shd w:val="clear" w:color="auto" w:fill="BDD6EE" w:themeFill="accent5" w:themeFillTint="66"/>
+      </w:tcPr>
+    </w:tblStylePr>
+    <w:tblStylePr w:type="band1Horz">
+      <w:tblPr/>
+      <w:tcPr>
+        <w:shd w:val="clear" w:color="auto" w:fill="BDD6EE" w:themeFill="accent5" w:themeFillTint="66"/>
+      </w:tcPr>
+    </w:tblStylePr>
+  </w:style>
 </w:styles>
 </file>
 
@@ -6166,7 +8489,7 @@
 </file>
 
 <file path=customXml/itemProps1.xml><?xml version="1.0" encoding="utf-8"?>
-<ds:datastoreItem xmlns:ds="http://schemas.openxmlformats.org/officeDocument/2006/customXml" ds:itemID="{7E93ADEF-F271-4B3C-BBD3-4AE0CDFFBCF2}">
+<ds:datastoreItem xmlns:ds="http://schemas.openxmlformats.org/officeDocument/2006/customXml" ds:itemID="{FCD7685A-60CD-4782-A5C5-04A9FA8048DD}">
   <ds:schemaRefs>
     <ds:schemaRef ds:uri="http://schemas.openxmlformats.org/officeDocument/2006/bibliography"/>
   </ds:schemaRefs>

</xml_diff>

<commit_message>
Lagt de forskellige dele som vi arbejde på i Torsdags ind i dokumentet
</commit_message>
<xml_diff>
--- a/Dokumenter/Pre-Sprint.docx
+++ b/Dokumenter/Pre-Sprint.docx
@@ -52,6 +52,13 @@
     </w:p>
     <w:sdt>
       <w:sdtPr>
+        <w:rPr>
+          <w:rFonts w:asciiTheme="minorHAnsi" w:eastAsiaTheme="minorHAnsi" w:hAnsiTheme="minorHAnsi" w:cstheme="minorBidi"/>
+          <w:color w:val="auto"/>
+          <w:sz w:val="22"/>
+          <w:szCs w:val="22"/>
+          <w:lang w:eastAsia="en-US"/>
+        </w:rPr>
         <w:id w:val="950827732"/>
         <w:docPartObj>
           <w:docPartGallery w:val="Table of Contents"/>
@@ -60,13 +67,8 @@
       </w:sdtPr>
       <w:sdtEndPr>
         <w:rPr>
-          <w:rFonts w:asciiTheme="minorHAnsi" w:eastAsiaTheme="minorHAnsi" w:hAnsiTheme="minorHAnsi" w:cstheme="minorBidi"/>
           <w:b/>
           <w:bCs/>
-          <w:color w:val="auto"/>
-          <w:sz w:val="22"/>
-          <w:szCs w:val="22"/>
-          <w:lang w:eastAsia="en-US"/>
         </w:rPr>
       </w:sdtEndPr>
       <w:sdtContent>
@@ -99,7 +101,134 @@
           <w:r>
             <w:fldChar w:fldCharType="separate"/>
           </w:r>
-          <w:hyperlink w:anchor="_Toc497915579" w:history="1">
+          <w:bookmarkStart w:id="0" w:name="_GoBack"/>
+          <w:bookmarkEnd w:id="0"/>
+          <w:r>
+            <w:rPr>
+              <w:rStyle w:val="Hyperlink"/>
+              <w:noProof/>
+            </w:rPr>
+            <w:fldChar w:fldCharType="begin"/>
+          </w:r>
+          <w:r>
+            <w:rPr>
+              <w:rStyle w:val="Hyperlink"/>
+              <w:noProof/>
+            </w:rPr>
+            <w:instrText xml:space="preserve"> </w:instrText>
+          </w:r>
+          <w:r>
+            <w:rPr>
+              <w:noProof/>
+            </w:rPr>
+            <w:instrText>HYPERLINK \l "_Toc498010009"</w:instrText>
+          </w:r>
+          <w:r>
+            <w:rPr>
+              <w:rStyle w:val="Hyperlink"/>
+              <w:noProof/>
+            </w:rPr>
+            <w:instrText xml:space="preserve"> </w:instrText>
+          </w:r>
+          <w:r>
+            <w:rPr>
+              <w:rStyle w:val="Hyperlink"/>
+              <w:noProof/>
+            </w:rPr>
+          </w:r>
+          <w:r>
+            <w:rPr>
+              <w:rStyle w:val="Hyperlink"/>
+              <w:noProof/>
+            </w:rPr>
+            <w:fldChar w:fldCharType="separate"/>
+          </w:r>
+          <w:r>
+            <w:rPr>
+              <w:rStyle w:val="Hyperlink"/>
+              <w:rFonts w:eastAsia="Times New Roman"/>
+              <w:noProof/>
+              <w:lang w:eastAsia="da-DK"/>
+            </w:rPr>
+            <w:t>Indledning</w:t>
+          </w:r>
+          <w:r>
+            <w:rPr>
+              <w:rStyle w:val="Hyperlink"/>
+              <w:noProof/>
+              <w:lang w:eastAsia="da-DK"/>
+            </w:rPr>
+            <w:t>:</w:t>
+          </w:r>
+          <w:r>
+            <w:rPr>
+              <w:noProof/>
+              <w:webHidden/>
+            </w:rPr>
+            <w:tab/>
+          </w:r>
+          <w:r>
+            <w:rPr>
+              <w:noProof/>
+              <w:webHidden/>
+            </w:rPr>
+            <w:fldChar w:fldCharType="begin"/>
+          </w:r>
+          <w:r>
+            <w:rPr>
+              <w:noProof/>
+              <w:webHidden/>
+            </w:rPr>
+            <w:instrText xml:space="preserve"> PAGEREF _Toc498010009 \h </w:instrText>
+          </w:r>
+          <w:r>
+            <w:rPr>
+              <w:noProof/>
+              <w:webHidden/>
+            </w:rPr>
+          </w:r>
+          <w:r>
+            <w:rPr>
+              <w:noProof/>
+              <w:webHidden/>
+            </w:rPr>
+            <w:fldChar w:fldCharType="separate"/>
+          </w:r>
+          <w:r>
+            <w:rPr>
+              <w:noProof/>
+              <w:webHidden/>
+            </w:rPr>
+            <w:t>2</w:t>
+          </w:r>
+          <w:r>
+            <w:rPr>
+              <w:noProof/>
+              <w:webHidden/>
+            </w:rPr>
+            <w:fldChar w:fldCharType="end"/>
+          </w:r>
+          <w:r>
+            <w:rPr>
+              <w:rStyle w:val="Hyperlink"/>
+              <w:noProof/>
+            </w:rPr>
+            <w:fldChar w:fldCharType="end"/>
+          </w:r>
+        </w:p>
+        <w:p>
+          <w:pPr>
+            <w:pStyle w:val="Indholdsfortegnelse1"/>
+            <w:tabs>
+              <w:tab w:val="right" w:leader="dot" w:pos="9628"/>
+            </w:tabs>
+            <w:rPr>
+              <w:rFonts w:eastAsiaTheme="minorEastAsia"/>
+              <w:noProof/>
+              <w:lang w:eastAsia="da-DK"/>
+            </w:rPr>
+          </w:pPr>
+          <w:hyperlink w:anchor="_Toc498010010" w:history="1">
             <w:r>
               <w:rPr>
                 <w:rStyle w:val="Hyperlink"/>
@@ -107,15 +236,79 @@
                 <w:noProof/>
                 <w:lang w:eastAsia="da-DK"/>
               </w:rPr>
-              <w:t>Indledning</w:t>
-            </w:r>
+              <w:t>Forretningsmodel</w:t>
+            </w:r>
+            <w:r>
+              <w:rPr>
+                <w:noProof/>
+                <w:webHidden/>
+              </w:rPr>
+              <w:tab/>
+            </w:r>
+            <w:r>
+              <w:rPr>
+                <w:noProof/>
+                <w:webHidden/>
+              </w:rPr>
+              <w:fldChar w:fldCharType="begin"/>
+            </w:r>
+            <w:r>
+              <w:rPr>
+                <w:noProof/>
+                <w:webHidden/>
+              </w:rPr>
+              <w:instrText xml:space="preserve"> PAGEREF _Toc498010010 \h </w:instrText>
+            </w:r>
+            <w:r>
+              <w:rPr>
+                <w:noProof/>
+                <w:webHidden/>
+              </w:rPr>
+            </w:r>
+            <w:r>
+              <w:rPr>
+                <w:noProof/>
+                <w:webHidden/>
+              </w:rPr>
+              <w:fldChar w:fldCharType="separate"/>
+            </w:r>
+            <w:r>
+              <w:rPr>
+                <w:noProof/>
+                <w:webHidden/>
+              </w:rPr>
+              <w:t>2</w:t>
+            </w:r>
+            <w:r>
+              <w:rPr>
+                <w:noProof/>
+                <w:webHidden/>
+              </w:rPr>
+              <w:fldChar w:fldCharType="end"/>
+            </w:r>
+          </w:hyperlink>
+        </w:p>
+        <w:p>
+          <w:pPr>
+            <w:pStyle w:val="Indholdsfortegnelse2"/>
+            <w:tabs>
+              <w:tab w:val="right" w:leader="dot" w:pos="9628"/>
+            </w:tabs>
+            <w:rPr>
+              <w:rFonts w:eastAsiaTheme="minorEastAsia"/>
+              <w:noProof/>
+              <w:lang w:eastAsia="da-DK"/>
+            </w:rPr>
+          </w:pPr>
+          <w:hyperlink w:anchor="_Toc498010011" w:history="1">
             <w:r>
               <w:rPr>
                 <w:rStyle w:val="Hyperlink"/>
+                <w:rFonts w:eastAsia="Times New Roman"/>
                 <w:noProof/>
                 <w:lang w:eastAsia="da-DK"/>
               </w:rPr>
-              <w:t>:</w:t>
+              <w:t>Kundesegmenter:</w:t>
             </w:r>
             <w:r>
               <w:rPr>
@@ -136,7 +329,7 @@
                 <w:noProof/>
                 <w:webHidden/>
               </w:rPr>
-              <w:instrText xml:space="preserve"> PAGEREF _Toc497915579 \h </w:instrText>
+              <w:instrText xml:space="preserve"> PAGEREF _Toc498010011 \h </w:instrText>
             </w:r>
             <w:r>
               <w:rPr>
@@ -157,6 +350,582 @@
                 <w:webHidden/>
               </w:rPr>
               <w:t>2</w:t>
+            </w:r>
+            <w:r>
+              <w:rPr>
+                <w:noProof/>
+                <w:webHidden/>
+              </w:rPr>
+              <w:fldChar w:fldCharType="end"/>
+            </w:r>
+          </w:hyperlink>
+        </w:p>
+        <w:p>
+          <w:pPr>
+            <w:pStyle w:val="Indholdsfortegnelse2"/>
+            <w:tabs>
+              <w:tab w:val="right" w:leader="dot" w:pos="9628"/>
+            </w:tabs>
+            <w:rPr>
+              <w:rFonts w:eastAsiaTheme="minorEastAsia"/>
+              <w:noProof/>
+              <w:lang w:eastAsia="da-DK"/>
+            </w:rPr>
+          </w:pPr>
+          <w:hyperlink w:anchor="_Toc498010012" w:history="1">
+            <w:r>
+              <w:rPr>
+                <w:rStyle w:val="Hyperlink"/>
+                <w:rFonts w:eastAsia="Times New Roman"/>
+                <w:noProof/>
+                <w:lang w:eastAsia="da-DK"/>
+              </w:rPr>
+              <w:t>Value-proposition:</w:t>
+            </w:r>
+            <w:r>
+              <w:rPr>
+                <w:noProof/>
+                <w:webHidden/>
+              </w:rPr>
+              <w:tab/>
+            </w:r>
+            <w:r>
+              <w:rPr>
+                <w:noProof/>
+                <w:webHidden/>
+              </w:rPr>
+              <w:fldChar w:fldCharType="begin"/>
+            </w:r>
+            <w:r>
+              <w:rPr>
+                <w:noProof/>
+                <w:webHidden/>
+              </w:rPr>
+              <w:instrText xml:space="preserve"> PAGEREF _Toc498010012 \h </w:instrText>
+            </w:r>
+            <w:r>
+              <w:rPr>
+                <w:noProof/>
+                <w:webHidden/>
+              </w:rPr>
+            </w:r>
+            <w:r>
+              <w:rPr>
+                <w:noProof/>
+                <w:webHidden/>
+              </w:rPr>
+              <w:fldChar w:fldCharType="separate"/>
+            </w:r>
+            <w:r>
+              <w:rPr>
+                <w:noProof/>
+                <w:webHidden/>
+              </w:rPr>
+              <w:t>2</w:t>
+            </w:r>
+            <w:r>
+              <w:rPr>
+                <w:noProof/>
+                <w:webHidden/>
+              </w:rPr>
+              <w:fldChar w:fldCharType="end"/>
+            </w:r>
+          </w:hyperlink>
+        </w:p>
+        <w:p>
+          <w:pPr>
+            <w:pStyle w:val="Indholdsfortegnelse2"/>
+            <w:tabs>
+              <w:tab w:val="right" w:leader="dot" w:pos="9628"/>
+            </w:tabs>
+            <w:rPr>
+              <w:rFonts w:eastAsiaTheme="minorEastAsia"/>
+              <w:noProof/>
+              <w:lang w:eastAsia="da-DK"/>
+            </w:rPr>
+          </w:pPr>
+          <w:hyperlink w:anchor="_Toc498010013" w:history="1">
+            <w:r>
+              <w:rPr>
+                <w:rStyle w:val="Hyperlink"/>
+                <w:rFonts w:eastAsia="Times New Roman"/>
+                <w:noProof/>
+                <w:lang w:eastAsia="da-DK"/>
+              </w:rPr>
+              <w:t>Distributionskanaler:</w:t>
+            </w:r>
+            <w:r>
+              <w:rPr>
+                <w:noProof/>
+                <w:webHidden/>
+              </w:rPr>
+              <w:tab/>
+            </w:r>
+            <w:r>
+              <w:rPr>
+                <w:noProof/>
+                <w:webHidden/>
+              </w:rPr>
+              <w:fldChar w:fldCharType="begin"/>
+            </w:r>
+            <w:r>
+              <w:rPr>
+                <w:noProof/>
+                <w:webHidden/>
+              </w:rPr>
+              <w:instrText xml:space="preserve"> PAGEREF _Toc498010013 \h </w:instrText>
+            </w:r>
+            <w:r>
+              <w:rPr>
+                <w:noProof/>
+                <w:webHidden/>
+              </w:rPr>
+            </w:r>
+            <w:r>
+              <w:rPr>
+                <w:noProof/>
+                <w:webHidden/>
+              </w:rPr>
+              <w:fldChar w:fldCharType="separate"/>
+            </w:r>
+            <w:r>
+              <w:rPr>
+                <w:noProof/>
+                <w:webHidden/>
+              </w:rPr>
+              <w:t>2</w:t>
+            </w:r>
+            <w:r>
+              <w:rPr>
+                <w:noProof/>
+                <w:webHidden/>
+              </w:rPr>
+              <w:fldChar w:fldCharType="end"/>
+            </w:r>
+          </w:hyperlink>
+        </w:p>
+        <w:p>
+          <w:pPr>
+            <w:pStyle w:val="Indholdsfortegnelse2"/>
+            <w:tabs>
+              <w:tab w:val="right" w:leader="dot" w:pos="9628"/>
+            </w:tabs>
+            <w:rPr>
+              <w:rFonts w:eastAsiaTheme="minorEastAsia"/>
+              <w:noProof/>
+              <w:lang w:eastAsia="da-DK"/>
+            </w:rPr>
+          </w:pPr>
+          <w:hyperlink w:anchor="_Toc498010014" w:history="1">
+            <w:r>
+              <w:rPr>
+                <w:rStyle w:val="Hyperlink"/>
+                <w:rFonts w:eastAsia="Times New Roman"/>
+                <w:noProof/>
+                <w:lang w:eastAsia="da-DK"/>
+              </w:rPr>
+              <w:t>Kunderelationer:</w:t>
+            </w:r>
+            <w:r>
+              <w:rPr>
+                <w:noProof/>
+                <w:webHidden/>
+              </w:rPr>
+              <w:tab/>
+            </w:r>
+            <w:r>
+              <w:rPr>
+                <w:noProof/>
+                <w:webHidden/>
+              </w:rPr>
+              <w:fldChar w:fldCharType="begin"/>
+            </w:r>
+            <w:r>
+              <w:rPr>
+                <w:noProof/>
+                <w:webHidden/>
+              </w:rPr>
+              <w:instrText xml:space="preserve"> PAGEREF _Toc498010014 \h </w:instrText>
+            </w:r>
+            <w:r>
+              <w:rPr>
+                <w:noProof/>
+                <w:webHidden/>
+              </w:rPr>
+            </w:r>
+            <w:r>
+              <w:rPr>
+                <w:noProof/>
+                <w:webHidden/>
+              </w:rPr>
+              <w:fldChar w:fldCharType="separate"/>
+            </w:r>
+            <w:r>
+              <w:rPr>
+                <w:noProof/>
+                <w:webHidden/>
+              </w:rPr>
+              <w:t>3</w:t>
+            </w:r>
+            <w:r>
+              <w:rPr>
+                <w:noProof/>
+                <w:webHidden/>
+              </w:rPr>
+              <w:fldChar w:fldCharType="end"/>
+            </w:r>
+          </w:hyperlink>
+        </w:p>
+        <w:p>
+          <w:pPr>
+            <w:pStyle w:val="Indholdsfortegnelse2"/>
+            <w:tabs>
+              <w:tab w:val="right" w:leader="dot" w:pos="9628"/>
+            </w:tabs>
+            <w:rPr>
+              <w:rFonts w:eastAsiaTheme="minorEastAsia"/>
+              <w:noProof/>
+              <w:lang w:eastAsia="da-DK"/>
+            </w:rPr>
+          </w:pPr>
+          <w:hyperlink w:anchor="_Toc498010015" w:history="1">
+            <w:r>
+              <w:rPr>
+                <w:rStyle w:val="Hyperlink"/>
+                <w:rFonts w:eastAsia="Times New Roman"/>
+                <w:noProof/>
+                <w:lang w:eastAsia="da-DK"/>
+              </w:rPr>
+              <w:t>Indtægter:</w:t>
+            </w:r>
+            <w:r>
+              <w:rPr>
+                <w:noProof/>
+                <w:webHidden/>
+              </w:rPr>
+              <w:tab/>
+            </w:r>
+            <w:r>
+              <w:rPr>
+                <w:noProof/>
+                <w:webHidden/>
+              </w:rPr>
+              <w:fldChar w:fldCharType="begin"/>
+            </w:r>
+            <w:r>
+              <w:rPr>
+                <w:noProof/>
+                <w:webHidden/>
+              </w:rPr>
+              <w:instrText xml:space="preserve"> PAGEREF _Toc498010015 \h </w:instrText>
+            </w:r>
+            <w:r>
+              <w:rPr>
+                <w:noProof/>
+                <w:webHidden/>
+              </w:rPr>
+            </w:r>
+            <w:r>
+              <w:rPr>
+                <w:noProof/>
+                <w:webHidden/>
+              </w:rPr>
+              <w:fldChar w:fldCharType="separate"/>
+            </w:r>
+            <w:r>
+              <w:rPr>
+                <w:noProof/>
+                <w:webHidden/>
+              </w:rPr>
+              <w:t>3</w:t>
+            </w:r>
+            <w:r>
+              <w:rPr>
+                <w:noProof/>
+                <w:webHidden/>
+              </w:rPr>
+              <w:fldChar w:fldCharType="end"/>
+            </w:r>
+          </w:hyperlink>
+        </w:p>
+        <w:p>
+          <w:pPr>
+            <w:pStyle w:val="Indholdsfortegnelse2"/>
+            <w:tabs>
+              <w:tab w:val="right" w:leader="dot" w:pos="9628"/>
+            </w:tabs>
+            <w:rPr>
+              <w:rFonts w:eastAsiaTheme="minorEastAsia"/>
+              <w:noProof/>
+              <w:lang w:eastAsia="da-DK"/>
+            </w:rPr>
+          </w:pPr>
+          <w:hyperlink w:anchor="_Toc498010016" w:history="1">
+            <w:r>
+              <w:rPr>
+                <w:rStyle w:val="Hyperlink"/>
+                <w:rFonts w:eastAsia="Times New Roman"/>
+                <w:noProof/>
+                <w:lang w:eastAsia="da-DK"/>
+              </w:rPr>
+              <w:t>Nøgleressourcer:</w:t>
+            </w:r>
+            <w:r>
+              <w:rPr>
+                <w:noProof/>
+                <w:webHidden/>
+              </w:rPr>
+              <w:tab/>
+            </w:r>
+            <w:r>
+              <w:rPr>
+                <w:noProof/>
+                <w:webHidden/>
+              </w:rPr>
+              <w:fldChar w:fldCharType="begin"/>
+            </w:r>
+            <w:r>
+              <w:rPr>
+                <w:noProof/>
+                <w:webHidden/>
+              </w:rPr>
+              <w:instrText xml:space="preserve"> PAGEREF _Toc498010016 \h </w:instrText>
+            </w:r>
+            <w:r>
+              <w:rPr>
+                <w:noProof/>
+                <w:webHidden/>
+              </w:rPr>
+            </w:r>
+            <w:r>
+              <w:rPr>
+                <w:noProof/>
+                <w:webHidden/>
+              </w:rPr>
+              <w:fldChar w:fldCharType="separate"/>
+            </w:r>
+            <w:r>
+              <w:rPr>
+                <w:noProof/>
+                <w:webHidden/>
+              </w:rPr>
+              <w:t>3</w:t>
+            </w:r>
+            <w:r>
+              <w:rPr>
+                <w:noProof/>
+                <w:webHidden/>
+              </w:rPr>
+              <w:fldChar w:fldCharType="end"/>
+            </w:r>
+          </w:hyperlink>
+        </w:p>
+        <w:p>
+          <w:pPr>
+            <w:pStyle w:val="Indholdsfortegnelse2"/>
+            <w:tabs>
+              <w:tab w:val="right" w:leader="dot" w:pos="9628"/>
+            </w:tabs>
+            <w:rPr>
+              <w:rFonts w:eastAsiaTheme="minorEastAsia"/>
+              <w:noProof/>
+              <w:lang w:eastAsia="da-DK"/>
+            </w:rPr>
+          </w:pPr>
+          <w:hyperlink w:anchor="_Toc498010017" w:history="1">
+            <w:r>
+              <w:rPr>
+                <w:rStyle w:val="Hyperlink"/>
+                <w:rFonts w:eastAsia="Times New Roman"/>
+                <w:noProof/>
+                <w:lang w:eastAsia="da-DK"/>
+              </w:rPr>
+              <w:t>Nøgleaktiviteter:</w:t>
+            </w:r>
+            <w:r>
+              <w:rPr>
+                <w:noProof/>
+                <w:webHidden/>
+              </w:rPr>
+              <w:tab/>
+            </w:r>
+            <w:r>
+              <w:rPr>
+                <w:noProof/>
+                <w:webHidden/>
+              </w:rPr>
+              <w:fldChar w:fldCharType="begin"/>
+            </w:r>
+            <w:r>
+              <w:rPr>
+                <w:noProof/>
+                <w:webHidden/>
+              </w:rPr>
+              <w:instrText xml:space="preserve"> PAGEREF _Toc498010017 \h </w:instrText>
+            </w:r>
+            <w:r>
+              <w:rPr>
+                <w:noProof/>
+                <w:webHidden/>
+              </w:rPr>
+            </w:r>
+            <w:r>
+              <w:rPr>
+                <w:noProof/>
+                <w:webHidden/>
+              </w:rPr>
+              <w:fldChar w:fldCharType="separate"/>
+            </w:r>
+            <w:r>
+              <w:rPr>
+                <w:noProof/>
+                <w:webHidden/>
+              </w:rPr>
+              <w:t>4</w:t>
+            </w:r>
+            <w:r>
+              <w:rPr>
+                <w:noProof/>
+                <w:webHidden/>
+              </w:rPr>
+              <w:fldChar w:fldCharType="end"/>
+            </w:r>
+          </w:hyperlink>
+        </w:p>
+        <w:p>
+          <w:pPr>
+            <w:pStyle w:val="Indholdsfortegnelse2"/>
+            <w:tabs>
+              <w:tab w:val="right" w:leader="dot" w:pos="9628"/>
+            </w:tabs>
+            <w:rPr>
+              <w:rFonts w:eastAsiaTheme="minorEastAsia"/>
+              <w:noProof/>
+              <w:lang w:eastAsia="da-DK"/>
+            </w:rPr>
+          </w:pPr>
+          <w:hyperlink w:anchor="_Toc498010018" w:history="1">
+            <w:r>
+              <w:rPr>
+                <w:rStyle w:val="Hyperlink"/>
+                <w:rFonts w:eastAsia="Times New Roman"/>
+                <w:noProof/>
+                <w:lang w:eastAsia="da-DK"/>
+              </w:rPr>
+              <w:t>Nøglepartnere:</w:t>
+            </w:r>
+            <w:r>
+              <w:rPr>
+                <w:noProof/>
+                <w:webHidden/>
+              </w:rPr>
+              <w:tab/>
+            </w:r>
+            <w:r>
+              <w:rPr>
+                <w:noProof/>
+                <w:webHidden/>
+              </w:rPr>
+              <w:fldChar w:fldCharType="begin"/>
+            </w:r>
+            <w:r>
+              <w:rPr>
+                <w:noProof/>
+                <w:webHidden/>
+              </w:rPr>
+              <w:instrText xml:space="preserve"> PAGEREF _Toc498010018 \h </w:instrText>
+            </w:r>
+            <w:r>
+              <w:rPr>
+                <w:noProof/>
+                <w:webHidden/>
+              </w:rPr>
+            </w:r>
+            <w:r>
+              <w:rPr>
+                <w:noProof/>
+                <w:webHidden/>
+              </w:rPr>
+              <w:fldChar w:fldCharType="separate"/>
+            </w:r>
+            <w:r>
+              <w:rPr>
+                <w:noProof/>
+                <w:webHidden/>
+              </w:rPr>
+              <w:t>4</w:t>
+            </w:r>
+            <w:r>
+              <w:rPr>
+                <w:noProof/>
+                <w:webHidden/>
+              </w:rPr>
+              <w:fldChar w:fldCharType="end"/>
+            </w:r>
+          </w:hyperlink>
+        </w:p>
+        <w:p>
+          <w:pPr>
+            <w:pStyle w:val="Indholdsfortegnelse2"/>
+            <w:tabs>
+              <w:tab w:val="right" w:leader="dot" w:pos="9628"/>
+            </w:tabs>
+            <w:rPr>
+              <w:rFonts w:eastAsiaTheme="minorEastAsia"/>
+              <w:noProof/>
+              <w:lang w:eastAsia="da-DK"/>
+            </w:rPr>
+          </w:pPr>
+          <w:hyperlink w:anchor="_Toc498010019" w:history="1">
+            <w:r>
+              <w:rPr>
+                <w:rStyle w:val="Hyperlink"/>
+                <w:rFonts w:eastAsia="Times New Roman"/>
+                <w:noProof/>
+                <w:lang w:eastAsia="da-DK"/>
+              </w:rPr>
+              <w:t>Omkostningsstruktur</w:t>
+            </w:r>
+            <w:r>
+              <w:rPr>
+                <w:noProof/>
+                <w:webHidden/>
+              </w:rPr>
+              <w:tab/>
+            </w:r>
+            <w:r>
+              <w:rPr>
+                <w:noProof/>
+                <w:webHidden/>
+              </w:rPr>
+              <w:fldChar w:fldCharType="begin"/>
+            </w:r>
+            <w:r>
+              <w:rPr>
+                <w:noProof/>
+                <w:webHidden/>
+              </w:rPr>
+              <w:instrText xml:space="preserve"> PAGEREF _Toc498010019 \h </w:instrText>
+            </w:r>
+            <w:r>
+              <w:rPr>
+                <w:noProof/>
+                <w:webHidden/>
+              </w:rPr>
+            </w:r>
+            <w:r>
+              <w:rPr>
+                <w:noProof/>
+                <w:webHidden/>
+              </w:rPr>
+              <w:fldChar w:fldCharType="separate"/>
+            </w:r>
+            <w:r>
+              <w:rPr>
+                <w:noProof/>
+                <w:webHidden/>
+              </w:rPr>
+              <w:t>4</w:t>
             </w:r>
             <w:r>
               <w:rPr>
@@ -179,7 +948,7 @@
               <w:lang w:eastAsia="da-DK"/>
             </w:rPr>
           </w:pPr>
-          <w:hyperlink w:anchor="_Toc497915580" w:history="1">
+          <w:hyperlink w:anchor="_Toc498010020" w:history="1">
             <w:r>
               <w:rPr>
                 <w:rStyle w:val="Hyperlink"/>
@@ -187,7 +956,7 @@
                 <w:noProof/>
                 <w:lang w:eastAsia="da-DK"/>
               </w:rPr>
-              <w:t>Forretningsmodel</w:t>
+              <w:t>PID – Projektinitieringsdokument</w:t>
             </w:r>
             <w:r>
               <w:rPr>
@@ -208,7 +977,7 @@
                 <w:noProof/>
                 <w:webHidden/>
               </w:rPr>
-              <w:instrText xml:space="preserve"> PAGEREF _Toc497915580 \h </w:instrText>
+              <w:instrText xml:space="preserve"> PAGEREF _Toc498010020 \h </w:instrText>
             </w:r>
             <w:r>
               <w:rPr>
@@ -228,7 +997,7 @@
                 <w:noProof/>
                 <w:webHidden/>
               </w:rPr>
-              <w:t>2</w:t>
+              <w:t>5</w:t>
             </w:r>
             <w:r>
               <w:rPr>
@@ -251,7 +1020,7 @@
               <w:lang w:eastAsia="da-DK"/>
             </w:rPr>
           </w:pPr>
-          <w:hyperlink w:anchor="_Toc497915581" w:history="1">
+          <w:hyperlink w:anchor="_Toc498010021" w:history="1">
             <w:r>
               <w:rPr>
                 <w:rStyle w:val="Hyperlink"/>
@@ -259,7 +1028,7 @@
                 <w:noProof/>
                 <w:lang w:eastAsia="da-DK"/>
               </w:rPr>
-              <w:t>Kundesegmenter:</w:t>
+              <w:t>1.1 Situationen lige nu:</w:t>
             </w:r>
             <w:r>
               <w:rPr>
@@ -280,7 +1049,7 @@
                 <w:noProof/>
                 <w:webHidden/>
               </w:rPr>
-              <w:instrText xml:space="preserve"> PAGEREF _Toc497915581 \h </w:instrText>
+              <w:instrText xml:space="preserve"> PAGEREF _Toc498010021 \h </w:instrText>
             </w:r>
             <w:r>
               <w:rPr>
@@ -300,7 +1069,7 @@
                 <w:noProof/>
                 <w:webHidden/>
               </w:rPr>
-              <w:t>2</w:t>
+              <w:t>5</w:t>
             </w:r>
             <w:r>
               <w:rPr>
@@ -323,7 +1092,7 @@
               <w:lang w:eastAsia="da-DK"/>
             </w:rPr>
           </w:pPr>
-          <w:hyperlink w:anchor="_Toc497915582" w:history="1">
+          <w:hyperlink w:anchor="_Toc498010022" w:history="1">
             <w:r>
               <w:rPr>
                 <w:rStyle w:val="Hyperlink"/>
@@ -331,7 +1100,7 @@
                 <w:noProof/>
                 <w:lang w:eastAsia="da-DK"/>
               </w:rPr>
-              <w:t>Value-proposition:</w:t>
+              <w:t>1.2 Formålet med projektets løsning og bidrag til strategiske mål:</w:t>
             </w:r>
             <w:r>
               <w:rPr>
@@ -352,7 +1121,7 @@
                 <w:noProof/>
                 <w:webHidden/>
               </w:rPr>
-              <w:instrText xml:space="preserve"> PAGEREF _Toc497915582 \h </w:instrText>
+              <w:instrText xml:space="preserve"> PAGEREF _Toc498010022 \h </w:instrText>
             </w:r>
             <w:r>
               <w:rPr>
@@ -372,7 +1141,7 @@
                 <w:noProof/>
                 <w:webHidden/>
               </w:rPr>
-              <w:t>2</w:t>
+              <w:t>5</w:t>
             </w:r>
             <w:r>
               <w:rPr>
@@ -395,7 +1164,7 @@
               <w:lang w:eastAsia="da-DK"/>
             </w:rPr>
           </w:pPr>
-          <w:hyperlink w:anchor="_Toc497915583" w:history="1">
+          <w:hyperlink w:anchor="_Toc498010023" w:history="1">
             <w:r>
               <w:rPr>
                 <w:rStyle w:val="Hyperlink"/>
@@ -403,7 +1172,7 @@
                 <w:noProof/>
                 <w:lang w:eastAsia="da-DK"/>
               </w:rPr>
-              <w:t>Distributionskanaler:</w:t>
+              <w:t>1.3 Den fremtidige situation efter indførelse af projektet:</w:t>
             </w:r>
             <w:r>
               <w:rPr>
@@ -424,7 +1193,7 @@
                 <w:noProof/>
                 <w:webHidden/>
               </w:rPr>
-              <w:instrText xml:space="preserve"> PAGEREF _Toc497915583 \h </w:instrText>
+              <w:instrText xml:space="preserve"> PAGEREF _Toc498010023 \h </w:instrText>
             </w:r>
             <w:r>
               <w:rPr>
@@ -444,7 +1213,7 @@
                 <w:noProof/>
                 <w:webHidden/>
               </w:rPr>
-              <w:t>2</w:t>
+              <w:t>5</w:t>
             </w:r>
             <w:r>
               <w:rPr>
@@ -467,7 +1236,7 @@
               <w:lang w:eastAsia="da-DK"/>
             </w:rPr>
           </w:pPr>
-          <w:hyperlink w:anchor="_Toc497915584" w:history="1">
+          <w:hyperlink w:anchor="_Toc498010024" w:history="1">
             <w:r>
               <w:rPr>
                 <w:rStyle w:val="Hyperlink"/>
@@ -475,7 +1244,7 @@
                 <w:noProof/>
                 <w:lang w:eastAsia="da-DK"/>
               </w:rPr>
-              <w:t>Kunderelationer:</w:t>
+              <w:t>1.4 Situationen hvis projektet ikke gennemføres (business as usual):</w:t>
             </w:r>
             <w:r>
               <w:rPr>
@@ -496,7 +1265,7 @@
                 <w:noProof/>
                 <w:webHidden/>
               </w:rPr>
-              <w:instrText xml:space="preserve"> PAGEREF _Toc497915584 \h </w:instrText>
+              <w:instrText xml:space="preserve"> PAGEREF _Toc498010024 \h </w:instrText>
             </w:r>
             <w:r>
               <w:rPr>
@@ -516,7 +1285,7 @@
                 <w:noProof/>
                 <w:webHidden/>
               </w:rPr>
-              <w:t>3</w:t>
+              <w:t>5</w:t>
             </w:r>
             <w:r>
               <w:rPr>
@@ -539,15 +1308,13 @@
               <w:lang w:eastAsia="da-DK"/>
             </w:rPr>
           </w:pPr>
-          <w:hyperlink w:anchor="_Toc497915585" w:history="1">
+          <w:hyperlink w:anchor="_Toc498010025" w:history="1">
             <w:r>
               <w:rPr>
                 <w:rStyle w:val="Hyperlink"/>
-                <w:rFonts w:eastAsia="Times New Roman"/>
-                <w:noProof/>
-                <w:lang w:eastAsia="da-DK"/>
-              </w:rPr>
-              <w:t>Indtægter:</w:t>
+                <w:noProof/>
+              </w:rPr>
+              <w:t>2.0 Scope og afgrænsninger</w:t>
             </w:r>
             <w:r>
               <w:rPr>
@@ -568,7 +1335,7 @@
                 <w:noProof/>
                 <w:webHidden/>
               </w:rPr>
-              <w:instrText xml:space="preserve"> PAGEREF _Toc497915585 \h </w:instrText>
+              <w:instrText xml:space="preserve"> PAGEREF _Toc498010025 \h </w:instrText>
             </w:r>
             <w:r>
               <w:rPr>
@@ -588,7 +1355,7 @@
                 <w:noProof/>
                 <w:webHidden/>
               </w:rPr>
-              <w:t>3</w:t>
+              <w:t>5</w:t>
             </w:r>
             <w:r>
               <w:rPr>
@@ -611,15 +1378,13 @@
               <w:lang w:eastAsia="da-DK"/>
             </w:rPr>
           </w:pPr>
-          <w:hyperlink w:anchor="_Toc497915586" w:history="1">
+          <w:hyperlink w:anchor="_Toc498010026" w:history="1">
             <w:r>
               <w:rPr>
                 <w:rStyle w:val="Hyperlink"/>
-                <w:rFonts w:eastAsia="Times New Roman"/>
-                <w:noProof/>
-                <w:lang w:eastAsia="da-DK"/>
-              </w:rPr>
-              <w:t>Nøgleressourcer:</w:t>
+                <w:noProof/>
+              </w:rPr>
+              <w:t>3.0 Mål og succeskriterier</w:t>
             </w:r>
             <w:r>
               <w:rPr>
@@ -640,7 +1405,7 @@
                 <w:noProof/>
                 <w:webHidden/>
               </w:rPr>
-              <w:instrText xml:space="preserve"> PAGEREF _Toc497915586 \h </w:instrText>
+              <w:instrText xml:space="preserve"> PAGEREF _Toc498010026 \h </w:instrText>
             </w:r>
             <w:r>
               <w:rPr>
@@ -660,7 +1425,7 @@
                 <w:noProof/>
                 <w:webHidden/>
               </w:rPr>
-              <w:t>3</w:t>
+              <w:t>6</w:t>
             </w:r>
             <w:r>
               <w:rPr>
@@ -683,7 +1448,77 @@
               <w:lang w:eastAsia="da-DK"/>
             </w:rPr>
           </w:pPr>
-          <w:hyperlink w:anchor="_Toc497915587" w:history="1">
+          <w:hyperlink w:anchor="_Toc498010027" w:history="1">
+            <w:r>
+              <w:rPr>
+                <w:rStyle w:val="Hyperlink"/>
+                <w:noProof/>
+              </w:rPr>
+              <w:t>4.0 Interessenter</w:t>
+            </w:r>
+            <w:r>
+              <w:rPr>
+                <w:noProof/>
+                <w:webHidden/>
+              </w:rPr>
+              <w:tab/>
+            </w:r>
+            <w:r>
+              <w:rPr>
+                <w:noProof/>
+                <w:webHidden/>
+              </w:rPr>
+              <w:fldChar w:fldCharType="begin"/>
+            </w:r>
+            <w:r>
+              <w:rPr>
+                <w:noProof/>
+                <w:webHidden/>
+              </w:rPr>
+              <w:instrText xml:space="preserve"> PAGEREF _Toc498010027 \h </w:instrText>
+            </w:r>
+            <w:r>
+              <w:rPr>
+                <w:noProof/>
+                <w:webHidden/>
+              </w:rPr>
+            </w:r>
+            <w:r>
+              <w:rPr>
+                <w:noProof/>
+                <w:webHidden/>
+              </w:rPr>
+              <w:fldChar w:fldCharType="separate"/>
+            </w:r>
+            <w:r>
+              <w:rPr>
+                <w:noProof/>
+                <w:webHidden/>
+              </w:rPr>
+              <w:t>6</w:t>
+            </w:r>
+            <w:r>
+              <w:rPr>
+                <w:noProof/>
+                <w:webHidden/>
+              </w:rPr>
+              <w:fldChar w:fldCharType="end"/>
+            </w:r>
+          </w:hyperlink>
+        </w:p>
+        <w:p>
+          <w:pPr>
+            <w:pStyle w:val="Indholdsfortegnelse1"/>
+            <w:tabs>
+              <w:tab w:val="right" w:leader="dot" w:pos="9628"/>
+            </w:tabs>
+            <w:rPr>
+              <w:rFonts w:eastAsiaTheme="minorEastAsia"/>
+              <w:noProof/>
+              <w:lang w:eastAsia="da-DK"/>
+            </w:rPr>
+          </w:pPr>
+          <w:hyperlink w:anchor="_Toc498010028" w:history="1">
             <w:r>
               <w:rPr>
                 <w:rStyle w:val="Hyperlink"/>
@@ -691,7 +1526,7 @@
                 <w:noProof/>
                 <w:lang w:eastAsia="da-DK"/>
               </w:rPr>
-              <w:t>Nøgleaktiviteter:</w:t>
+              <w:t>Product-Backlog</w:t>
             </w:r>
             <w:r>
               <w:rPr>
@@ -712,7 +1547,7 @@
                 <w:noProof/>
                 <w:webHidden/>
               </w:rPr>
-              <w:instrText xml:space="preserve"> PAGEREF _Toc497915587 \h </w:instrText>
+              <w:instrText xml:space="preserve"> PAGEREF _Toc498010028 \h </w:instrText>
             </w:r>
             <w:r>
               <w:rPr>
@@ -732,7 +1567,7 @@
                 <w:noProof/>
                 <w:webHidden/>
               </w:rPr>
-              <w:t>4</w:t>
+              <w:t>7</w:t>
             </w:r>
             <w:r>
               <w:rPr>
@@ -755,7 +1590,7 @@
               <w:lang w:eastAsia="da-DK"/>
             </w:rPr>
           </w:pPr>
-          <w:hyperlink w:anchor="_Toc497915588" w:history="1">
+          <w:hyperlink w:anchor="_Toc498010029" w:history="1">
             <w:r>
               <w:rPr>
                 <w:rStyle w:val="Hyperlink"/>
@@ -763,7 +1598,7 @@
                 <w:noProof/>
                 <w:lang w:eastAsia="da-DK"/>
               </w:rPr>
-              <w:t>Nøglepartnere:</w:t>
+              <w:t>Lagersystem til Stof2000</w:t>
             </w:r>
             <w:r>
               <w:rPr>
@@ -784,7 +1619,7 @@
                 <w:noProof/>
                 <w:webHidden/>
               </w:rPr>
-              <w:instrText xml:space="preserve"> PAGEREF _Toc497915588 \h </w:instrText>
+              <w:instrText xml:space="preserve"> PAGEREF _Toc498010029 \h </w:instrText>
             </w:r>
             <w:r>
               <w:rPr>
@@ -804,7 +1639,77 @@
                 <w:noProof/>
                 <w:webHidden/>
               </w:rPr>
-              <w:t>4</w:t>
+              <w:t>7</w:t>
+            </w:r>
+            <w:r>
+              <w:rPr>
+                <w:noProof/>
+                <w:webHidden/>
+              </w:rPr>
+              <w:fldChar w:fldCharType="end"/>
+            </w:r>
+          </w:hyperlink>
+        </w:p>
+        <w:p>
+          <w:pPr>
+            <w:pStyle w:val="Indholdsfortegnelse1"/>
+            <w:tabs>
+              <w:tab w:val="right" w:leader="dot" w:pos="9628"/>
+            </w:tabs>
+            <w:rPr>
+              <w:rFonts w:eastAsiaTheme="minorEastAsia"/>
+              <w:noProof/>
+              <w:lang w:eastAsia="da-DK"/>
+            </w:rPr>
+          </w:pPr>
+          <w:hyperlink w:anchor="_Toc498010030" w:history="1">
+            <w:r>
+              <w:rPr>
+                <w:rStyle w:val="Hyperlink"/>
+                <w:noProof/>
+              </w:rPr>
+              <w:t>BPMN - Business Product Modelling Notation</w:t>
+            </w:r>
+            <w:r>
+              <w:rPr>
+                <w:noProof/>
+                <w:webHidden/>
+              </w:rPr>
+              <w:tab/>
+            </w:r>
+            <w:r>
+              <w:rPr>
+                <w:noProof/>
+                <w:webHidden/>
+              </w:rPr>
+              <w:fldChar w:fldCharType="begin"/>
+            </w:r>
+            <w:r>
+              <w:rPr>
+                <w:noProof/>
+                <w:webHidden/>
+              </w:rPr>
+              <w:instrText xml:space="preserve"> PAGEREF _Toc498010030 \h </w:instrText>
+            </w:r>
+            <w:r>
+              <w:rPr>
+                <w:noProof/>
+                <w:webHidden/>
+              </w:rPr>
+            </w:r>
+            <w:r>
+              <w:rPr>
+                <w:noProof/>
+                <w:webHidden/>
+              </w:rPr>
+              <w:fldChar w:fldCharType="separate"/>
+            </w:r>
+            <w:r>
+              <w:rPr>
+                <w:noProof/>
+                <w:webHidden/>
+              </w:rPr>
+              <w:t>8</w:t>
             </w:r>
             <w:r>
               <w:rPr>
@@ -827,15 +1732,13 @@
               <w:lang w:eastAsia="da-DK"/>
             </w:rPr>
           </w:pPr>
-          <w:hyperlink w:anchor="_Toc497915589" w:history="1">
+          <w:hyperlink w:anchor="_Toc498010031" w:history="1">
             <w:r>
               <w:rPr>
                 <w:rStyle w:val="Hyperlink"/>
-                <w:rFonts w:eastAsia="Times New Roman"/>
-                <w:noProof/>
-                <w:lang w:eastAsia="da-DK"/>
-              </w:rPr>
-              <w:t>Omkostningsstruktur</w:t>
+                <w:noProof/>
+              </w:rPr>
+              <w:t>Nuværende System</w:t>
             </w:r>
             <w:r>
               <w:rPr>
@@ -856,7 +1759,7 @@
                 <w:noProof/>
                 <w:webHidden/>
               </w:rPr>
-              <w:instrText xml:space="preserve"> PAGEREF _Toc497915589 \h </w:instrText>
+              <w:instrText xml:space="preserve"> PAGEREF _Toc498010031 \h </w:instrText>
             </w:r>
             <w:r>
               <w:rPr>
@@ -876,7 +1779,7 @@
                 <w:noProof/>
                 <w:webHidden/>
               </w:rPr>
-              <w:t>4</w:t>
+              <w:t>8</w:t>
             </w:r>
             <w:r>
               <w:rPr>
@@ -889,7 +1792,7 @@
         </w:p>
         <w:p>
           <w:pPr>
-            <w:pStyle w:val="Indholdsfortegnelse1"/>
+            <w:pStyle w:val="Indholdsfortegnelse3"/>
             <w:tabs>
               <w:tab w:val="right" w:leader="dot" w:pos="9628"/>
             </w:tabs>
@@ -899,15 +1802,13 @@
               <w:lang w:eastAsia="da-DK"/>
             </w:rPr>
           </w:pPr>
-          <w:hyperlink w:anchor="_Toc497915590" w:history="1">
+          <w:hyperlink w:anchor="_Toc498010032" w:history="1">
             <w:r>
               <w:rPr>
                 <w:rStyle w:val="Hyperlink"/>
-                <w:rFonts w:eastAsia="Times New Roman"/>
-                <w:noProof/>
-                <w:lang w:eastAsia="da-DK"/>
-              </w:rPr>
-              <w:t>PID – Projektinitieringsdokument</w:t>
+                <w:noProof/>
+              </w:rPr>
+              <w:t>Tjek-Lager</w:t>
             </w:r>
             <w:r>
               <w:rPr>
@@ -928,7 +1829,7 @@
                 <w:noProof/>
                 <w:webHidden/>
               </w:rPr>
-              <w:instrText xml:space="preserve"> PAGEREF _Toc497915590 \h </w:instrText>
+              <w:instrText xml:space="preserve"> PAGEREF _Toc498010032 \h </w:instrText>
             </w:r>
             <w:r>
               <w:rPr>
@@ -948,7 +1849,7 @@
                 <w:noProof/>
                 <w:webHidden/>
               </w:rPr>
-              <w:t>5</w:t>
+              <w:t>8</w:t>
             </w:r>
             <w:r>
               <w:rPr>
@@ -971,15 +1872,13 @@
               <w:lang w:eastAsia="da-DK"/>
             </w:rPr>
           </w:pPr>
-          <w:hyperlink w:anchor="_Toc497915591" w:history="1">
+          <w:hyperlink w:anchor="_Toc498010033" w:history="1">
             <w:r>
               <w:rPr>
                 <w:rStyle w:val="Hyperlink"/>
-                <w:rFonts w:eastAsia="Times New Roman"/>
-                <w:noProof/>
-                <w:lang w:eastAsia="da-DK"/>
-              </w:rPr>
-              <w:t>1.1 Situationen lige nu:</w:t>
+                <w:noProof/>
+              </w:rPr>
+              <w:t>Vores Løsning</w:t>
             </w:r>
             <w:r>
               <w:rPr>
@@ -1000,717 +1899,7 @@
                 <w:noProof/>
                 <w:webHidden/>
               </w:rPr>
-              <w:instrText xml:space="preserve"> PAGEREF _Toc497915591 \h </w:instrText>
-            </w:r>
-            <w:r>
-              <w:rPr>
-                <w:noProof/>
-                <w:webHidden/>
-              </w:rPr>
-            </w:r>
-            <w:r>
-              <w:rPr>
-                <w:noProof/>
-                <w:webHidden/>
-              </w:rPr>
-              <w:fldChar w:fldCharType="separate"/>
-            </w:r>
-            <w:r>
-              <w:rPr>
-                <w:noProof/>
-                <w:webHidden/>
-              </w:rPr>
-              <w:t>5</w:t>
-            </w:r>
-            <w:r>
-              <w:rPr>
-                <w:noProof/>
-                <w:webHidden/>
-              </w:rPr>
-              <w:fldChar w:fldCharType="end"/>
-            </w:r>
-          </w:hyperlink>
-        </w:p>
-        <w:p>
-          <w:pPr>
-            <w:pStyle w:val="Indholdsfortegnelse2"/>
-            <w:tabs>
-              <w:tab w:val="right" w:leader="dot" w:pos="9628"/>
-            </w:tabs>
-            <w:rPr>
-              <w:rFonts w:eastAsiaTheme="minorEastAsia"/>
-              <w:noProof/>
-              <w:lang w:eastAsia="da-DK"/>
-            </w:rPr>
-          </w:pPr>
-          <w:hyperlink w:anchor="_Toc497915592" w:history="1">
-            <w:r>
-              <w:rPr>
-                <w:rStyle w:val="Hyperlink"/>
-                <w:rFonts w:eastAsia="Times New Roman"/>
-                <w:noProof/>
-                <w:lang w:eastAsia="da-DK"/>
-              </w:rPr>
-              <w:t>1.2 Formålet med projektets løsning og bidrag til strategiske mål:</w:t>
-            </w:r>
-            <w:r>
-              <w:rPr>
-                <w:noProof/>
-                <w:webHidden/>
-              </w:rPr>
-              <w:tab/>
-            </w:r>
-            <w:r>
-              <w:rPr>
-                <w:noProof/>
-                <w:webHidden/>
-              </w:rPr>
-              <w:fldChar w:fldCharType="begin"/>
-            </w:r>
-            <w:r>
-              <w:rPr>
-                <w:noProof/>
-                <w:webHidden/>
-              </w:rPr>
-              <w:instrText xml:space="preserve"> PAGEREF _Toc497915592 \h </w:instrText>
-            </w:r>
-            <w:r>
-              <w:rPr>
-                <w:noProof/>
-                <w:webHidden/>
-              </w:rPr>
-            </w:r>
-            <w:r>
-              <w:rPr>
-                <w:noProof/>
-                <w:webHidden/>
-              </w:rPr>
-              <w:fldChar w:fldCharType="separate"/>
-            </w:r>
-            <w:r>
-              <w:rPr>
-                <w:noProof/>
-                <w:webHidden/>
-              </w:rPr>
-              <w:t>5</w:t>
-            </w:r>
-            <w:r>
-              <w:rPr>
-                <w:noProof/>
-                <w:webHidden/>
-              </w:rPr>
-              <w:fldChar w:fldCharType="end"/>
-            </w:r>
-          </w:hyperlink>
-        </w:p>
-        <w:p>
-          <w:pPr>
-            <w:pStyle w:val="Indholdsfortegnelse2"/>
-            <w:tabs>
-              <w:tab w:val="right" w:leader="dot" w:pos="9628"/>
-            </w:tabs>
-            <w:rPr>
-              <w:rFonts w:eastAsiaTheme="minorEastAsia"/>
-              <w:noProof/>
-              <w:lang w:eastAsia="da-DK"/>
-            </w:rPr>
-          </w:pPr>
-          <w:hyperlink w:anchor="_Toc497915593" w:history="1">
-            <w:r>
-              <w:rPr>
-                <w:rStyle w:val="Hyperlink"/>
-                <w:rFonts w:eastAsia="Times New Roman"/>
-                <w:noProof/>
-                <w:lang w:eastAsia="da-DK"/>
-              </w:rPr>
-              <w:t>1.3 Den fremtidige situation efter indførelse af projektet:</w:t>
-            </w:r>
-            <w:r>
-              <w:rPr>
-                <w:noProof/>
-                <w:webHidden/>
-              </w:rPr>
-              <w:tab/>
-            </w:r>
-            <w:r>
-              <w:rPr>
-                <w:noProof/>
-                <w:webHidden/>
-              </w:rPr>
-              <w:fldChar w:fldCharType="begin"/>
-            </w:r>
-            <w:r>
-              <w:rPr>
-                <w:noProof/>
-                <w:webHidden/>
-              </w:rPr>
-              <w:instrText xml:space="preserve"> PAGEREF _Toc497915593 \h </w:instrText>
-            </w:r>
-            <w:r>
-              <w:rPr>
-                <w:noProof/>
-                <w:webHidden/>
-              </w:rPr>
-            </w:r>
-            <w:r>
-              <w:rPr>
-                <w:noProof/>
-                <w:webHidden/>
-              </w:rPr>
-              <w:fldChar w:fldCharType="separate"/>
-            </w:r>
-            <w:r>
-              <w:rPr>
-                <w:noProof/>
-                <w:webHidden/>
-              </w:rPr>
-              <w:t>5</w:t>
-            </w:r>
-            <w:r>
-              <w:rPr>
-                <w:noProof/>
-                <w:webHidden/>
-              </w:rPr>
-              <w:fldChar w:fldCharType="end"/>
-            </w:r>
-          </w:hyperlink>
-        </w:p>
-        <w:p>
-          <w:pPr>
-            <w:pStyle w:val="Indholdsfortegnelse2"/>
-            <w:tabs>
-              <w:tab w:val="right" w:leader="dot" w:pos="9628"/>
-            </w:tabs>
-            <w:rPr>
-              <w:rFonts w:eastAsiaTheme="minorEastAsia"/>
-              <w:noProof/>
-              <w:lang w:eastAsia="da-DK"/>
-            </w:rPr>
-          </w:pPr>
-          <w:hyperlink w:anchor="_Toc497915594" w:history="1">
-            <w:r>
-              <w:rPr>
-                <w:rStyle w:val="Hyperlink"/>
-                <w:rFonts w:eastAsia="Times New Roman"/>
-                <w:noProof/>
-                <w:lang w:eastAsia="da-DK"/>
-              </w:rPr>
-              <w:t>1.4 Situationen hvis projektet ikke gennemføres (business as usual):</w:t>
-            </w:r>
-            <w:r>
-              <w:rPr>
-                <w:noProof/>
-                <w:webHidden/>
-              </w:rPr>
-              <w:tab/>
-            </w:r>
-            <w:r>
-              <w:rPr>
-                <w:noProof/>
-                <w:webHidden/>
-              </w:rPr>
-              <w:fldChar w:fldCharType="begin"/>
-            </w:r>
-            <w:r>
-              <w:rPr>
-                <w:noProof/>
-                <w:webHidden/>
-              </w:rPr>
-              <w:instrText xml:space="preserve"> PAGEREF _Toc497915594 \h </w:instrText>
-            </w:r>
-            <w:r>
-              <w:rPr>
-                <w:noProof/>
-                <w:webHidden/>
-              </w:rPr>
-            </w:r>
-            <w:r>
-              <w:rPr>
-                <w:noProof/>
-                <w:webHidden/>
-              </w:rPr>
-              <w:fldChar w:fldCharType="separate"/>
-            </w:r>
-            <w:r>
-              <w:rPr>
-                <w:noProof/>
-                <w:webHidden/>
-              </w:rPr>
-              <w:t>5</w:t>
-            </w:r>
-            <w:r>
-              <w:rPr>
-                <w:noProof/>
-                <w:webHidden/>
-              </w:rPr>
-              <w:fldChar w:fldCharType="end"/>
-            </w:r>
-          </w:hyperlink>
-        </w:p>
-        <w:p>
-          <w:pPr>
-            <w:pStyle w:val="Indholdsfortegnelse2"/>
-            <w:tabs>
-              <w:tab w:val="right" w:leader="dot" w:pos="9628"/>
-            </w:tabs>
-            <w:rPr>
-              <w:rFonts w:eastAsiaTheme="minorEastAsia"/>
-              <w:noProof/>
-              <w:lang w:eastAsia="da-DK"/>
-            </w:rPr>
-          </w:pPr>
-          <w:hyperlink w:anchor="_Toc497915595" w:history="1">
-            <w:r>
-              <w:rPr>
-                <w:rStyle w:val="Hyperlink"/>
-                <w:noProof/>
-              </w:rPr>
-              <w:t>2.0 Scope og afgrænsninger</w:t>
-            </w:r>
-            <w:r>
-              <w:rPr>
-                <w:noProof/>
-                <w:webHidden/>
-              </w:rPr>
-              <w:tab/>
-            </w:r>
-            <w:r>
-              <w:rPr>
-                <w:noProof/>
-                <w:webHidden/>
-              </w:rPr>
-              <w:fldChar w:fldCharType="begin"/>
-            </w:r>
-            <w:r>
-              <w:rPr>
-                <w:noProof/>
-                <w:webHidden/>
-              </w:rPr>
-              <w:instrText xml:space="preserve"> PAGEREF _Toc497915595 \h </w:instrText>
-            </w:r>
-            <w:r>
-              <w:rPr>
-                <w:noProof/>
-                <w:webHidden/>
-              </w:rPr>
-            </w:r>
-            <w:r>
-              <w:rPr>
-                <w:noProof/>
-                <w:webHidden/>
-              </w:rPr>
-              <w:fldChar w:fldCharType="separate"/>
-            </w:r>
-            <w:r>
-              <w:rPr>
-                <w:noProof/>
-                <w:webHidden/>
-              </w:rPr>
-              <w:t>5</w:t>
-            </w:r>
-            <w:r>
-              <w:rPr>
-                <w:noProof/>
-                <w:webHidden/>
-              </w:rPr>
-              <w:fldChar w:fldCharType="end"/>
-            </w:r>
-          </w:hyperlink>
-        </w:p>
-        <w:p>
-          <w:pPr>
-            <w:pStyle w:val="Indholdsfortegnelse2"/>
-            <w:tabs>
-              <w:tab w:val="right" w:leader="dot" w:pos="9628"/>
-            </w:tabs>
-            <w:rPr>
-              <w:rFonts w:eastAsiaTheme="minorEastAsia"/>
-              <w:noProof/>
-              <w:lang w:eastAsia="da-DK"/>
-            </w:rPr>
-          </w:pPr>
-          <w:hyperlink w:anchor="_Toc497915596" w:history="1">
-            <w:r>
-              <w:rPr>
-                <w:rStyle w:val="Hyperlink"/>
-                <w:noProof/>
-              </w:rPr>
-              <w:t>3.0 Mål og succeskriterier</w:t>
-            </w:r>
-            <w:r>
-              <w:rPr>
-                <w:noProof/>
-                <w:webHidden/>
-              </w:rPr>
-              <w:tab/>
-            </w:r>
-            <w:r>
-              <w:rPr>
-                <w:noProof/>
-                <w:webHidden/>
-              </w:rPr>
-              <w:fldChar w:fldCharType="begin"/>
-            </w:r>
-            <w:r>
-              <w:rPr>
-                <w:noProof/>
-                <w:webHidden/>
-              </w:rPr>
-              <w:instrText xml:space="preserve"> PAGEREF _Toc497915596 \h </w:instrText>
-            </w:r>
-            <w:r>
-              <w:rPr>
-                <w:noProof/>
-                <w:webHidden/>
-              </w:rPr>
-            </w:r>
-            <w:r>
-              <w:rPr>
-                <w:noProof/>
-                <w:webHidden/>
-              </w:rPr>
-              <w:fldChar w:fldCharType="separate"/>
-            </w:r>
-            <w:r>
-              <w:rPr>
-                <w:noProof/>
-                <w:webHidden/>
-              </w:rPr>
-              <w:t>6</w:t>
-            </w:r>
-            <w:r>
-              <w:rPr>
-                <w:noProof/>
-                <w:webHidden/>
-              </w:rPr>
-              <w:fldChar w:fldCharType="end"/>
-            </w:r>
-          </w:hyperlink>
-        </w:p>
-        <w:p>
-          <w:pPr>
-            <w:pStyle w:val="Indholdsfortegnelse2"/>
-            <w:tabs>
-              <w:tab w:val="right" w:leader="dot" w:pos="9628"/>
-            </w:tabs>
-            <w:rPr>
-              <w:rFonts w:eastAsiaTheme="minorEastAsia"/>
-              <w:noProof/>
-              <w:lang w:eastAsia="da-DK"/>
-            </w:rPr>
-          </w:pPr>
-          <w:hyperlink w:anchor="_Toc497915597" w:history="1">
-            <w:r>
-              <w:rPr>
-                <w:rStyle w:val="Hyperlink"/>
-                <w:noProof/>
-              </w:rPr>
-              <w:t>4.0 Interessenter</w:t>
-            </w:r>
-            <w:r>
-              <w:rPr>
-                <w:noProof/>
-                <w:webHidden/>
-              </w:rPr>
-              <w:tab/>
-            </w:r>
-            <w:r>
-              <w:rPr>
-                <w:noProof/>
-                <w:webHidden/>
-              </w:rPr>
-              <w:fldChar w:fldCharType="begin"/>
-            </w:r>
-            <w:r>
-              <w:rPr>
-                <w:noProof/>
-                <w:webHidden/>
-              </w:rPr>
-              <w:instrText xml:space="preserve"> PAGEREF _Toc497915597 \h </w:instrText>
-            </w:r>
-            <w:r>
-              <w:rPr>
-                <w:noProof/>
-                <w:webHidden/>
-              </w:rPr>
-            </w:r>
-            <w:r>
-              <w:rPr>
-                <w:noProof/>
-                <w:webHidden/>
-              </w:rPr>
-              <w:fldChar w:fldCharType="separate"/>
-            </w:r>
-            <w:r>
-              <w:rPr>
-                <w:noProof/>
-                <w:webHidden/>
-              </w:rPr>
-              <w:t>6</w:t>
-            </w:r>
-            <w:r>
-              <w:rPr>
-                <w:noProof/>
-                <w:webHidden/>
-              </w:rPr>
-              <w:fldChar w:fldCharType="end"/>
-            </w:r>
-          </w:hyperlink>
-        </w:p>
-        <w:p>
-          <w:pPr>
-            <w:pStyle w:val="Indholdsfortegnelse1"/>
-            <w:tabs>
-              <w:tab w:val="right" w:leader="dot" w:pos="9628"/>
-            </w:tabs>
-            <w:rPr>
-              <w:rFonts w:eastAsiaTheme="minorEastAsia"/>
-              <w:noProof/>
-              <w:lang w:eastAsia="da-DK"/>
-            </w:rPr>
-          </w:pPr>
-          <w:hyperlink w:anchor="_Toc497915598" w:history="1">
-            <w:r>
-              <w:rPr>
-                <w:rStyle w:val="Hyperlink"/>
-                <w:rFonts w:eastAsia="Times New Roman"/>
-                <w:noProof/>
-                <w:lang w:eastAsia="da-DK"/>
-              </w:rPr>
-              <w:t>Product-Backlog</w:t>
-            </w:r>
-            <w:r>
-              <w:rPr>
-                <w:noProof/>
-                <w:webHidden/>
-              </w:rPr>
-              <w:tab/>
-            </w:r>
-            <w:r>
-              <w:rPr>
-                <w:noProof/>
-                <w:webHidden/>
-              </w:rPr>
-              <w:fldChar w:fldCharType="begin"/>
-            </w:r>
-            <w:r>
-              <w:rPr>
-                <w:noProof/>
-                <w:webHidden/>
-              </w:rPr>
-              <w:instrText xml:space="preserve"> PAGEREF _Toc497915598 \h </w:instrText>
-            </w:r>
-            <w:r>
-              <w:rPr>
-                <w:noProof/>
-                <w:webHidden/>
-              </w:rPr>
-            </w:r>
-            <w:r>
-              <w:rPr>
-                <w:noProof/>
-                <w:webHidden/>
-              </w:rPr>
-              <w:fldChar w:fldCharType="separate"/>
-            </w:r>
-            <w:r>
-              <w:rPr>
-                <w:noProof/>
-                <w:webHidden/>
-              </w:rPr>
-              <w:t>7</w:t>
-            </w:r>
-            <w:r>
-              <w:rPr>
-                <w:noProof/>
-                <w:webHidden/>
-              </w:rPr>
-              <w:fldChar w:fldCharType="end"/>
-            </w:r>
-          </w:hyperlink>
-        </w:p>
-        <w:p>
-          <w:pPr>
-            <w:pStyle w:val="Indholdsfortegnelse2"/>
-            <w:tabs>
-              <w:tab w:val="right" w:leader="dot" w:pos="9628"/>
-            </w:tabs>
-            <w:rPr>
-              <w:rFonts w:eastAsiaTheme="minorEastAsia"/>
-              <w:noProof/>
-              <w:lang w:eastAsia="da-DK"/>
-            </w:rPr>
-          </w:pPr>
-          <w:hyperlink w:anchor="_Toc497915599" w:history="1">
-            <w:r>
-              <w:rPr>
-                <w:rStyle w:val="Hyperlink"/>
-                <w:rFonts w:eastAsia="Times New Roman"/>
-                <w:noProof/>
-                <w:lang w:eastAsia="da-DK"/>
-              </w:rPr>
-              <w:t>Lagersystem til Stof2000</w:t>
-            </w:r>
-            <w:r>
-              <w:rPr>
-                <w:noProof/>
-                <w:webHidden/>
-              </w:rPr>
-              <w:tab/>
-            </w:r>
-            <w:r>
-              <w:rPr>
-                <w:noProof/>
-                <w:webHidden/>
-              </w:rPr>
-              <w:fldChar w:fldCharType="begin"/>
-            </w:r>
-            <w:r>
-              <w:rPr>
-                <w:noProof/>
-                <w:webHidden/>
-              </w:rPr>
-              <w:instrText xml:space="preserve"> PAGEREF _Toc497915599 \h </w:instrText>
-            </w:r>
-            <w:r>
-              <w:rPr>
-                <w:noProof/>
-                <w:webHidden/>
-              </w:rPr>
-            </w:r>
-            <w:r>
-              <w:rPr>
-                <w:noProof/>
-                <w:webHidden/>
-              </w:rPr>
-              <w:fldChar w:fldCharType="separate"/>
-            </w:r>
-            <w:r>
-              <w:rPr>
-                <w:noProof/>
-                <w:webHidden/>
-              </w:rPr>
-              <w:t>7</w:t>
-            </w:r>
-            <w:r>
-              <w:rPr>
-                <w:noProof/>
-                <w:webHidden/>
-              </w:rPr>
-              <w:fldChar w:fldCharType="end"/>
-            </w:r>
-          </w:hyperlink>
-        </w:p>
-        <w:p>
-          <w:pPr>
-            <w:pStyle w:val="Indholdsfortegnelse1"/>
-            <w:tabs>
-              <w:tab w:val="right" w:leader="dot" w:pos="9628"/>
-            </w:tabs>
-            <w:rPr>
-              <w:rFonts w:eastAsiaTheme="minorEastAsia"/>
-              <w:noProof/>
-              <w:lang w:eastAsia="da-DK"/>
-            </w:rPr>
-          </w:pPr>
-          <w:hyperlink w:anchor="_Toc497915600" w:history="1">
-            <w:r>
-              <w:rPr>
-                <w:rStyle w:val="Hyperlink"/>
-                <w:noProof/>
-              </w:rPr>
-              <w:t>BPMN - Business Product Modelling Notation</w:t>
-            </w:r>
-            <w:r>
-              <w:rPr>
-                <w:noProof/>
-                <w:webHidden/>
-              </w:rPr>
-              <w:tab/>
-            </w:r>
-            <w:r>
-              <w:rPr>
-                <w:noProof/>
-                <w:webHidden/>
-              </w:rPr>
-              <w:fldChar w:fldCharType="begin"/>
-            </w:r>
-            <w:r>
-              <w:rPr>
-                <w:noProof/>
-                <w:webHidden/>
-              </w:rPr>
-              <w:instrText xml:space="preserve"> PAGEREF _Toc497915600 \h </w:instrText>
-            </w:r>
-            <w:r>
-              <w:rPr>
-                <w:noProof/>
-                <w:webHidden/>
-              </w:rPr>
-            </w:r>
-            <w:r>
-              <w:rPr>
-                <w:noProof/>
-                <w:webHidden/>
-              </w:rPr>
-              <w:fldChar w:fldCharType="separate"/>
-            </w:r>
-            <w:r>
-              <w:rPr>
-                <w:noProof/>
-                <w:webHidden/>
-              </w:rPr>
-              <w:t>8</w:t>
-            </w:r>
-            <w:r>
-              <w:rPr>
-                <w:noProof/>
-                <w:webHidden/>
-              </w:rPr>
-              <w:fldChar w:fldCharType="end"/>
-            </w:r>
-          </w:hyperlink>
-        </w:p>
-        <w:p>
-          <w:pPr>
-            <w:pStyle w:val="Indholdsfortegnelse2"/>
-            <w:tabs>
-              <w:tab w:val="right" w:leader="dot" w:pos="9628"/>
-            </w:tabs>
-            <w:rPr>
-              <w:rFonts w:eastAsiaTheme="minorEastAsia"/>
-              <w:noProof/>
-              <w:lang w:eastAsia="da-DK"/>
-            </w:rPr>
-          </w:pPr>
-          <w:hyperlink w:anchor="_Toc497915601" w:history="1">
-            <w:r>
-              <w:rPr>
-                <w:rStyle w:val="Hyperlink"/>
-                <w:noProof/>
-              </w:rPr>
-              <w:t>Nuværende System</w:t>
-            </w:r>
-            <w:r>
-              <w:rPr>
-                <w:noProof/>
-                <w:webHidden/>
-              </w:rPr>
-              <w:tab/>
-            </w:r>
-            <w:r>
-              <w:rPr>
-                <w:noProof/>
-                <w:webHidden/>
-              </w:rPr>
-              <w:fldChar w:fldCharType="begin"/>
-            </w:r>
-            <w:r>
-              <w:rPr>
-                <w:noProof/>
-                <w:webHidden/>
-              </w:rPr>
-              <w:instrText xml:space="preserve"> PAGEREF _Toc497915601 \h </w:instrText>
+              <w:instrText xml:space="preserve"> PAGEREF _Toc498010033 \h </w:instrText>
             </w:r>
             <w:r>
               <w:rPr>
@@ -1753,13 +1942,13 @@
               <w:lang w:eastAsia="da-DK"/>
             </w:rPr>
           </w:pPr>
-          <w:hyperlink w:anchor="_Toc497915602" w:history="1">
+          <w:hyperlink w:anchor="_Toc498010034" w:history="1">
             <w:r>
               <w:rPr>
                 <w:rStyle w:val="Hyperlink"/>
                 <w:noProof/>
               </w:rPr>
-              <w:t>Tjek-Lager</w:t>
+              <w:t>Tjek-Vare</w:t>
             </w:r>
             <w:r>
               <w:rPr>
@@ -1780,77 +1969,7 @@
                 <w:noProof/>
                 <w:webHidden/>
               </w:rPr>
-              <w:instrText xml:space="preserve"> PAGEREF _Toc497915602 \h </w:instrText>
-            </w:r>
-            <w:r>
-              <w:rPr>
-                <w:noProof/>
-                <w:webHidden/>
-              </w:rPr>
-            </w:r>
-            <w:r>
-              <w:rPr>
-                <w:noProof/>
-                <w:webHidden/>
-              </w:rPr>
-              <w:fldChar w:fldCharType="separate"/>
-            </w:r>
-            <w:r>
-              <w:rPr>
-                <w:noProof/>
-                <w:webHidden/>
-              </w:rPr>
-              <w:t>8</w:t>
-            </w:r>
-            <w:r>
-              <w:rPr>
-                <w:noProof/>
-                <w:webHidden/>
-              </w:rPr>
-              <w:fldChar w:fldCharType="end"/>
-            </w:r>
-          </w:hyperlink>
-        </w:p>
-        <w:p>
-          <w:pPr>
-            <w:pStyle w:val="Indholdsfortegnelse2"/>
-            <w:tabs>
-              <w:tab w:val="right" w:leader="dot" w:pos="9628"/>
-            </w:tabs>
-            <w:rPr>
-              <w:rFonts w:eastAsiaTheme="minorEastAsia"/>
-              <w:noProof/>
-              <w:lang w:eastAsia="da-DK"/>
-            </w:rPr>
-          </w:pPr>
-          <w:hyperlink w:anchor="_Toc497915603" w:history="1">
-            <w:r>
-              <w:rPr>
-                <w:rStyle w:val="Hyperlink"/>
-                <w:noProof/>
-              </w:rPr>
-              <w:t>Vores Løsning</w:t>
-            </w:r>
-            <w:r>
-              <w:rPr>
-                <w:noProof/>
-                <w:webHidden/>
-              </w:rPr>
-              <w:tab/>
-            </w:r>
-            <w:r>
-              <w:rPr>
-                <w:noProof/>
-                <w:webHidden/>
-              </w:rPr>
-              <w:fldChar w:fldCharType="begin"/>
-            </w:r>
-            <w:r>
-              <w:rPr>
-                <w:noProof/>
-                <w:webHidden/>
-              </w:rPr>
-              <w:instrText xml:space="preserve"> PAGEREF _Toc497915603 \h </w:instrText>
+              <w:instrText xml:space="preserve"> PAGEREF _Toc498010034 \h </w:instrText>
             </w:r>
             <w:r>
               <w:rPr>
@@ -1893,13 +2012,13 @@
               <w:lang w:eastAsia="da-DK"/>
             </w:rPr>
           </w:pPr>
-          <w:hyperlink w:anchor="_Toc497915604" w:history="1">
+          <w:hyperlink w:anchor="_Toc498010035" w:history="1">
             <w:r>
               <w:rPr>
                 <w:rStyle w:val="Hyperlink"/>
                 <w:noProof/>
               </w:rPr>
-              <w:t>Tjek-Vare</w:t>
+              <w:t>Rediger Vare</w:t>
             </w:r>
             <w:r>
               <w:rPr>
@@ -1920,7 +2039,7 @@
                 <w:noProof/>
                 <w:webHidden/>
               </w:rPr>
-              <w:instrText xml:space="preserve"> PAGEREF _Toc497915604 \h </w:instrText>
+              <w:instrText xml:space="preserve"> PAGEREF _Toc498010035 \h </w:instrText>
             </w:r>
             <w:r>
               <w:rPr>
@@ -1940,7 +2059,7 @@
                 <w:noProof/>
                 <w:webHidden/>
               </w:rPr>
-              <w:t>8</w:t>
+              <w:t>9</w:t>
             </w:r>
             <w:r>
               <w:rPr>
@@ -1963,13 +2082,13 @@
               <w:lang w:eastAsia="da-DK"/>
             </w:rPr>
           </w:pPr>
-          <w:hyperlink w:anchor="_Toc497915605" w:history="1">
+          <w:hyperlink w:anchor="_Toc498010036" w:history="1">
             <w:r>
               <w:rPr>
                 <w:rStyle w:val="Hyperlink"/>
                 <w:noProof/>
               </w:rPr>
-              <w:t>Rediger Vare</w:t>
+              <w:t>Slet Vare</w:t>
             </w:r>
             <w:r>
               <w:rPr>
@@ -1990,7 +2109,7 @@
                 <w:noProof/>
                 <w:webHidden/>
               </w:rPr>
-              <w:instrText xml:space="preserve"> PAGEREF _Toc497915605 \h </w:instrText>
+              <w:instrText xml:space="preserve"> PAGEREF _Toc498010036 \h </w:instrText>
             </w:r>
             <w:r>
               <w:rPr>
@@ -2039,21 +2158,12 @@
     </w:sdt>
     <w:p>
       <w:pPr>
-        <w:rPr>
-          <w:lang w:eastAsia="da-DK"/>
-        </w:rPr>
-      </w:pPr>
-      <w:bookmarkStart w:id="0" w:name="_GoBack"/>
-      <w:bookmarkEnd w:id="0"/>
-    </w:p>
-    <w:p>
-      <w:pPr>
         <w:pStyle w:val="Overskrift1"/>
         <w:rPr>
           <w:lang w:eastAsia="da-DK"/>
         </w:rPr>
       </w:pPr>
-      <w:bookmarkStart w:id="1" w:name="_Toc497915579"/>
+      <w:bookmarkStart w:id="1" w:name="_Toc498010009"/>
       <w:r>
         <w:rPr>
           <w:rFonts w:eastAsia="Times New Roman"/>
@@ -2079,6 +2189,55 @@
     </w:p>
     <w:p>
       <w:pPr>
+        <w:spacing w:after="0" w:line="240" w:lineRule="auto"/>
+        <w:rPr>
+          <w:rFonts w:ascii="Times New Roman" w:eastAsia="Times New Roman" w:hAnsi="Times New Roman" w:cs="Times New Roman"/>
+          <w:sz w:val="24"/>
+          <w:szCs w:val="24"/>
+          <w:lang w:eastAsia="da-DK"/>
+        </w:rPr>
+      </w:pPr>
+      <w:r>
+        <w:rPr>
+          <w:rFonts w:ascii="Arial" w:eastAsia="Times New Roman" w:hAnsi="Arial" w:cs="Arial"/>
+          <w:color w:val="000000"/>
+          <w:sz w:val="24"/>
+          <w:szCs w:val="24"/>
+          <w:lang w:eastAsia="da-DK"/>
+        </w:rPr>
+        <w:t xml:space="preserve">Vi har taget udgangspunkt i butikken Stof 2000, som er lokaliseret på Skibhusvej 65, her i Odense C. Stof 2000 sælger tekstil, tråd, symaskiner m.m. som en enkelt medarbejder i butikken tager sig af hver dag. I gennem flere samtaler og møder har vi i samarbejde med vores kontaktperson i butikken, Katrine, snakket frem og tilbage om butikken som helhed, men også hvad hun ønskede at forbedre vedrørende sit arbejde i butikken. </w:t>
+      </w:r>
+    </w:p>
+    <w:p>
+      <w:pPr>
+        <w:spacing w:after="0" w:line="240" w:lineRule="auto"/>
+        <w:rPr>
+          <w:rFonts w:ascii="Times New Roman" w:eastAsia="Times New Roman" w:hAnsi="Times New Roman" w:cs="Times New Roman"/>
+          <w:sz w:val="24"/>
+          <w:szCs w:val="24"/>
+          <w:lang w:eastAsia="da-DK"/>
+        </w:rPr>
+      </w:pPr>
+      <w:r>
+        <w:rPr>
+          <w:rFonts w:ascii="Arial" w:eastAsia="Times New Roman" w:hAnsi="Arial" w:cs="Arial"/>
+          <w:color w:val="000000"/>
+          <w:sz w:val="24"/>
+          <w:szCs w:val="24"/>
+          <w:lang w:eastAsia="da-DK"/>
+        </w:rPr>
+        <w:t>Hun synes hendes lagersystem har mangler og fejl, og vi har derfor snakket med hende om, hvordan hendes ideelle lagersystem skulle være, og vi prøver nu derfor at leve op til hendes krav til dette.</w:t>
+      </w:r>
+    </w:p>
+    <w:p>
+      <w:pPr>
+        <w:rPr>
+          <w:lang w:eastAsia="da-DK"/>
+        </w:rPr>
+      </w:pPr>
+    </w:p>
+    <w:p>
+      <w:pPr>
         <w:pStyle w:val="Overskrift1"/>
         <w:rPr>
           <w:rFonts w:ascii="Times New Roman" w:eastAsia="Times New Roman" w:hAnsi="Times New Roman" w:cs="Times New Roman"/>
@@ -2087,7 +2246,7 @@
           <w:lang w:eastAsia="da-DK"/>
         </w:rPr>
       </w:pPr>
-      <w:bookmarkStart w:id="2" w:name="_Toc497915580"/>
+      <w:bookmarkStart w:id="2" w:name="_Toc498010010"/>
       <w:r>
         <w:rPr>
           <w:rFonts w:eastAsia="Times New Roman"/>
@@ -2096,17 +2255,6 @@
         <w:t>Forretningsmodel</w:t>
       </w:r>
       <w:bookmarkEnd w:id="2"/>
-    </w:p>
-    <w:p>
-      <w:pPr>
-        <w:spacing w:after="0" w:line="240" w:lineRule="auto"/>
-        <w:rPr>
-          <w:rFonts w:ascii="Times New Roman" w:eastAsia="Times New Roman" w:hAnsi="Times New Roman" w:cs="Times New Roman"/>
-          <w:sz w:val="24"/>
-          <w:szCs w:val="24"/>
-          <w:lang w:eastAsia="da-DK"/>
-        </w:rPr>
-      </w:pPr>
     </w:p>
     <w:p>
       <w:pPr>
@@ -2118,7 +2266,7 @@
           <w:lang w:eastAsia="da-DK"/>
         </w:rPr>
       </w:pPr>
-      <w:bookmarkStart w:id="3" w:name="_Toc497915581"/>
+      <w:bookmarkStart w:id="3" w:name="_Toc498010011"/>
       <w:r>
         <w:rPr>
           <w:rFonts w:eastAsia="Times New Roman"/>
@@ -2172,7 +2320,7 @@
           <w:lang w:eastAsia="da-DK"/>
         </w:rPr>
       </w:pPr>
-      <w:bookmarkStart w:id="4" w:name="_Toc497915582"/>
+      <w:bookmarkStart w:id="4" w:name="_Toc498010012"/>
       <w:r>
         <w:rPr>
           <w:rFonts w:eastAsia="Times New Roman"/>
@@ -2226,7 +2374,7 @@
           <w:lang w:eastAsia="da-DK"/>
         </w:rPr>
       </w:pPr>
-      <w:bookmarkStart w:id="5" w:name="_Toc497915583"/>
+      <w:bookmarkStart w:id="5" w:name="_Toc498010013"/>
       <w:r>
         <w:rPr>
           <w:rFonts w:eastAsia="Times New Roman"/>
@@ -2263,14 +2411,22 @@
           <w:szCs w:val="24"/>
           <w:lang w:eastAsia="da-DK"/>
         </w:rPr>
-        <w:t xml:space="preserve">Opmærksomhed omkring virksomheden </w:t>
-      </w:r>
-    </w:p>
-    <w:p>
-      <w:pPr>
-        <w:spacing w:after="0" w:line="240" w:lineRule="auto"/>
-        <w:rPr>
-          <w:rFonts w:ascii="Times New Roman" w:eastAsia="Times New Roman" w:hAnsi="Times New Roman" w:cs="Times New Roman"/>
+        <w:t>Opm</w:t>
+      </w:r>
+      <w:r>
+        <w:rPr>
+          <w:rFonts w:ascii="Arial" w:hAnsi="Arial" w:cs="Arial"/>
+          <w:sz w:val="24"/>
+          <w:szCs w:val="24"/>
+          <w:lang w:eastAsia="da-DK"/>
+        </w:rPr>
+        <w:t xml:space="preserve">ærksomhed omkring virksomheden </w:t>
+      </w:r>
+    </w:p>
+    <w:p>
+      <w:pPr>
+        <w:rPr>
+          <w:rFonts w:ascii="Arial" w:hAnsi="Arial" w:cs="Arial"/>
           <w:sz w:val="24"/>
           <w:szCs w:val="24"/>
           <w:lang w:eastAsia="da-DK"/>
@@ -2286,17 +2442,6 @@
         </w:rPr>
         <w:t xml:space="preserve">I gennem sociale medier og web-hjemmesider prøver de at være tilgængelige for potentielle og nuværende kunder. Dette er både over Facebook, Instagram og deres webshop, hvor de lægger tilbud, nye varer, inspiration og events op. </w:t>
       </w:r>
-    </w:p>
-    <w:p>
-      <w:pPr>
-        <w:spacing w:after="0" w:line="240" w:lineRule="auto"/>
-        <w:rPr>
-          <w:rFonts w:ascii="Times New Roman" w:eastAsia="Times New Roman" w:hAnsi="Times New Roman" w:cs="Times New Roman"/>
-          <w:sz w:val="24"/>
-          <w:szCs w:val="24"/>
-          <w:lang w:eastAsia="da-DK"/>
-        </w:rPr>
-      </w:pPr>
     </w:p>
     <w:p>
       <w:pPr>
@@ -2493,68 +2638,6 @@
         </w:rPr>
         <w:t xml:space="preserve">Webshoppen fungerer desuden som en side, hvorfra kunder kan hente inspiration til fx sy- og strikke projekter. </w:t>
       </w:r>
-    </w:p>
-    <w:p>
-      <w:pPr>
-        <w:pStyle w:val="Overskrift2"/>
-        <w:rPr>
-          <w:rFonts w:eastAsia="Times New Roman"/>
-          <w:lang w:eastAsia="da-DK"/>
-        </w:rPr>
-      </w:pPr>
-    </w:p>
-    <w:p>
-      <w:pPr>
-        <w:pStyle w:val="Overskrift2"/>
-        <w:rPr>
-          <w:rFonts w:eastAsia="Times New Roman"/>
-          <w:lang w:eastAsia="da-DK"/>
-        </w:rPr>
-      </w:pPr>
-    </w:p>
-    <w:p>
-      <w:pPr>
-        <w:pStyle w:val="Overskrift2"/>
-        <w:rPr>
-          <w:rFonts w:eastAsia="Times New Roman"/>
-          <w:lang w:eastAsia="da-DK"/>
-        </w:rPr>
-      </w:pPr>
-    </w:p>
-    <w:p>
-      <w:pPr>
-        <w:rPr>
-          <w:lang w:eastAsia="da-DK"/>
-        </w:rPr>
-      </w:pPr>
-    </w:p>
-    <w:p>
-      <w:pPr>
-        <w:rPr>
-          <w:lang w:eastAsia="da-DK"/>
-        </w:rPr>
-      </w:pPr>
-    </w:p>
-    <w:p>
-      <w:pPr>
-        <w:rPr>
-          <w:lang w:eastAsia="da-DK"/>
-        </w:rPr>
-      </w:pPr>
-    </w:p>
-    <w:p>
-      <w:pPr>
-        <w:rPr>
-          <w:lang w:eastAsia="da-DK"/>
-        </w:rPr>
-      </w:pPr>
-    </w:p>
-    <w:p>
-      <w:pPr>
-        <w:rPr>
-          <w:lang w:eastAsia="da-DK"/>
-        </w:rPr>
-      </w:pPr>
     </w:p>
     <w:p>
       <w:pPr>
@@ -2566,7 +2649,7 @@
           <w:lang w:eastAsia="da-DK"/>
         </w:rPr>
       </w:pPr>
-      <w:bookmarkStart w:id="6" w:name="_Toc497915584"/>
+      <w:bookmarkStart w:id="6" w:name="_Toc498010014"/>
       <w:r>
         <w:rPr>
           <w:rFonts w:eastAsia="Times New Roman"/>
@@ -2574,6 +2657,7 @@
           <w:color w:val="auto"/>
           <w:lang w:eastAsia="da-DK"/>
         </w:rPr>
+        <w:lastRenderedPageBreak/>
         <w:t>Kunderelationer:</w:t>
       </w:r>
       <w:bookmarkEnd w:id="6"/>
@@ -2855,7 +2939,7 @@
           <w:lang w:eastAsia="da-DK"/>
         </w:rPr>
       </w:pPr>
-      <w:bookmarkStart w:id="7" w:name="_Toc497915585"/>
+      <w:bookmarkStart w:id="7" w:name="_Toc498010015"/>
       <w:r>
         <w:rPr>
           <w:rFonts w:eastAsia="Times New Roman"/>
@@ -2950,7 +3034,7 @@
           <w:lang w:eastAsia="da-DK"/>
         </w:rPr>
       </w:pPr>
-      <w:bookmarkStart w:id="8" w:name="_Toc497915586"/>
+      <w:bookmarkStart w:id="8" w:name="_Toc498010016"/>
       <w:r>
         <w:rPr>
           <w:rFonts w:eastAsia="Times New Roman"/>
@@ -3153,7 +3237,6 @@
           <w:sz w:val="24"/>
           <w:szCs w:val="24"/>
         </w:rPr>
-        <w:lastRenderedPageBreak/>
         <w:t>Finansielle ressourcer</w:t>
       </w:r>
       <w:r>
@@ -3197,7 +3280,7 @@
           <w:lang w:eastAsia="da-DK"/>
         </w:rPr>
       </w:pPr>
-      <w:bookmarkStart w:id="9" w:name="_Toc497915587"/>
+      <w:bookmarkStart w:id="9" w:name="_Toc498010017"/>
       <w:r>
         <w:rPr>
           <w:rFonts w:eastAsia="Times New Roman"/>
@@ -3205,6 +3288,7 @@
           <w:color w:val="auto"/>
           <w:lang w:eastAsia="da-DK"/>
         </w:rPr>
+        <w:lastRenderedPageBreak/>
         <w:t>Nøgleaktiviteter:</w:t>
       </w:r>
       <w:bookmarkEnd w:id="9"/>
@@ -3282,7 +3366,7 @@
           <w:lang w:eastAsia="da-DK"/>
         </w:rPr>
       </w:pPr>
-      <w:bookmarkStart w:id="10" w:name="_Toc497915588"/>
+      <w:bookmarkStart w:id="10" w:name="_Toc498010018"/>
       <w:r>
         <w:rPr>
           <w:rFonts w:eastAsia="Times New Roman"/>
@@ -3336,7 +3420,7 @@
           <w:lang w:eastAsia="da-DK"/>
         </w:rPr>
       </w:pPr>
-      <w:bookmarkStart w:id="11" w:name="_Toc497915589"/>
+      <w:bookmarkStart w:id="11" w:name="_Toc498010019"/>
       <w:r>
         <w:rPr>
           <w:rFonts w:eastAsia="Times New Roman"/>
@@ -3684,7 +3768,7 @@
           <w:lang w:eastAsia="da-DK"/>
         </w:rPr>
       </w:pPr>
-      <w:bookmarkStart w:id="12" w:name="_Toc497915590"/>
+      <w:bookmarkStart w:id="12" w:name="_Toc498010020"/>
       <w:r>
         <w:rPr>
           <w:rFonts w:eastAsia="Times New Roman"/>
@@ -3730,7 +3814,7 @@
           <w:lang w:eastAsia="da-DK"/>
         </w:rPr>
       </w:pPr>
-      <w:bookmarkStart w:id="13" w:name="_Toc497915591"/>
+      <w:bookmarkStart w:id="13" w:name="_Toc498010021"/>
       <w:r>
         <w:rPr>
           <w:rFonts w:eastAsia="Times New Roman"/>
@@ -3796,7 +3880,7 @@
           <w:lang w:eastAsia="da-DK"/>
         </w:rPr>
       </w:pPr>
-      <w:bookmarkStart w:id="14" w:name="_Toc497915592"/>
+      <w:bookmarkStart w:id="14" w:name="_Toc498010022"/>
       <w:r>
         <w:rPr>
           <w:rFonts w:eastAsia="Times New Roman"/>
@@ -3862,7 +3946,7 @@
           <w:lang w:eastAsia="da-DK"/>
         </w:rPr>
       </w:pPr>
-      <w:bookmarkStart w:id="15" w:name="_Toc497915593"/>
+      <w:bookmarkStart w:id="15" w:name="_Toc498010023"/>
       <w:r>
         <w:rPr>
           <w:rFonts w:eastAsia="Times New Roman"/>
@@ -3928,7 +4012,7 @@
           <w:lang w:eastAsia="da-DK"/>
         </w:rPr>
       </w:pPr>
-      <w:bookmarkStart w:id="16" w:name="_Toc497915594"/>
+      <w:bookmarkStart w:id="16" w:name="_Toc498010024"/>
       <w:r>
         <w:rPr>
           <w:rFonts w:eastAsia="Times New Roman"/>
@@ -4026,7 +4110,7 @@
           <w:color w:val="auto"/>
         </w:rPr>
       </w:pPr>
-      <w:bookmarkStart w:id="17" w:name="_Toc497915595"/>
+      <w:bookmarkStart w:id="17" w:name="_Toc498010025"/>
       <w:r>
         <w:rPr>
           <w:b/>
@@ -4356,7 +4440,7 @@
           <w:color w:val="000000" w:themeColor="text1"/>
         </w:rPr>
       </w:pPr>
-      <w:bookmarkStart w:id="18" w:name="_Toc497915596"/>
+      <w:bookmarkStart w:id="18" w:name="_Toc498010026"/>
       <w:r>
         <w:rPr>
           <w:b/>
@@ -4597,7 +4681,7 @@
           <w:lang w:eastAsia="da-DK"/>
         </w:rPr>
       </w:pPr>
-      <w:bookmarkStart w:id="19" w:name="_Toc497915597"/>
+      <w:bookmarkStart w:id="19" w:name="_Toc498010027"/>
       <w:r>
         <w:rPr>
           <w:b/>
@@ -4905,7 +4989,7 @@
                 <w:color w:val="000000"/>
                 <w:sz w:val="20"/>
               </w:rPr>
-              <w:t>Virksomheden</w:t>
+              <w:t>Stof2000</w:t>
             </w:r>
           </w:p>
         </w:tc>
@@ -4919,13 +5003,7 @@
               <w:cnfStyle w:val="000000000000" w:firstRow="0" w:lastRow="0" w:firstColumn="0" w:lastColumn="0" w:oddVBand="0" w:evenVBand="0" w:oddHBand="0" w:evenHBand="0" w:firstRowFirstColumn="0" w:firstRowLastColumn="0" w:lastRowFirstColumn="0" w:lastRowLastColumn="0"/>
             </w:pPr>
             <w:r>
-              <w:t xml:space="preserve">Vi kan muligvis </w:t>
-            </w:r>
-            <w:r>
-              <w:t>fungere</w:t>
-            </w:r>
-            <w:r>
-              <w:t xml:space="preserve"> som idegenerator for hele virksomheden med vores løsning for denne ene filial.</w:t>
+              <w:t>Vi kan muligvis fungere som idegenerator for hele virksomheden med vores løsning for denne ene filial.</w:t>
             </w:r>
           </w:p>
         </w:tc>
@@ -4973,6 +5051,83 @@
     </w:p>
     <w:p>
       <w:pPr>
+        <w:spacing w:after="0" w:line="240" w:lineRule="auto"/>
+        <w:rPr>
+          <w:rFonts w:ascii="Times New Roman" w:eastAsia="Times New Roman" w:hAnsi="Times New Roman" w:cs="Times New Roman"/>
+          <w:sz w:val="24"/>
+          <w:szCs w:val="24"/>
+          <w:lang w:eastAsia="da-DK"/>
+        </w:rPr>
+      </w:pPr>
+      <w:r>
+        <w:rPr>
+          <w:rFonts w:ascii="Arial" w:eastAsia="Times New Roman" w:hAnsi="Arial" w:cs="Arial"/>
+          <w:b/>
+          <w:bCs/>
+          <w:color w:val="000000"/>
+          <w:sz w:val="24"/>
+          <w:szCs w:val="24"/>
+          <w:lang w:eastAsia="da-DK"/>
+        </w:rPr>
+        <w:t xml:space="preserve">Ressourcepersoner: </w:t>
+      </w:r>
+      <w:r>
+        <w:rPr>
+          <w:rFonts w:ascii="Arial" w:eastAsia="Times New Roman" w:hAnsi="Arial" w:cs="Arial"/>
+          <w:color w:val="000000"/>
+          <w:sz w:val="24"/>
+          <w:szCs w:val="24"/>
+          <w:lang w:eastAsia="da-DK"/>
+        </w:rPr>
+        <w:t>Vi ser Katrine og resten af vores personale som ressourcepersoner, da de vil blive direkte påvirket af projektet, og de samtidigt også har meget indflydelse på projektet, da vi kommunikerer frem og tilbage med vores kontaktperson Katrine om, hvordan de ændringer hun havde i tankerne vil blive implementeret korrekt.</w:t>
+      </w:r>
+    </w:p>
+    <w:p>
+      <w:pPr>
+        <w:spacing w:after="0" w:line="240" w:lineRule="auto"/>
+        <w:rPr>
+          <w:rFonts w:ascii="Times New Roman" w:eastAsia="Times New Roman" w:hAnsi="Times New Roman" w:cs="Times New Roman"/>
+          <w:sz w:val="24"/>
+          <w:szCs w:val="24"/>
+          <w:lang w:eastAsia="da-DK"/>
+        </w:rPr>
+      </w:pPr>
+    </w:p>
+    <w:p>
+      <w:pPr>
+        <w:spacing w:after="0" w:line="240" w:lineRule="auto"/>
+        <w:rPr>
+          <w:rFonts w:ascii="Times New Roman" w:eastAsia="Times New Roman" w:hAnsi="Times New Roman" w:cs="Times New Roman"/>
+          <w:sz w:val="24"/>
+          <w:szCs w:val="24"/>
+          <w:lang w:eastAsia="da-DK"/>
+        </w:rPr>
+      </w:pPr>
+      <w:r>
+        <w:rPr>
+          <w:rFonts w:ascii="Arial" w:eastAsia="Times New Roman" w:hAnsi="Arial" w:cs="Arial"/>
+          <w:b/>
+          <w:bCs/>
+          <w:color w:val="000000"/>
+          <w:sz w:val="24"/>
+          <w:szCs w:val="24"/>
+          <w:lang w:eastAsia="da-DK"/>
+        </w:rPr>
+        <w:t xml:space="preserve">Grå eminencer: </w:t>
+      </w:r>
+      <w:r>
+        <w:rPr>
+          <w:rFonts w:ascii="Arial" w:eastAsia="Times New Roman" w:hAnsi="Arial" w:cs="Arial"/>
+          <w:color w:val="000000"/>
+          <w:sz w:val="24"/>
+          <w:szCs w:val="24"/>
+          <w:lang w:eastAsia="da-DK"/>
+        </w:rPr>
+        <w:t xml:space="preserve">  Hvis dette ikke havde været et skoleprojekt, hvor det bare var “for sjov”, ville Stof 2000’s hovedkontor have stor indflydelse på vores projekt, da de ville kunne gå ind og stoppe det, hvis de ikke synes det er gavnligt, men det ser vi som højst urealistisk, da det kun er en lokal filial, som er blevet spurgt om vi kunne hjælpe dem med en it-løsning. </w:t>
+      </w:r>
+    </w:p>
+    <w:p>
+      <w:pPr>
         <w:spacing w:after="240" w:line="240" w:lineRule="auto"/>
         <w:rPr>
           <w:rFonts w:ascii="Arial" w:eastAsia="Times New Roman" w:hAnsi="Arial" w:cs="Arial"/>
@@ -4982,6 +5137,37 @@
           <w:lang w:eastAsia="da-DK"/>
         </w:rPr>
       </w:pPr>
+      <w:r>
+        <w:rPr>
+          <w:rFonts w:ascii="Times New Roman" w:eastAsia="Times New Roman" w:hAnsi="Times New Roman" w:cs="Times New Roman"/>
+          <w:sz w:val="24"/>
+          <w:szCs w:val="24"/>
+          <w:lang w:eastAsia="da-DK"/>
+        </w:rPr>
+        <w:br/>
+      </w:r>
+      <w:r>
+        <w:rPr>
+          <w:rFonts w:ascii="Arial" w:eastAsia="Times New Roman" w:hAnsi="Arial" w:cs="Arial"/>
+          <w:b/>
+          <w:bCs/>
+          <w:color w:val="000000"/>
+          <w:sz w:val="24"/>
+          <w:szCs w:val="24"/>
+          <w:lang w:eastAsia="da-DK"/>
+        </w:rPr>
+        <w:t xml:space="preserve">Gidsler og eksterne interessenter: </w:t>
+      </w:r>
+      <w:r>
+        <w:rPr>
+          <w:rFonts w:ascii="Arial" w:eastAsia="Times New Roman" w:hAnsi="Arial" w:cs="Arial"/>
+          <w:color w:val="000000"/>
+          <w:sz w:val="24"/>
+          <w:szCs w:val="24"/>
+          <w:lang w:eastAsia="da-DK"/>
+        </w:rPr>
+        <w:t>Da Stof 2000 er en meget lille butik, har det ikke været muligt at udpege nogle gidsler eller eksterne interessenter.</w:t>
+      </w:r>
     </w:p>
     <w:p>
       <w:pPr>
@@ -4994,58 +5180,6 @@
           <w:lang w:eastAsia="da-DK"/>
         </w:rPr>
       </w:pPr>
-      <w:r>
-        <w:rPr>
-          <w:rFonts w:ascii="Arial" w:eastAsia="Times New Roman" w:hAnsi="Arial" w:cs="Arial"/>
-          <w:color w:val="000000"/>
-          <w:sz w:val="32"/>
-          <w:szCs w:val="32"/>
-          <w:lang w:eastAsia="da-DK"/>
-        </w:rPr>
-        <w:t>________________________________________________</w:t>
-      </w:r>
-    </w:p>
-    <w:p>
-      <w:pPr>
-        <w:rPr>
-          <w:lang w:eastAsia="da-DK"/>
-        </w:rPr>
-      </w:pPr>
-    </w:p>
-    <w:p>
-      <w:pPr>
-        <w:rPr>
-          <w:lang w:eastAsia="da-DK"/>
-        </w:rPr>
-      </w:pPr>
-    </w:p>
-    <w:p>
-      <w:pPr>
-        <w:rPr>
-          <w:lang w:eastAsia="da-DK"/>
-        </w:rPr>
-      </w:pPr>
-    </w:p>
-    <w:p>
-      <w:pPr>
-        <w:rPr>
-          <w:lang w:eastAsia="da-DK"/>
-        </w:rPr>
-      </w:pPr>
-    </w:p>
-    <w:p>
-      <w:pPr>
-        <w:rPr>
-          <w:lang w:eastAsia="da-DK"/>
-        </w:rPr>
-      </w:pPr>
-    </w:p>
-    <w:p>
-      <w:pPr>
-        <w:rPr>
-          <w:lang w:eastAsia="da-DK"/>
-        </w:rPr>
-      </w:pPr>
     </w:p>
     <w:p>
       <w:pPr>
@@ -5057,7 +5191,7 @@
           <w:lang w:eastAsia="da-DK"/>
         </w:rPr>
       </w:pPr>
-      <w:bookmarkStart w:id="20" w:name="_Toc497915598"/>
+      <w:bookmarkStart w:id="20" w:name="_Toc498010028"/>
       <w:r>
         <w:rPr>
           <w:rFonts w:eastAsia="Times New Roman"/>
@@ -5096,7 +5230,7 @@
           <w:lang w:eastAsia="da-DK"/>
         </w:rPr>
       </w:pPr>
-      <w:bookmarkStart w:id="21" w:name="_Toc497915599"/>
+      <w:bookmarkStart w:id="21" w:name="_Toc498010029"/>
       <w:r>
         <w:rPr>
           <w:rFonts w:eastAsia="Times New Roman"/>
@@ -5331,7 +5465,7 @@
       <w:pPr>
         <w:pStyle w:val="Overskrift1"/>
       </w:pPr>
-      <w:bookmarkStart w:id="22" w:name="_Toc497915600"/>
+      <w:bookmarkStart w:id="22" w:name="_Toc498010030"/>
       <w:r>
         <w:lastRenderedPageBreak/>
         <w:t>BPMN</w:t>
@@ -5350,7 +5484,7 @@
           <w:color w:val="auto"/>
         </w:rPr>
       </w:pPr>
-      <w:bookmarkStart w:id="23" w:name="_Toc497915601"/>
+      <w:bookmarkStart w:id="23" w:name="_Toc498010031"/>
       <w:r>
         <w:rPr>
           <w:b/>
@@ -5369,7 +5503,7 @@
           <w:color w:val="auto"/>
         </w:rPr>
       </w:pPr>
-      <w:bookmarkStart w:id="24" w:name="_Toc497915602"/>
+      <w:bookmarkStart w:id="24" w:name="_Toc498010032"/>
       <w:r>
         <w:rPr>
           <w:b/>
@@ -5431,6 +5565,7 @@
                           <w:p>
                             <w:pPr>
                               <w:pStyle w:val="Billedtekst"/>
+                              <w:jc w:val="right"/>
                               <w:rPr>
                                 <w:noProof/>
                               </w:rPr>
@@ -5438,26 +5573,19 @@
                             <w:r>
                               <w:t xml:space="preserve">Figur </w:t>
                             </w:r>
+                            <w:fldSimple w:instr=" SEQ Figur \* ARABIC ">
+                              <w:r>
+                                <w:rPr>
+                                  <w:noProof/>
+                                </w:rPr>
+                                <w:t>1</w:t>
+                              </w:r>
+                            </w:fldSimple>
                             <w:r>
-                              <w:fldChar w:fldCharType="begin"/>
+                              <w:t xml:space="preserve"> BPMN </w:t>
                             </w:r>
                             <w:r>
-                              <w:instrText xml:space="preserve"> SEQ Figur \* ARABIC </w:instrText>
-                            </w:r>
-                            <w:r>
-                              <w:fldChar w:fldCharType="separate"/>
-                            </w:r>
-                            <w:r>
-                              <w:rPr>
-                                <w:noProof/>
-                              </w:rPr>
-                              <w:t>1</w:t>
-                            </w:r>
-                            <w:r>
-                              <w:fldChar w:fldCharType="end"/>
-                            </w:r>
-                            <w:r>
-                              <w:t xml:space="preserve"> BPMN</w:t>
+                              <w:t>Proces for at tjekke lager (Nuværende System)</w:t>
                             </w:r>
                           </w:p>
                         </w:txbxContent>
@@ -5486,6 +5614,7 @@
                     <w:p>
                       <w:pPr>
                         <w:pStyle w:val="Billedtekst"/>
+                        <w:jc w:val="right"/>
                         <w:rPr>
                           <w:noProof/>
                         </w:rPr>
@@ -5493,26 +5622,19 @@
                       <w:r>
                         <w:t xml:space="preserve">Figur </w:t>
                       </w:r>
+                      <w:fldSimple w:instr=" SEQ Figur \* ARABIC ">
+                        <w:r>
+                          <w:rPr>
+                            <w:noProof/>
+                          </w:rPr>
+                          <w:t>1</w:t>
+                        </w:r>
+                      </w:fldSimple>
                       <w:r>
-                        <w:fldChar w:fldCharType="begin"/>
+                        <w:t xml:space="preserve"> BPMN </w:t>
                       </w:r>
                       <w:r>
-                        <w:instrText xml:space="preserve"> SEQ Figur \* ARABIC </w:instrText>
-                      </w:r>
-                      <w:r>
-                        <w:fldChar w:fldCharType="separate"/>
-                      </w:r>
-                      <w:r>
-                        <w:rPr>
-                          <w:noProof/>
-                        </w:rPr>
-                        <w:t>1</w:t>
-                      </w:r>
-                      <w:r>
-                        <w:fldChar w:fldCharType="end"/>
-                      </w:r>
-                      <w:r>
-                        <w:t xml:space="preserve"> BPMN</w:t>
+                        <w:t>Proces for at tjekke lager (Nuværende System)</w:t>
                       </w:r>
                     </w:p>
                   </w:txbxContent>
@@ -5603,21 +5725,7 @@
           <w:rFonts w:ascii="Arial" w:hAnsi="Arial" w:cs="Arial"/>
           <w:color w:val="000000"/>
         </w:rPr>
-        <w:t>Vi har lavet en BPMN for Stof2000, som viser deres nuværende tilgang til deres lagerstyring. På nuværende tidspunkt, starter personalet med at indtaste en adgangskode. Derefter kan de kun søge efter varer via fritekstsøgning, som giver dem en lang og uoverskuelig liste med</w:t>
-      </w:r>
-      <w:r>
-        <w:rPr>
-          <w:rFonts w:ascii="Arial" w:hAnsi="Arial" w:cs="Arial"/>
-          <w:color w:val="000000"/>
-        </w:rPr>
-        <w:t xml:space="preserve"> </w:t>
-      </w:r>
-      <w:r>
-        <w:rPr>
-          <w:rFonts w:ascii="Arial" w:hAnsi="Arial" w:cs="Arial"/>
-          <w:color w:val="000000"/>
-        </w:rPr>
-        <w:t>forskellige varer. De er derfor nødt til at scrolle hele listen igennem for at finde det, de søger efter.</w:t>
+        <w:t>Vi har lavet en BPMN for Stof2000, som viser deres nuværende tilgang til deres lagerstyring. På nuværende tidspunkt, starter personalet med at indtaste en adgangskode. Derefter kan de kun søge efter varer via fritekstsøgning, som giver dem en lang og uoverskuelig liste med forskellige varer. De er derfor nødt til at scrolle hele listen igennem for at finde det, de søger efter.</w:t>
       </w:r>
     </w:p>
     <w:p/>
@@ -5629,7 +5737,7 @@
           <w:color w:val="auto"/>
         </w:rPr>
       </w:pPr>
-      <w:bookmarkStart w:id="25" w:name="_Toc497915603"/>
+      <w:bookmarkStart w:id="25" w:name="_Toc498010033"/>
       <w:r>
         <w:rPr>
           <w:b/>
@@ -5648,7 +5756,7 @@
           <w:color w:val="auto"/>
         </w:rPr>
       </w:pPr>
-      <w:bookmarkStart w:id="26" w:name="_Toc497915604"/>
+      <w:bookmarkStart w:id="26" w:name="_Toc498010034"/>
       <w:r>
         <w:rPr>
           <w:b/>
@@ -5668,8 +5776,8 @@
             <w:drawing>
               <wp:anchor distT="0" distB="0" distL="114300" distR="114300" simplePos="0" relativeHeight="251665408" behindDoc="0" locked="0" layoutInCell="1" allowOverlap="1" wp14:anchorId="66A5CD0B" wp14:editId="01B81DDB">
                 <wp:simplePos x="0" y="0"/>
-                <wp:positionH relativeFrom="column">
-                  <wp:posOffset>-380365</wp:posOffset>
+                <wp:positionH relativeFrom="margin">
+                  <wp:align>center</wp:align>
                 </wp:positionH>
                 <wp:positionV relativeFrom="paragraph">
                   <wp:posOffset>2564765</wp:posOffset>
@@ -5679,9 +5787,10 @@
                 <wp:wrapThrough wrapText="bothSides">
                   <wp:wrapPolygon edited="0">
                     <wp:start x="0" y="0"/>
-                    <wp:lineTo x="0" y="21600"/>
-                    <wp:lineTo x="21600" y="21600"/>
-                    <wp:lineTo x="21600" y="0"/>
+                    <wp:lineTo x="0" y="20057"/>
+                    <wp:lineTo x="21530" y="20057"/>
+                    <wp:lineTo x="21530" y="0"/>
+                    <wp:lineTo x="0" y="0"/>
                   </wp:wrapPolygon>
                 </wp:wrapThrough>
                 <wp:docPr id="6" name="Tekstfelt 6"/>
@@ -5710,6 +5819,7 @@
                           <w:p>
                             <w:pPr>
                               <w:pStyle w:val="Billedtekst"/>
+                              <w:jc w:val="right"/>
                               <w:rPr>
                                 <w:noProof/>
                               </w:rPr>
@@ -5717,26 +5827,19 @@
                             <w:r>
                               <w:t xml:space="preserve">Figur </w:t>
                             </w:r>
+                            <w:fldSimple w:instr=" SEQ Figur \* ARABIC ">
+                              <w:r>
+                                <w:rPr>
+                                  <w:noProof/>
+                                </w:rPr>
+                                <w:t>2</w:t>
+                              </w:r>
+                            </w:fldSimple>
                             <w:r>
-                              <w:fldChar w:fldCharType="begin"/>
+                              <w:t xml:space="preserve"> BPMN</w:t>
                             </w:r>
                             <w:r>
-                              <w:instrText xml:space="preserve"> SEQ Figur \* ARABIC </w:instrText>
-                            </w:r>
-                            <w:r>
-                              <w:fldChar w:fldCharType="separate"/>
-                            </w:r>
-                            <w:r>
-                              <w:rPr>
-                                <w:noProof/>
-                              </w:rPr>
-                              <w:t>2</w:t>
-                            </w:r>
-                            <w:r>
-                              <w:fldChar w:fldCharType="end"/>
-                            </w:r>
-                            <w:r>
-                              <w:t xml:space="preserve"> BPMN</w:t>
+                              <w:t xml:space="preserve"> Proces for at tjekke vare</w:t>
                             </w:r>
                           </w:p>
                         </w:txbxContent>
@@ -5755,12 +5858,13 @@
           </mc:Choice>
           <mc:Fallback>
             <w:pict>
-              <v:shape w14:anchorId="66A5CD0B" id="Tekstfelt 6" o:spid="_x0000_s1027" type="#_x0000_t202" style="position:absolute;margin-left:-29.95pt;margin-top:201.95pt;width:541.75pt;height:.05pt;z-index:251665408;visibility:visible;mso-wrap-style:square;mso-wrap-distance-left:9pt;mso-wrap-distance-top:0;mso-wrap-distance-right:9pt;mso-wrap-distance-bottom:0;mso-position-horizontal:absolute;mso-position-horizontal-relative:text;mso-position-vertical:absolute;mso-position-vertical-relative:text;v-text-anchor:top" o:gfxdata="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" stroked="f">
+              <v:shape w14:anchorId="66A5CD0B" id="Tekstfelt 6" o:spid="_x0000_s1027" type="#_x0000_t202" style="position:absolute;margin-left:0;margin-top:201.95pt;width:541.75pt;height:.05pt;z-index:251665408;visibility:visible;mso-wrap-style:square;mso-wrap-distance-left:9pt;mso-wrap-distance-top:0;mso-wrap-distance-right:9pt;mso-wrap-distance-bottom:0;mso-position-horizontal:center;mso-position-horizontal-relative:margin;mso-position-vertical:absolute;mso-position-vertical-relative:text;v-text-anchor:top" o:gfxdata="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" stroked="f">
                 <v:textbox style="mso-fit-shape-to-text:t" inset="0,0,0,0">
                   <w:txbxContent>
                     <w:p>
                       <w:pPr>
                         <w:pStyle w:val="Billedtekst"/>
+                        <w:jc w:val="right"/>
                         <w:rPr>
                           <w:noProof/>
                         </w:rPr>
@@ -5768,31 +5872,24 @@
                       <w:r>
                         <w:t xml:space="preserve">Figur </w:t>
                       </w:r>
+                      <w:fldSimple w:instr=" SEQ Figur \* ARABIC ">
+                        <w:r>
+                          <w:rPr>
+                            <w:noProof/>
+                          </w:rPr>
+                          <w:t>2</w:t>
+                        </w:r>
+                      </w:fldSimple>
                       <w:r>
-                        <w:fldChar w:fldCharType="begin"/>
+                        <w:t xml:space="preserve"> BPMN</w:t>
                       </w:r>
                       <w:r>
-                        <w:instrText xml:space="preserve"> SEQ Figur \* ARABIC </w:instrText>
-                      </w:r>
-                      <w:r>
-                        <w:fldChar w:fldCharType="separate"/>
-                      </w:r>
-                      <w:r>
-                        <w:rPr>
-                          <w:noProof/>
-                        </w:rPr>
-                        <w:t>2</w:t>
-                      </w:r>
-                      <w:r>
-                        <w:fldChar w:fldCharType="end"/>
-                      </w:r>
-                      <w:r>
-                        <w:t xml:space="preserve"> BPMN</w:t>
+                        <w:t xml:space="preserve"> Proces for at tjekke vare</w:t>
                       </w:r>
                     </w:p>
                   </w:txbxContent>
                 </v:textbox>
-                <w10:wrap type="through"/>
+                <w10:wrap type="through" anchorx="margin"/>
               </v:shape>
             </w:pict>
           </mc:Fallback>
@@ -5891,7 +5988,7 @@
           <w:color w:val="auto"/>
         </w:rPr>
       </w:pPr>
-      <w:bookmarkStart w:id="27" w:name="_Toc497915605"/>
+      <w:bookmarkStart w:id="27" w:name="_Toc498010035"/>
       <w:r>
         <w:rPr>
           <w:b/>
@@ -5954,6 +6051,7 @@
                           <w:p>
                             <w:pPr>
                               <w:pStyle w:val="Billedtekst"/>
+                              <w:jc w:val="right"/>
                               <w:rPr>
                                 <w:noProof/>
                               </w:rPr>
@@ -5961,26 +6059,19 @@
                             <w:r>
                               <w:t xml:space="preserve">Figur </w:t>
                             </w:r>
+                            <w:fldSimple w:instr=" SEQ Figur \* ARABIC ">
+                              <w:r>
+                                <w:rPr>
+                                  <w:noProof/>
+                                </w:rPr>
+                                <w:t>3</w:t>
+                              </w:r>
+                            </w:fldSimple>
                             <w:r>
-                              <w:fldChar w:fldCharType="begin"/>
+                              <w:t xml:space="preserve"> BPMN</w:t>
                             </w:r>
                             <w:r>
-                              <w:instrText xml:space="preserve"> SEQ Figur \* ARABIC </w:instrText>
-                            </w:r>
-                            <w:r>
-                              <w:fldChar w:fldCharType="separate"/>
-                            </w:r>
-                            <w:r>
-                              <w:rPr>
-                                <w:noProof/>
-                              </w:rPr>
-                              <w:t>3</w:t>
-                            </w:r>
-                            <w:r>
-                              <w:fldChar w:fldCharType="end"/>
-                            </w:r>
-                            <w:r>
-                              <w:t xml:space="preserve"> BPMN</w:t>
+                              <w:t xml:space="preserve"> Proces for at Redigere en vare</w:t>
                             </w:r>
                           </w:p>
                         </w:txbxContent>
@@ -6005,6 +6096,7 @@
                     <w:p>
                       <w:pPr>
                         <w:pStyle w:val="Billedtekst"/>
+                        <w:jc w:val="right"/>
                         <w:rPr>
                           <w:noProof/>
                         </w:rPr>
@@ -6012,26 +6104,19 @@
                       <w:r>
                         <w:t xml:space="preserve">Figur </w:t>
                       </w:r>
+                      <w:fldSimple w:instr=" SEQ Figur \* ARABIC ">
+                        <w:r>
+                          <w:rPr>
+                            <w:noProof/>
+                          </w:rPr>
+                          <w:t>3</w:t>
+                        </w:r>
+                      </w:fldSimple>
                       <w:r>
-                        <w:fldChar w:fldCharType="begin"/>
+                        <w:t xml:space="preserve"> BPMN</w:t>
                       </w:r>
                       <w:r>
-                        <w:instrText xml:space="preserve"> SEQ Figur \* ARABIC </w:instrText>
-                      </w:r>
-                      <w:r>
-                        <w:fldChar w:fldCharType="separate"/>
-                      </w:r>
-                      <w:r>
-                        <w:rPr>
-                          <w:noProof/>
-                        </w:rPr>
-                        <w:t>3</w:t>
-                      </w:r>
-                      <w:r>
-                        <w:fldChar w:fldCharType="end"/>
-                      </w:r>
-                      <w:r>
-                        <w:t xml:space="preserve"> BPMN</w:t>
+                        <w:t xml:space="preserve"> Proces for at Redigere en vare</w:t>
                       </w:r>
                     </w:p>
                   </w:txbxContent>
@@ -6125,8 +6210,255 @@
         <w:t>Denne BPMN er lavet på baggrund af vores snak med personalet, da de ikke har adgang til at redigere eller ændre i mængden direkte i systemet. Denne løsning vil vi derfor implementere, ved at personalet skriver deres kode, og derefter kan vælge om de vil ændre mængden eller prisen. Derefter spørger systemet efter en bekræftelse, og den vil derefter opdatere varen.</w:t>
       </w:r>
     </w:p>
+    <w:p/>
+    <w:p/>
+    <w:p>
+      <w:pPr>
+        <w:pStyle w:val="Overskrift3"/>
+        <w:rPr>
+          <w:b/>
+          <w:color w:val="auto"/>
+        </w:rPr>
+      </w:pPr>
+      <w:bookmarkStart w:id="28" w:name="_Toc498010036"/>
+      <w:r>
+        <w:rPr>
+          <w:b/>
+          <w:color w:val="auto"/>
+        </w:rPr>
+        <w:t>Slet Vare</w:t>
+      </w:r>
+      <w:bookmarkEnd w:id="28"/>
+    </w:p>
+    <w:p>
+      <w:pPr>
+        <w:rPr>
+          <w:rFonts w:ascii="Arial" w:hAnsi="Arial" w:cs="Arial"/>
+          <w:color w:val="000000"/>
+        </w:rPr>
+      </w:pPr>
+      <w:r>
+        <w:rPr>
+          <w:rFonts w:ascii="Arial" w:hAnsi="Arial" w:cs="Arial"/>
+          <w:color w:val="000000"/>
+        </w:rPr>
+        <w:t>Denne BPMN viser processen for Sletning af vare. Denne funktion vil personalet gerne have, da de i det nuværende system som de bruger ikke har mulighed for at fjerne vare. Dette gør at de har en del vare i deres system som de ikke længere sælger i butikken.</w:t>
+      </w:r>
+    </w:p>
+    <w:p>
+      <w:r>
+        <w:rPr>
+          <w:noProof/>
+        </w:rPr>
+        <mc:AlternateContent>
+          <mc:Choice Requires="wps">
+            <w:drawing>
+              <wp:anchor distT="0" distB="0" distL="114300" distR="114300" simplePos="0" relativeHeight="251670528" behindDoc="0" locked="0" layoutInCell="1" allowOverlap="1" wp14:anchorId="1914F61C" wp14:editId="5432425F">
+                <wp:simplePos x="0" y="0"/>
+                <wp:positionH relativeFrom="column">
+                  <wp:posOffset>-466090</wp:posOffset>
+                </wp:positionH>
+                <wp:positionV relativeFrom="paragraph">
+                  <wp:posOffset>2671445</wp:posOffset>
+                </wp:positionV>
+                <wp:extent cx="7051675" cy="635"/>
+                <wp:effectExtent l="0" t="0" r="0" b="0"/>
+                <wp:wrapThrough wrapText="bothSides">
+                  <wp:wrapPolygon edited="0">
+                    <wp:start x="0" y="0"/>
+                    <wp:lineTo x="0" y="21600"/>
+                    <wp:lineTo x="21600" y="21600"/>
+                    <wp:lineTo x="21600" y="0"/>
+                  </wp:wrapPolygon>
+                </wp:wrapThrough>
+                <wp:docPr id="8" name="Tekstfelt 8"/>
+                <wp:cNvGraphicFramePr/>
+                <a:graphic xmlns:a="http://schemas.openxmlformats.org/drawingml/2006/main">
+                  <a:graphicData uri="http://schemas.microsoft.com/office/word/2010/wordprocessingShape">
+                    <wps:wsp>
+                      <wps:cNvSpPr txBox="1"/>
+                      <wps:spPr>
+                        <a:xfrm>
+                          <a:off x="0" y="0"/>
+                          <a:ext cx="7051675" cy="635"/>
+                        </a:xfrm>
+                        <a:prstGeom prst="rect">
+                          <a:avLst/>
+                        </a:prstGeom>
+                        <a:solidFill>
+                          <a:prstClr val="white"/>
+                        </a:solidFill>
+                        <a:ln>
+                          <a:noFill/>
+                        </a:ln>
+                      </wps:spPr>
+                      <wps:txbx>
+                        <w:txbxContent>
+                          <w:p>
+                            <w:pPr>
+                              <w:pStyle w:val="Billedtekst"/>
+                              <w:jc w:val="right"/>
+                              <w:rPr>
+                                <w:noProof/>
+                              </w:rPr>
+                            </w:pPr>
+                            <w:r>
+                              <w:t xml:space="preserve">Figur </w:t>
+                            </w:r>
+                            <w:fldSimple w:instr=" SEQ Figur \* ARABIC ">
+                              <w:r>
+                                <w:rPr>
+                                  <w:noProof/>
+                                </w:rPr>
+                                <w:t>4</w:t>
+                              </w:r>
+                            </w:fldSimple>
+                            <w:r>
+                              <w:t xml:space="preserve"> BPMN</w:t>
+                            </w:r>
+                            <w:r>
+                              <w:t xml:space="preserve"> Proces for at Slette en vare</w:t>
+                            </w:r>
+                          </w:p>
+                        </w:txbxContent>
+                      </wps:txbx>
+                      <wps:bodyPr rot="0" spcFirstLastPara="0" vertOverflow="overflow" horzOverflow="overflow" vert="horz" wrap="square" lIns="0" tIns="0" rIns="0" bIns="0" numCol="1" spcCol="0" rtlCol="0" fromWordArt="0" anchor="t" anchorCtr="0" forceAA="0" compatLnSpc="1">
+                        <a:prstTxWarp prst="textNoShape">
+                          <a:avLst/>
+                        </a:prstTxWarp>
+                        <a:spAutoFit/>
+                      </wps:bodyPr>
+                    </wps:wsp>
+                  </a:graphicData>
+                </a:graphic>
+              </wp:anchor>
+            </w:drawing>
+          </mc:Choice>
+          <mc:Fallback>
+            <w:pict>
+              <v:shape w14:anchorId="1914F61C" id="Tekstfelt 8" o:spid="_x0000_s1029" type="#_x0000_t202" style="position:absolute;margin-left:-36.7pt;margin-top:210.35pt;width:555.25pt;height:.05pt;z-index:251670528;visibility:visible;mso-wrap-style:square;mso-wrap-distance-left:9pt;mso-wrap-distance-top:0;mso-wrap-distance-right:9pt;mso-wrap-distance-bottom:0;mso-position-horizontal:absolute;mso-position-horizontal-relative:text;mso-position-vertical:absolute;mso-position-vertical-relative:text;v-text-anchor:top" o:gfxdata="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" stroked="f">
+                <v:textbox style="mso-fit-shape-to-text:t" inset="0,0,0,0">
+                  <w:txbxContent>
+                    <w:p>
+                      <w:pPr>
+                        <w:pStyle w:val="Billedtekst"/>
+                        <w:jc w:val="right"/>
+                        <w:rPr>
+                          <w:noProof/>
+                        </w:rPr>
+                      </w:pPr>
+                      <w:r>
+                        <w:t xml:space="preserve">Figur </w:t>
+                      </w:r>
+                      <w:fldSimple w:instr=" SEQ Figur \* ARABIC ">
+                        <w:r>
+                          <w:rPr>
+                            <w:noProof/>
+                          </w:rPr>
+                          <w:t>4</w:t>
+                        </w:r>
+                      </w:fldSimple>
+                      <w:r>
+                        <w:t xml:space="preserve"> BPMN</w:t>
+                      </w:r>
+                      <w:r>
+                        <w:t xml:space="preserve"> Proces for at Slette en vare</w:t>
+                      </w:r>
+                    </w:p>
+                  </w:txbxContent>
+                </v:textbox>
+                <w10:wrap type="through"/>
+              </v:shape>
+            </w:pict>
+          </mc:Fallback>
+        </mc:AlternateContent>
+      </w:r>
+      <w:r>
+        <w:rPr>
+          <w:noProof/>
+        </w:rPr>
+        <w:drawing>
+          <wp:anchor distT="0" distB="0" distL="114300" distR="114300" simplePos="0" relativeHeight="251668480" behindDoc="0" locked="0" layoutInCell="1" allowOverlap="1">
+            <wp:simplePos x="0" y="0"/>
+            <wp:positionH relativeFrom="margin">
+              <wp:align>center</wp:align>
+            </wp:positionH>
+            <wp:positionV relativeFrom="paragraph">
+              <wp:posOffset>413976</wp:posOffset>
+            </wp:positionV>
+            <wp:extent cx="7051675" cy="2200910"/>
+            <wp:effectExtent l="0" t="0" r="0" b="8890"/>
+            <wp:wrapThrough wrapText="bothSides">
+              <wp:wrapPolygon edited="0">
+                <wp:start x="0" y="0"/>
+                <wp:lineTo x="0" y="21500"/>
+                <wp:lineTo x="21532" y="21500"/>
+                <wp:lineTo x="21532" y="0"/>
+                <wp:lineTo x="0" y="0"/>
+              </wp:wrapPolygon>
+            </wp:wrapThrough>
+            <wp:docPr id="2" name="Billede 2" descr="C:\Users\Jakob\AppData\Local\Microsoft\Windows\INetCache\Content.Word\BPMN Ny - Slet vare.png"/>
+            <wp:cNvGraphicFramePr>
+              <a:graphicFrameLocks xmlns:a="http://schemas.openxmlformats.org/drawingml/2006/main" noChangeAspect="1"/>
+            </wp:cNvGraphicFramePr>
+            <a:graphic xmlns:a="http://schemas.openxmlformats.org/drawingml/2006/main">
+              <a:graphicData uri="http://schemas.openxmlformats.org/drawingml/2006/picture">
+                <pic:pic xmlns:pic="http://schemas.openxmlformats.org/drawingml/2006/picture">
+                  <pic:nvPicPr>
+                    <pic:cNvPr id="0" name="Picture 1" descr="C:\Users\Jakob\AppData\Local\Microsoft\Windows\INetCache\Content.Word\BPMN Ny - Slet vare.png"/>
+                    <pic:cNvPicPr>
+                      <a:picLocks noChangeAspect="1" noChangeArrowheads="1"/>
+                    </pic:cNvPicPr>
+                  </pic:nvPicPr>
+                  <pic:blipFill>
+                    <a:blip r:embed="rId11">
+                      <a:extLst>
+                        <a:ext uri="{28A0092B-C50C-407E-A947-70E740481C1C}">
+                          <a14:useLocalDpi xmlns:a14="http://schemas.microsoft.com/office/drawing/2010/main" val="0"/>
+                        </a:ext>
+                      </a:extLst>
+                    </a:blip>
+                    <a:srcRect/>
+                    <a:stretch>
+                      <a:fillRect/>
+                    </a:stretch>
+                  </pic:blipFill>
+                  <pic:spPr bwMode="auto">
+                    <a:xfrm>
+                      <a:off x="0" y="0"/>
+                      <a:ext cx="7051675" cy="2200910"/>
+                    </a:xfrm>
+                    <a:prstGeom prst="rect">
+                      <a:avLst/>
+                    </a:prstGeom>
+                    <a:noFill/>
+                    <a:ln>
+                      <a:noFill/>
+                    </a:ln>
+                  </pic:spPr>
+                </pic:pic>
+              </a:graphicData>
+            </a:graphic>
+            <wp14:sizeRelH relativeFrom="page">
+              <wp14:pctWidth>0</wp14:pctWidth>
+            </wp14:sizeRelH>
+            <wp14:sizeRelV relativeFrom="page">
+              <wp14:pctHeight>0</wp14:pctHeight>
+            </wp14:sizeRelV>
+          </wp:anchor>
+        </w:drawing>
+      </w:r>
+      <w:r>
+        <w:rPr>
+          <w:rFonts w:ascii="Arial" w:hAnsi="Arial" w:cs="Arial"/>
+          <w:color w:val="000000"/>
+        </w:rPr>
+        <w:t>Denne løsning som vi vil implementere ved at de logger ind i systemet, og vælger funktionen ”Slet Vare” derefter vælger man varen man vil slette og bekræfter, og derefter opdateres lageret.</w:t>
+      </w:r>
+    </w:p>
+    <w:p/>
     <w:sectPr>
-      <w:footerReference w:type="default" r:id="rId11"/>
+      <w:footerReference w:type="default" r:id="rId12"/>
       <w:pgSz w:w="11906" w:h="16838"/>
       <w:pgMar w:top="1701" w:right="1134" w:bottom="1701" w:left="1134" w:header="708" w:footer="708" w:gutter="0"/>
       <w:cols w:space="708"/>
@@ -7250,6 +7582,7 @@
   <w:style w:type="character" w:default="1" w:styleId="Standardskrifttypeiafsnit">
     <w:name w:val="Default Paragraph Font"/>
     <w:uiPriority w:val="1"/>
+    <w:semiHidden/>
     <w:unhideWhenUsed/>
   </w:style>
   <w:style w:type="table" w:default="1" w:styleId="Tabel-Normal">
@@ -8489,7 +8822,7 @@
 </file>
 
 <file path=customXml/itemProps1.xml><?xml version="1.0" encoding="utf-8"?>
-<ds:datastoreItem xmlns:ds="http://schemas.openxmlformats.org/officeDocument/2006/customXml" ds:itemID="{FCD7685A-60CD-4782-A5C5-04A9FA8048DD}">
+<ds:datastoreItem xmlns:ds="http://schemas.openxmlformats.org/officeDocument/2006/customXml" ds:itemID="{289AA2CD-F874-4C1D-9EB0-FCD738905C58}">
   <ds:schemaRefs>
     <ds:schemaRef ds:uri="http://schemas.openxmlformats.org/officeDocument/2006/bibliography"/>
   </ds:schemaRefs>

</xml_diff>

<commit_message>
endelige dokument til aflevering
</commit_message>
<xml_diff>
--- a/Dokumenter/Pre-Sprint.docx
+++ b/Dokumenter/Pre-Sprint.docx
@@ -101,120 +101,73 @@
           <w:r>
             <w:fldChar w:fldCharType="separate"/>
           </w:r>
-          <w:bookmarkStart w:id="0" w:name="_GoBack"/>
-          <w:bookmarkEnd w:id="0"/>
-          <w:r>
-            <w:rPr>
-              <w:rStyle w:val="Hyperlink"/>
-              <w:noProof/>
-            </w:rPr>
-            <w:fldChar w:fldCharType="begin"/>
-          </w:r>
-          <w:r>
-            <w:rPr>
-              <w:rStyle w:val="Hyperlink"/>
-              <w:noProof/>
-            </w:rPr>
-            <w:instrText xml:space="preserve"> </w:instrText>
-          </w:r>
-          <w:r>
-            <w:rPr>
-              <w:noProof/>
-            </w:rPr>
-            <w:instrText>HYPERLINK \l "_Toc498010009"</w:instrText>
-          </w:r>
-          <w:r>
-            <w:rPr>
-              <w:rStyle w:val="Hyperlink"/>
-              <w:noProof/>
-            </w:rPr>
-            <w:instrText xml:space="preserve"> </w:instrText>
-          </w:r>
-          <w:r>
-            <w:rPr>
-              <w:rStyle w:val="Hyperlink"/>
-              <w:noProof/>
-            </w:rPr>
-          </w:r>
-          <w:r>
-            <w:rPr>
-              <w:rStyle w:val="Hyperlink"/>
-              <w:noProof/>
-            </w:rPr>
-            <w:fldChar w:fldCharType="separate"/>
-          </w:r>
-          <w:r>
-            <w:rPr>
-              <w:rStyle w:val="Hyperlink"/>
-              <w:rFonts w:eastAsia="Times New Roman"/>
-              <w:noProof/>
-              <w:lang w:eastAsia="da-DK"/>
-            </w:rPr>
-            <w:t>Indledning</w:t>
-          </w:r>
-          <w:r>
-            <w:rPr>
-              <w:rStyle w:val="Hyperlink"/>
-              <w:noProof/>
-              <w:lang w:eastAsia="da-DK"/>
-            </w:rPr>
-            <w:t>:</w:t>
-          </w:r>
-          <w:r>
-            <w:rPr>
-              <w:noProof/>
-              <w:webHidden/>
-            </w:rPr>
-            <w:tab/>
-          </w:r>
-          <w:r>
-            <w:rPr>
-              <w:noProof/>
-              <w:webHidden/>
-            </w:rPr>
-            <w:fldChar w:fldCharType="begin"/>
-          </w:r>
-          <w:r>
-            <w:rPr>
-              <w:noProof/>
-              <w:webHidden/>
-            </w:rPr>
-            <w:instrText xml:space="preserve"> PAGEREF _Toc498010009 \h </w:instrText>
-          </w:r>
-          <w:r>
-            <w:rPr>
-              <w:noProof/>
-              <w:webHidden/>
-            </w:rPr>
-          </w:r>
-          <w:r>
-            <w:rPr>
-              <w:noProof/>
-              <w:webHidden/>
-            </w:rPr>
-            <w:fldChar w:fldCharType="separate"/>
-          </w:r>
-          <w:r>
-            <w:rPr>
-              <w:noProof/>
-              <w:webHidden/>
-            </w:rPr>
-            <w:t>2</w:t>
-          </w:r>
-          <w:r>
-            <w:rPr>
-              <w:noProof/>
-              <w:webHidden/>
-            </w:rPr>
-            <w:fldChar w:fldCharType="end"/>
-          </w:r>
-          <w:r>
-            <w:rPr>
-              <w:rStyle w:val="Hyperlink"/>
-              <w:noProof/>
-            </w:rPr>
-            <w:fldChar w:fldCharType="end"/>
-          </w:r>
+          <w:hyperlink w:anchor="_Toc498010009" w:history="1">
+            <w:r>
+              <w:rPr>
+                <w:rStyle w:val="Hyperlink"/>
+                <w:rFonts w:eastAsia="Times New Roman"/>
+                <w:noProof/>
+                <w:lang w:eastAsia="da-DK"/>
+              </w:rPr>
+              <w:t>Indledning</w:t>
+            </w:r>
+            <w:r>
+              <w:rPr>
+                <w:rStyle w:val="Hyperlink"/>
+                <w:noProof/>
+                <w:lang w:eastAsia="da-DK"/>
+              </w:rPr>
+              <w:t>:</w:t>
+            </w:r>
+            <w:r>
+              <w:rPr>
+                <w:noProof/>
+                <w:webHidden/>
+              </w:rPr>
+              <w:tab/>
+            </w:r>
+            <w:r>
+              <w:rPr>
+                <w:noProof/>
+                <w:webHidden/>
+              </w:rPr>
+              <w:fldChar w:fldCharType="begin"/>
+            </w:r>
+            <w:r>
+              <w:rPr>
+                <w:noProof/>
+                <w:webHidden/>
+              </w:rPr>
+              <w:instrText xml:space="preserve"> PAGEREF _Toc498010009 \h </w:instrText>
+            </w:r>
+            <w:r>
+              <w:rPr>
+                <w:noProof/>
+                <w:webHidden/>
+              </w:rPr>
+            </w:r>
+            <w:r>
+              <w:rPr>
+                <w:noProof/>
+                <w:webHidden/>
+              </w:rPr>
+              <w:fldChar w:fldCharType="separate"/>
+            </w:r>
+            <w:r>
+              <w:rPr>
+                <w:noProof/>
+                <w:webHidden/>
+              </w:rPr>
+              <w:t>2</w:t>
+            </w:r>
+            <w:r>
+              <w:rPr>
+                <w:noProof/>
+                <w:webHidden/>
+              </w:rPr>
+              <w:fldChar w:fldCharType="end"/>
+            </w:r>
+          </w:hyperlink>
         </w:p>
         <w:p>
           <w:pPr>
@@ -2163,7 +2116,7 @@
           <w:lang w:eastAsia="da-DK"/>
         </w:rPr>
       </w:pPr>
-      <w:bookmarkStart w:id="1" w:name="_Toc498010009"/>
+      <w:bookmarkStart w:id="0" w:name="_Toc498010009"/>
       <w:r>
         <w:rPr>
           <w:rFonts w:eastAsia="Times New Roman"/>
@@ -2178,63 +2131,58 @@
         </w:rPr>
         <w:t>:</w:t>
       </w:r>
+      <w:bookmarkEnd w:id="0"/>
+    </w:p>
+    <w:p>
+      <w:pPr>
+        <w:spacing w:after="0" w:line="240" w:lineRule="auto"/>
+        <w:rPr>
+          <w:rFonts w:ascii="Times New Roman" w:eastAsia="Times New Roman" w:hAnsi="Times New Roman" w:cs="Times New Roman"/>
+          <w:sz w:val="24"/>
+          <w:szCs w:val="24"/>
+          <w:lang w:eastAsia="da-DK"/>
+        </w:rPr>
+      </w:pPr>
+      <w:r>
+        <w:rPr>
+          <w:rFonts w:ascii="Arial" w:eastAsia="Times New Roman" w:hAnsi="Arial" w:cs="Arial"/>
+          <w:color w:val="000000"/>
+          <w:sz w:val="24"/>
+          <w:szCs w:val="24"/>
+          <w:lang w:eastAsia="da-DK"/>
+        </w:rPr>
+        <w:t xml:space="preserve">Vi har taget udgangspunkt i butikken Stof 2000, som er lokaliseret på Skibhusvej 65, her i Odense C. Stof 2000 sælger tekstil, tråd, symaskiner m.m. som en enkelt medarbejder i butikken tager sig af hver dag. I gennem flere samtaler og møder har vi i samarbejde med vores kontaktperson i butikken, Katrine, snakket frem og tilbage om butikken som helhed, men også hvad hun ønskede at forbedre vedrørende sit arbejde i butikken. </w:t>
+      </w:r>
+    </w:p>
+    <w:p>
+      <w:pPr>
+        <w:spacing w:after="0" w:line="240" w:lineRule="auto"/>
+        <w:rPr>
+          <w:rFonts w:ascii="Times New Roman" w:eastAsia="Times New Roman" w:hAnsi="Times New Roman" w:cs="Times New Roman"/>
+          <w:sz w:val="24"/>
+          <w:szCs w:val="24"/>
+          <w:lang w:eastAsia="da-DK"/>
+        </w:rPr>
+      </w:pPr>
+      <w:r>
+        <w:rPr>
+          <w:rFonts w:ascii="Arial" w:eastAsia="Times New Roman" w:hAnsi="Arial" w:cs="Arial"/>
+          <w:color w:val="000000"/>
+          <w:sz w:val="24"/>
+          <w:szCs w:val="24"/>
+          <w:lang w:eastAsia="da-DK"/>
+        </w:rPr>
+        <w:t>Hun synes hendes lagersystem har mangler og fejl, og vi har derfor snakket med hende om, hvordan hendes ideelle lagersystem skulle være, og vi prøver nu derfor at leve op til hendes krav til dette.</w:t>
+      </w:r>
+    </w:p>
+    <w:p>
+      <w:pPr>
+        <w:rPr>
+          <w:lang w:eastAsia="da-DK"/>
+        </w:rPr>
+      </w:pPr>
+      <w:bookmarkStart w:id="1" w:name="_GoBack"/>
       <w:bookmarkEnd w:id="1"/>
-    </w:p>
-    <w:p>
-      <w:pPr>
-        <w:rPr>
-          <w:lang w:eastAsia="da-DK"/>
-        </w:rPr>
-      </w:pPr>
-    </w:p>
-    <w:p>
-      <w:pPr>
-        <w:spacing w:after="0" w:line="240" w:lineRule="auto"/>
-        <w:rPr>
-          <w:rFonts w:ascii="Times New Roman" w:eastAsia="Times New Roman" w:hAnsi="Times New Roman" w:cs="Times New Roman"/>
-          <w:sz w:val="24"/>
-          <w:szCs w:val="24"/>
-          <w:lang w:eastAsia="da-DK"/>
-        </w:rPr>
-      </w:pPr>
-      <w:r>
-        <w:rPr>
-          <w:rFonts w:ascii="Arial" w:eastAsia="Times New Roman" w:hAnsi="Arial" w:cs="Arial"/>
-          <w:color w:val="000000"/>
-          <w:sz w:val="24"/>
-          <w:szCs w:val="24"/>
-          <w:lang w:eastAsia="da-DK"/>
-        </w:rPr>
-        <w:t xml:space="preserve">Vi har taget udgangspunkt i butikken Stof 2000, som er lokaliseret på Skibhusvej 65, her i Odense C. Stof 2000 sælger tekstil, tråd, symaskiner m.m. som en enkelt medarbejder i butikken tager sig af hver dag. I gennem flere samtaler og møder har vi i samarbejde med vores kontaktperson i butikken, Katrine, snakket frem og tilbage om butikken som helhed, men også hvad hun ønskede at forbedre vedrørende sit arbejde i butikken. </w:t>
-      </w:r>
-    </w:p>
-    <w:p>
-      <w:pPr>
-        <w:spacing w:after="0" w:line="240" w:lineRule="auto"/>
-        <w:rPr>
-          <w:rFonts w:ascii="Times New Roman" w:eastAsia="Times New Roman" w:hAnsi="Times New Roman" w:cs="Times New Roman"/>
-          <w:sz w:val="24"/>
-          <w:szCs w:val="24"/>
-          <w:lang w:eastAsia="da-DK"/>
-        </w:rPr>
-      </w:pPr>
-      <w:r>
-        <w:rPr>
-          <w:rFonts w:ascii="Arial" w:eastAsia="Times New Roman" w:hAnsi="Arial" w:cs="Arial"/>
-          <w:color w:val="000000"/>
-          <w:sz w:val="24"/>
-          <w:szCs w:val="24"/>
-          <w:lang w:eastAsia="da-DK"/>
-        </w:rPr>
-        <w:t>Hun synes hendes lagersystem har mangler og fejl, og vi har derfor snakket med hende om, hvordan hendes ideelle lagersystem skulle være, og vi prøver nu derfor at leve op til hendes krav til dette.</w:t>
-      </w:r>
-    </w:p>
-    <w:p>
-      <w:pPr>
-        <w:rPr>
-          <w:lang w:eastAsia="da-DK"/>
-        </w:rPr>
-      </w:pPr>
     </w:p>
     <w:p>
       <w:pPr>
@@ -3089,20 +3037,8 @@
           <w:szCs w:val="24"/>
           <w:lang w:eastAsia="da-DK"/>
         </w:rPr>
-        <w:t>- De varer som der er på lager i butikken, men som også kan blive bestilt hjem fra hovedlageret</w:t>
-      </w:r>
-      <w:proofErr w:type="gramStart"/>
-      <w:r>
-        <w:rPr>
-          <w:rFonts w:ascii="Arial" w:eastAsia="Times New Roman" w:hAnsi="Arial" w:cs="Arial"/>
-          <w:color w:val="000000"/>
-          <w:sz w:val="24"/>
-          <w:szCs w:val="24"/>
-          <w:lang w:eastAsia="da-DK"/>
-        </w:rPr>
-        <w:t>. .</w:t>
-      </w:r>
-      <w:proofErr w:type="gramEnd"/>
+        <w:t>- De varer som der er på lager i butikken, men som også kan blive bestilt hjem fra hovedlageret. .</w:t>
+      </w:r>
     </w:p>
     <w:p>
       <w:pPr>
@@ -4020,27 +3956,7 @@
           <w:color w:val="auto"/>
           <w:lang w:eastAsia="da-DK"/>
         </w:rPr>
-        <w:t xml:space="preserve">1.4 Situationen hvis projektet ikke gennemføres (business as </w:t>
-      </w:r>
-      <w:proofErr w:type="spellStart"/>
-      <w:r>
-        <w:rPr>
-          <w:rFonts w:eastAsia="Times New Roman"/>
-          <w:b/>
-          <w:color w:val="auto"/>
-          <w:lang w:eastAsia="da-DK"/>
-        </w:rPr>
-        <w:t>usual</w:t>
-      </w:r>
-      <w:proofErr w:type="spellEnd"/>
-      <w:r>
-        <w:rPr>
-          <w:rFonts w:eastAsia="Times New Roman"/>
-          <w:b/>
-          <w:color w:val="auto"/>
-          <w:lang w:eastAsia="da-DK"/>
-        </w:rPr>
-        <w:t>):</w:t>
+        <w:t>1.4 Situationen hvis projektet ikke gennemføres (business as usual):</w:t>
       </w:r>
       <w:bookmarkEnd w:id="16"/>
     </w:p>
@@ -6458,7 +6374,8 @@
     </w:p>
     <w:p/>
     <w:sectPr>
-      <w:footerReference w:type="default" r:id="rId12"/>
+      <w:headerReference w:type="default" r:id="rId12"/>
+      <w:footerReference w:type="default" r:id="rId13"/>
       <w:pgSz w:w="11906" w:h="16838"/>
       <w:pgMar w:top="1701" w:right="1134" w:bottom="1701" w:left="1134" w:header="708" w:footer="708" w:gutter="0"/>
       <w:cols w:space="708"/>
@@ -6503,6 +6420,7 @@
         <w:docPartUnique/>
       </w:docPartObj>
     </w:sdtPr>
+    <w:sdtEndPr/>
     <w:sdtContent>
       <w:p>
         <w:pPr>
@@ -6522,7 +6440,7 @@
           <w:rPr>
             <w:noProof/>
           </w:rPr>
-          <w:t>9</w:t>
+          <w:t>2</w:t>
         </w:r>
         <w:r>
           <w:fldChar w:fldCharType="end"/>
@@ -6561,6 +6479,50 @@
     </w:p>
   </w:footnote>
 </w:footnotes>
+</file>
+
+<file path=word/header1.xml><?xml version="1.0" encoding="utf-8"?>
+<w:hdr xmlns:wpc="http://schemas.microsoft.com/office/word/2010/wordprocessingCanvas" xmlns:cx="http://schemas.microsoft.com/office/drawing/2014/chartex" xmlns:cx1="http://schemas.microsoft.com/office/drawing/2015/9/8/chartex" xmlns:cx2="http://schemas.microsoft.com/office/drawing/2015/10/21/chartex" xmlns:cx3="http://schemas.microsoft.com/office/drawing/2016/5/9/chartex" xmlns:cx4="http://schemas.microsoft.com/office/drawing/2016/5/10/chartex" xmlns:cx5="http://schemas.microsoft.com/office/drawing/2016/5/11/chartex" xmlns:cx6="http://schemas.microsoft.com/office/drawing/2016/5/12/chartex" xmlns:cx7="http://schemas.microsoft.com/office/drawing/2016/5/13/chartex" xmlns:cx8="http://schemas.microsoft.com/office/drawing/2016/5/14/chartex" xmlns:mc="http://schemas.openxmlformats.org/markup-compatibility/2006" xmlns:aink="http://schemas.microsoft.com/office/drawing/2016/ink" xmlns:am3d="http://schemas.microsoft.com/office/drawing/2017/model3d" xmlns:o="urn:schemas-microsoft-com:office:office" xmlns:r="http://schemas.openxmlformats.org/officeDocument/2006/relationships" xmlns:m="http://schemas.openxmlformats.org/officeDocument/2006/math" xmlns:v="urn:schemas-microsoft-com:vml" xmlns:wp14="http://schemas.microsoft.com/office/word/2010/wordprocessingDrawing" xmlns:wp="http://schemas.openxmlformats.org/drawingml/2006/wordprocessingDrawing" xmlns:w10="urn:schemas-microsoft-com:office:word" xmlns:w="http://schemas.openxmlformats.org/wordprocessingml/2006/main" xmlns:w14="http://schemas.microsoft.com/office/word/2010/wordml" xmlns:w15="http://schemas.microsoft.com/office/word/2012/wordml" xmlns:w16cid="http://schemas.microsoft.com/office/word/2016/wordml/cid" xmlns:w16se="http://schemas.microsoft.com/office/word/2015/wordml/symex" xmlns:wpg="http://schemas.microsoft.com/office/word/2010/wordprocessingGroup" xmlns:wpi="http://schemas.microsoft.com/office/word/2010/wordprocessingInk" xmlns:wne="http://schemas.microsoft.com/office/word/2006/wordml" xmlns:wps="http://schemas.microsoft.com/office/word/2010/wordprocessingShape" mc:Ignorable="w14 w15 w16se w16cid wp14">
+  <w:p>
+    <w:pPr>
+      <w:pStyle w:val="Sidehoved"/>
+      <w:jc w:val="right"/>
+    </w:pPr>
+    <w:r>
+      <w:t>Jakob Vingaard</w:t>
+    </w:r>
+    <w:r>
+      <w:t xml:space="preserve"> Petersen</w:t>
+    </w:r>
+  </w:p>
+  <w:p>
+    <w:pPr>
+      <w:pStyle w:val="Sidehoved"/>
+      <w:jc w:val="right"/>
+    </w:pPr>
+    <w:r>
+      <w:t>Daniel Stuhr Petersen</w:t>
+    </w:r>
+  </w:p>
+  <w:p>
+    <w:pPr>
+      <w:pStyle w:val="Sidehoved"/>
+      <w:jc w:val="right"/>
+    </w:pPr>
+    <w:r>
+      <w:t>Rasmus Bak Rasmussen</w:t>
+    </w:r>
+  </w:p>
+  <w:p>
+    <w:pPr>
+      <w:pStyle w:val="Sidehoved"/>
+      <w:jc w:val="right"/>
+    </w:pPr>
+    <w:r>
+      <w:t>Simon Egebjerg Jensen</w:t>
+    </w:r>
+  </w:p>
+</w:hdr>
 </file>
 
 <file path=word/numbering.xml><?xml version="1.0" encoding="utf-8"?>
@@ -8822,7 +8784,7 @@
 </file>
 
 <file path=customXml/itemProps1.xml><?xml version="1.0" encoding="utf-8"?>
-<ds:datastoreItem xmlns:ds="http://schemas.openxmlformats.org/officeDocument/2006/customXml" ds:itemID="{289AA2CD-F874-4C1D-9EB0-FCD738905C58}">
+<ds:datastoreItem xmlns:ds="http://schemas.openxmlformats.org/officeDocument/2006/customXml" ds:itemID="{850C77BC-CE83-4361-9327-CE4A7B25CD61}">
   <ds:schemaRefs>
     <ds:schemaRef ds:uri="http://schemas.openxmlformats.org/officeDocument/2006/bibliography"/>
   </ds:schemaRefs>

</xml_diff>

<commit_message>
Tilføjet til Repo (Aretefakter - usecases)
</commit_message>
<xml_diff>
--- a/Dokumenter/Pre-Sprint.docx
+++ b/Dokumenter/Pre-Sprint.docx
@@ -24,6 +24,225 @@
         </w:rPr>
         <w:tab/>
       </w:r>
+    </w:p>
+    <w:p>
+      <w:pPr>
+        <w:rPr>
+          <w:lang w:eastAsia="da-DK"/>
+        </w:rPr>
+      </w:pPr>
+    </w:p>
+    <w:p>
+      <w:pPr>
+        <w:rPr>
+          <w:sz w:val="36"/>
+          <w:szCs w:val="36"/>
+          <w:lang w:eastAsia="da-DK"/>
+        </w:rPr>
+      </w:pPr>
+      <w:r>
+        <w:rPr>
+          <w:sz w:val="36"/>
+          <w:szCs w:val="36"/>
+          <w:lang w:eastAsia="da-DK"/>
+        </w:rPr>
+        <w:t>Virksomhed – Stof 2000</w:t>
+      </w:r>
+    </w:p>
+    <w:p>
+      <w:pPr>
+        <w:rPr>
+          <w:sz w:val="36"/>
+          <w:szCs w:val="36"/>
+          <w:lang w:eastAsia="da-DK"/>
+        </w:rPr>
+      </w:pPr>
+      <w:r>
+        <w:rPr>
+          <w:noProof/>
+        </w:rPr>
+        <w:drawing>
+          <wp:anchor distT="0" distB="0" distL="114300" distR="114300" simplePos="0" relativeHeight="251674624" behindDoc="0" locked="0" layoutInCell="1" allowOverlap="1">
+            <wp:simplePos x="0" y="0"/>
+            <wp:positionH relativeFrom="column">
+              <wp:posOffset>-367665</wp:posOffset>
+            </wp:positionH>
+            <wp:positionV relativeFrom="paragraph">
+              <wp:posOffset>393700</wp:posOffset>
+            </wp:positionV>
+            <wp:extent cx="6848475" cy="2785110"/>
+            <wp:effectExtent l="0" t="0" r="9525" b="0"/>
+            <wp:wrapThrough wrapText="bothSides">
+              <wp:wrapPolygon edited="0">
+                <wp:start x="0" y="0"/>
+                <wp:lineTo x="0" y="21423"/>
+                <wp:lineTo x="21570" y="21423"/>
+                <wp:lineTo x="21570" y="0"/>
+                <wp:lineTo x="0" y="0"/>
+              </wp:wrapPolygon>
+            </wp:wrapThrough>
+            <wp:docPr id="11" name="Billede 11" descr="Billedresultat for stof 2000"/>
+            <wp:cNvGraphicFramePr>
+              <a:graphicFrameLocks xmlns:a="http://schemas.openxmlformats.org/drawingml/2006/main" noChangeAspect="1"/>
+            </wp:cNvGraphicFramePr>
+            <a:graphic xmlns:a="http://schemas.openxmlformats.org/drawingml/2006/main">
+              <a:graphicData uri="http://schemas.openxmlformats.org/drawingml/2006/picture">
+                <pic:pic xmlns:pic="http://schemas.openxmlformats.org/drawingml/2006/picture">
+                  <pic:nvPicPr>
+                    <pic:cNvPr id="0" name="Picture 1" descr="Billedresultat for stof 2000"/>
+                    <pic:cNvPicPr>
+                      <a:picLocks noChangeAspect="1" noChangeArrowheads="1"/>
+                    </pic:cNvPicPr>
+                  </pic:nvPicPr>
+                  <pic:blipFill>
+                    <a:blip r:embed="rId8">
+                      <a:extLst>
+                        <a:ext uri="{28A0092B-C50C-407E-A947-70E740481C1C}">
+                          <a14:useLocalDpi xmlns:a14="http://schemas.microsoft.com/office/drawing/2010/main" val="0"/>
+                        </a:ext>
+                      </a:extLst>
+                    </a:blip>
+                    <a:srcRect/>
+                    <a:stretch>
+                      <a:fillRect/>
+                    </a:stretch>
+                  </pic:blipFill>
+                  <pic:spPr bwMode="auto">
+                    <a:xfrm>
+                      <a:off x="0" y="0"/>
+                      <a:ext cx="6848475" cy="2785110"/>
+                    </a:xfrm>
+                    <a:prstGeom prst="rect">
+                      <a:avLst/>
+                    </a:prstGeom>
+                    <a:noFill/>
+                    <a:ln>
+                      <a:noFill/>
+                    </a:ln>
+                  </pic:spPr>
+                </pic:pic>
+              </a:graphicData>
+            </a:graphic>
+            <wp14:sizeRelH relativeFrom="page">
+              <wp14:pctWidth>0</wp14:pctWidth>
+            </wp14:sizeRelH>
+            <wp14:sizeRelV relativeFrom="page">
+              <wp14:pctHeight>0</wp14:pctHeight>
+            </wp14:sizeRelV>
+          </wp:anchor>
+        </w:drawing>
+      </w:r>
+    </w:p>
+    <w:p>
+      <w:pPr>
+        <w:rPr>
+          <w:sz w:val="36"/>
+          <w:szCs w:val="36"/>
+          <w:lang w:eastAsia="da-DK"/>
+        </w:rPr>
+      </w:pPr>
+    </w:p>
+    <w:p>
+      <w:pPr>
+        <w:pStyle w:val="Titel"/>
+        <w:rPr>
+          <w:rFonts w:eastAsia="Times New Roman"/>
+          <w:lang w:eastAsia="da-DK"/>
+        </w:rPr>
+      </w:pPr>
+    </w:p>
+    <w:p>
+      <w:pPr>
+        <w:rPr>
+          <w:lang w:eastAsia="da-DK"/>
+        </w:rPr>
+      </w:pPr>
+      <w:r>
+        <w:rPr>
+          <w:lang w:eastAsia="da-DK"/>
+        </w:rPr>
+        <w:t>Dette dokument og de forskellige dele i den er udarbejdet i samarbejde med butikken Stof 2000 som ligger på Skibhusvej Odense</w:t>
+      </w:r>
+    </w:p>
+    <w:p>
+      <w:pPr>
+        <w:rPr>
+          <w:lang w:eastAsia="da-DK"/>
+        </w:rPr>
+      </w:pPr>
+      <w:r>
+        <w:rPr>
+          <w:lang w:eastAsia="da-DK"/>
+        </w:rPr>
+        <w:t>Opgaven er blevet godkendt at personalet i Butikken.</w:t>
+      </w:r>
+    </w:p>
+    <w:p>
+      <w:pPr>
+        <w:rPr>
+          <w:lang w:eastAsia="da-DK"/>
+        </w:rPr>
+      </w:pPr>
+      <w:r>
+        <w:rPr>
+          <w:lang w:eastAsia="da-DK"/>
+        </w:rPr>
+        <w:t xml:space="preserve">Kontakt Person </w:t>
+      </w:r>
+      <w:r>
+        <w:rPr>
+          <w:i/>
+          <w:u w:val="single"/>
+          <w:lang w:eastAsia="da-DK"/>
+        </w:rPr>
+        <w:t>Katrine Jensen</w:t>
+      </w:r>
+    </w:p>
+    <w:p>
+      <w:pPr>
+        <w:rPr>
+          <w:lang w:eastAsia="da-DK"/>
+        </w:rPr>
+      </w:pPr>
+    </w:p>
+    <w:p>
+      <w:pPr>
+        <w:pStyle w:val="Titel"/>
+        <w:rPr>
+          <w:rFonts w:eastAsia="Times New Roman"/>
+          <w:lang w:eastAsia="da-DK"/>
+        </w:rPr>
+      </w:pPr>
+    </w:p>
+    <w:p>
+      <w:pPr>
+        <w:pStyle w:val="Titel"/>
+        <w:rPr>
+          <w:rFonts w:eastAsia="Times New Roman"/>
+          <w:lang w:eastAsia="da-DK"/>
+        </w:rPr>
+      </w:pPr>
+    </w:p>
+    <w:p>
+      <w:pPr>
+        <w:pStyle w:val="Titel"/>
+        <w:rPr>
+          <w:rFonts w:ascii="Arial" w:eastAsia="Times New Roman" w:hAnsi="Arial" w:cs="Arial"/>
+          <w:color w:val="000000"/>
+          <w:sz w:val="40"/>
+          <w:szCs w:val="40"/>
+          <w:lang w:eastAsia="da-DK"/>
+        </w:rPr>
+      </w:pPr>
+    </w:p>
+    <w:p>
+      <w:pPr>
+        <w:pStyle w:val="Titel"/>
+        <w:rPr>
+          <w:rFonts w:eastAsia="Times New Roman"/>
+          <w:lang w:eastAsia="da-DK"/>
+        </w:rPr>
+      </w:pPr>
       <w:r>
         <w:rPr>
           <w:rFonts w:ascii="Arial" w:eastAsia="Times New Roman" w:hAnsi="Arial" w:cs="Arial"/>
@@ -143,7 +362,7 @@
                 <w:noProof/>
                 <w:webHidden/>
               </w:rPr>
-              <w:t>2</w:t>
+              <w:t>3</w:t>
             </w:r>
             <w:r>
               <w:rPr>
@@ -215,7 +434,7 @@
                 <w:noProof/>
                 <w:webHidden/>
               </w:rPr>
-              <w:t>2</w:t>
+              <w:t>3</w:t>
             </w:r>
             <w:r>
               <w:rPr>
@@ -287,7 +506,7 @@
                 <w:noProof/>
                 <w:webHidden/>
               </w:rPr>
-              <w:t>2</w:t>
+              <w:t>3</w:t>
             </w:r>
             <w:r>
               <w:rPr>
@@ -359,7 +578,7 @@
                 <w:noProof/>
                 <w:webHidden/>
               </w:rPr>
-              <w:t>2</w:t>
+              <w:t>3</w:t>
             </w:r>
             <w:r>
               <w:rPr>
@@ -431,7 +650,7 @@
                 <w:noProof/>
                 <w:webHidden/>
               </w:rPr>
-              <w:t>2</w:t>
+              <w:t>3</w:t>
             </w:r>
             <w:r>
               <w:rPr>
@@ -503,7 +722,7 @@
                 <w:noProof/>
                 <w:webHidden/>
               </w:rPr>
-              <w:t>3</w:t>
+              <w:t>4</w:t>
             </w:r>
             <w:r>
               <w:rPr>
@@ -575,7 +794,7 @@
                 <w:noProof/>
                 <w:webHidden/>
               </w:rPr>
-              <w:t>3</w:t>
+              <w:t>4</w:t>
             </w:r>
             <w:r>
               <w:rPr>
@@ -647,7 +866,7 @@
                 <w:noProof/>
                 <w:webHidden/>
               </w:rPr>
-              <w:t>3</w:t>
+              <w:t>4</w:t>
             </w:r>
             <w:r>
               <w:rPr>
@@ -719,7 +938,7 @@
                 <w:noProof/>
                 <w:webHidden/>
               </w:rPr>
-              <w:t>4</w:t>
+              <w:t>5</w:t>
             </w:r>
             <w:r>
               <w:rPr>
@@ -791,7 +1010,7 @@
                 <w:noProof/>
                 <w:webHidden/>
               </w:rPr>
-              <w:t>4</w:t>
+              <w:t>5</w:t>
             </w:r>
             <w:r>
               <w:rPr>
@@ -863,7 +1082,7 @@
                 <w:noProof/>
                 <w:webHidden/>
               </w:rPr>
-              <w:t>4</w:t>
+              <w:t>5</w:t>
             </w:r>
             <w:r>
               <w:rPr>
@@ -935,7 +1154,7 @@
                 <w:noProof/>
                 <w:webHidden/>
               </w:rPr>
-              <w:t>5</w:t>
+              <w:t>6</w:t>
             </w:r>
             <w:r>
               <w:rPr>
@@ -1007,7 +1226,7 @@
                 <w:noProof/>
                 <w:webHidden/>
               </w:rPr>
-              <w:t>5</w:t>
+              <w:t>6</w:t>
             </w:r>
             <w:r>
               <w:rPr>
@@ -1079,7 +1298,7 @@
                 <w:noProof/>
                 <w:webHidden/>
               </w:rPr>
-              <w:t>5</w:t>
+              <w:t>6</w:t>
             </w:r>
             <w:r>
               <w:rPr>
@@ -1151,7 +1370,7 @@
                 <w:noProof/>
                 <w:webHidden/>
               </w:rPr>
-              <w:t>5</w:t>
+              <w:t>6</w:t>
             </w:r>
             <w:r>
               <w:rPr>
@@ -1223,7 +1442,7 @@
                 <w:noProof/>
                 <w:webHidden/>
               </w:rPr>
-              <w:t>5</w:t>
+              <w:t>6</w:t>
             </w:r>
             <w:r>
               <w:rPr>
@@ -1293,7 +1512,7 @@
                 <w:noProof/>
                 <w:webHidden/>
               </w:rPr>
-              <w:t>5</w:t>
+              <w:t>6</w:t>
             </w:r>
             <w:r>
               <w:rPr>
@@ -1363,7 +1582,7 @@
                 <w:noProof/>
                 <w:webHidden/>
               </w:rPr>
-              <w:t>6</w:t>
+              <w:t>7</w:t>
             </w:r>
             <w:r>
               <w:rPr>
@@ -1433,7 +1652,7 @@
                 <w:noProof/>
                 <w:webHidden/>
               </w:rPr>
-              <w:t>6</w:t>
+              <w:t>7</w:t>
             </w:r>
             <w:r>
               <w:rPr>
@@ -1505,7 +1724,7 @@
                 <w:noProof/>
                 <w:webHidden/>
               </w:rPr>
-              <w:t>7</w:t>
+              <w:t>8</w:t>
             </w:r>
             <w:r>
               <w:rPr>
@@ -1577,7 +1796,7 @@
                 <w:noProof/>
                 <w:webHidden/>
               </w:rPr>
-              <w:t>7</w:t>
+              <w:t>8</w:t>
             </w:r>
             <w:r>
               <w:rPr>
@@ -1647,7 +1866,7 @@
                 <w:noProof/>
                 <w:webHidden/>
               </w:rPr>
-              <w:t>8</w:t>
+              <w:t>9</w:t>
             </w:r>
             <w:r>
               <w:rPr>
@@ -1717,7 +1936,7 @@
                 <w:noProof/>
                 <w:webHidden/>
               </w:rPr>
-              <w:t>8</w:t>
+              <w:t>9</w:t>
             </w:r>
             <w:r>
               <w:rPr>
@@ -1787,7 +2006,7 @@
                 <w:noProof/>
                 <w:webHidden/>
               </w:rPr>
-              <w:t>8</w:t>
+              <w:t>9</w:t>
             </w:r>
             <w:r>
               <w:rPr>
@@ -1857,7 +2076,7 @@
                 <w:noProof/>
                 <w:webHidden/>
               </w:rPr>
-              <w:t>8</w:t>
+              <w:t>9</w:t>
             </w:r>
             <w:r>
               <w:rPr>
@@ -1927,7 +2146,7 @@
                 <w:noProof/>
                 <w:webHidden/>
               </w:rPr>
-              <w:t>8</w:t>
+              <w:t>9</w:t>
             </w:r>
             <w:r>
               <w:rPr>
@@ -1997,7 +2216,7 @@
                 <w:noProof/>
                 <w:webHidden/>
               </w:rPr>
-              <w:t>9</w:t>
+              <w:t>10</w:t>
             </w:r>
             <w:r>
               <w:rPr>
@@ -2067,7 +2286,7 @@
                 <w:noProof/>
                 <w:webHidden/>
               </w:rPr>
-              <w:t>9</w:t>
+              <w:t>10</w:t>
             </w:r>
             <w:r>
               <w:rPr>
@@ -2137,7 +2356,7 @@
                 <w:noProof/>
                 <w:webHidden/>
               </w:rPr>
-              <w:t>10</w:t>
+              <w:t>11</w:t>
             </w:r>
             <w:r>
               <w:rPr>
@@ -2166,12 +2385,19 @@
     </w:sdt>
     <w:p>
       <w:pPr>
+        <w:rPr>
+          <w:lang w:eastAsia="da-DK"/>
+        </w:rPr>
+      </w:pPr>
+      <w:bookmarkStart w:id="0" w:name="_Toc498072682"/>
+    </w:p>
+    <w:p>
+      <w:pPr>
         <w:pStyle w:val="Overskrift1"/>
         <w:rPr>
           <w:lang w:eastAsia="da-DK"/>
         </w:rPr>
       </w:pPr>
-      <w:bookmarkStart w:id="0" w:name="_Toc498072682"/>
       <w:r>
         <w:rPr>
           <w:rFonts w:eastAsia="Times New Roman"/>
@@ -5272,6 +5498,15 @@
         <w:t>Lagersystem til Stof2000</w:t>
       </w:r>
       <w:bookmarkEnd w:id="20"/>
+      <w:r>
+        <w:rPr>
+          <w:rFonts w:eastAsia="Times New Roman"/>
+          <w:b/>
+          <w:color w:val="auto"/>
+          <w:lang w:eastAsia="da-DK"/>
+        </w:rPr>
+        <w:t xml:space="preserve"> (her skal der rettes til så det bliver mere konkret)</w:t>
+      </w:r>
     </w:p>
     <w:p>
       <w:pPr>
@@ -5499,12 +5734,7 @@
       <w:bookmarkStart w:id="21" w:name="_Toc498072703"/>
       <w:r>
         <w:lastRenderedPageBreak/>
-        <w:t>BP</w:t>
-      </w:r>
-      <w:bookmarkStart w:id="22" w:name="_GoBack"/>
-      <w:bookmarkEnd w:id="22"/>
-      <w:r>
-        <w:t>MN</w:t>
+        <w:t>BPMN</w:t>
       </w:r>
       <w:r>
         <w:t xml:space="preserve"> - Business Product Modelling Notation</w:t>
@@ -5520,7 +5750,7 @@
           <w:color w:val="auto"/>
         </w:rPr>
       </w:pPr>
-      <w:bookmarkStart w:id="23" w:name="_Toc498072704"/>
+      <w:bookmarkStart w:id="22" w:name="_Toc498072704"/>
       <w:r>
         <w:rPr>
           <w:b/>
@@ -5528,7 +5758,7 @@
         </w:rPr>
         <w:t>Nuværende System</w:t>
       </w:r>
-      <w:bookmarkEnd w:id="23"/>
+      <w:bookmarkEnd w:id="22"/>
     </w:p>
     <w:p/>
     <w:p>
@@ -5539,7 +5769,7 @@
           <w:color w:val="auto"/>
         </w:rPr>
       </w:pPr>
-      <w:bookmarkStart w:id="24" w:name="_Toc498072705"/>
+      <w:bookmarkStart w:id="23" w:name="_Toc498072705"/>
       <w:r>
         <w:rPr>
           <w:b/>
@@ -5547,7 +5777,7 @@
         </w:rPr>
         <w:t>Tjek-Lager</w:t>
       </w:r>
-      <w:bookmarkEnd w:id="24"/>
+      <w:bookmarkEnd w:id="23"/>
     </w:p>
     <w:p>
       <w:r>
@@ -5671,27 +5901,14 @@
                       <w:r>
                         <w:t xml:space="preserve">Figur </w:t>
                       </w:r>
-                      <w:r>
-                        <w:fldChar w:fldCharType="begin"/>
-                      </w:r>
-                      <w:r>
-                        <w:instrText xml:space="preserve"> SEQ Figur \* ARABIC </w:instrText>
-                      </w:r>
-                      <w:r>
-                        <w:fldChar w:fldCharType="separate"/>
-                      </w:r>
-                      <w:r>
-                        <w:rPr>
-                          <w:noProof/>
-                        </w:rPr>
-                        <w:t>1</w:t>
-                      </w:r>
-                      <w:r>
-                        <w:rPr>
-                          <w:noProof/>
-                        </w:rPr>
-                        <w:fldChar w:fldCharType="end"/>
-                      </w:r>
+                      <w:fldSimple w:instr=" SEQ Figur \* ARABIC ">
+                        <w:r>
+                          <w:rPr>
+                            <w:noProof/>
+                          </w:rPr>
+                          <w:t>1</w:t>
+                        </w:r>
+                      </w:fldSimple>
                       <w:r>
                         <w:t xml:space="preserve"> BPMN </w:t>
                       </w:r>
@@ -5745,7 +5962,7 @@
                     </pic:cNvPicPr>
                   </pic:nvPicPr>
                   <pic:blipFill>
-                    <a:blip r:embed="rId8">
+                    <a:blip r:embed="rId9">
                       <a:extLst>
                         <a:ext uri="{28A0092B-C50C-407E-A947-70E740481C1C}">
                           <a14:useLocalDpi xmlns:a14="http://schemas.microsoft.com/office/drawing/2010/main" val="0"/>
@@ -5799,7 +6016,7 @@
           <w:color w:val="auto"/>
         </w:rPr>
       </w:pPr>
-      <w:bookmarkStart w:id="25" w:name="_Toc498072706"/>
+      <w:bookmarkStart w:id="24" w:name="_Toc498072706"/>
       <w:r>
         <w:rPr>
           <w:b/>
@@ -5807,7 +6024,7 @@
         </w:rPr>
         <w:t>Vores Løsning</w:t>
       </w:r>
-      <w:bookmarkEnd w:id="25"/>
+      <w:bookmarkEnd w:id="24"/>
     </w:p>
     <w:p/>
     <w:p>
@@ -5818,7 +6035,7 @@
           <w:color w:val="auto"/>
         </w:rPr>
       </w:pPr>
-      <w:bookmarkStart w:id="26" w:name="_Toc498072707"/>
+      <w:bookmarkStart w:id="25" w:name="_Toc498072707"/>
       <w:r>
         <w:rPr>
           <w:b/>
@@ -5826,7 +6043,7 @@
         </w:rPr>
         <w:t>Tjek-Vare</w:t>
       </w:r>
-      <w:bookmarkEnd w:id="26"/>
+      <w:bookmarkEnd w:id="25"/>
     </w:p>
     <w:p>
       <w:r>
@@ -5947,27 +6164,14 @@
                       <w:r>
                         <w:t xml:space="preserve">Figur </w:t>
                       </w:r>
-                      <w:r>
-                        <w:fldChar w:fldCharType="begin"/>
-                      </w:r>
-                      <w:r>
-                        <w:instrText xml:space="preserve"> SEQ Figur \* ARABIC </w:instrText>
-                      </w:r>
-                      <w:r>
-                        <w:fldChar w:fldCharType="separate"/>
-                      </w:r>
-                      <w:r>
-                        <w:rPr>
-                          <w:noProof/>
-                        </w:rPr>
-                        <w:t>2</w:t>
-                      </w:r>
-                      <w:r>
-                        <w:rPr>
-                          <w:noProof/>
-                        </w:rPr>
-                        <w:fldChar w:fldCharType="end"/>
-                      </w:r>
+                      <w:fldSimple w:instr=" SEQ Figur \* ARABIC ">
+                        <w:r>
+                          <w:rPr>
+                            <w:noProof/>
+                          </w:rPr>
+                          <w:t>2</w:t>
+                        </w:r>
+                      </w:fldSimple>
                       <w:r>
                         <w:t xml:space="preserve"> BPMN</w:t>
                       </w:r>
@@ -6021,7 +6225,7 @@
                     </pic:cNvPicPr>
                   </pic:nvPicPr>
                   <pic:blipFill>
-                    <a:blip r:embed="rId9">
+                    <a:blip r:embed="rId10">
                       <a:extLst>
                         <a:ext uri="{28A0092B-C50C-407E-A947-70E740481C1C}">
                           <a14:useLocalDpi xmlns:a14="http://schemas.microsoft.com/office/drawing/2010/main" val="0"/>
@@ -6076,7 +6280,7 @@
           <w:color w:val="auto"/>
         </w:rPr>
       </w:pPr>
-      <w:bookmarkStart w:id="27" w:name="_Toc498072708"/>
+      <w:bookmarkStart w:id="26" w:name="_Toc498072708"/>
       <w:r>
         <w:rPr>
           <w:b/>
@@ -6085,7 +6289,7 @@
         <w:lastRenderedPageBreak/>
         <w:t>Rediger Vare</w:t>
       </w:r>
-      <w:bookmarkEnd w:id="27"/>
+      <w:bookmarkEnd w:id="26"/>
     </w:p>
     <w:p>
       <w:r>
@@ -6205,27 +6409,14 @@
                       <w:r>
                         <w:t xml:space="preserve">Figur </w:t>
                       </w:r>
-                      <w:r>
-                        <w:fldChar w:fldCharType="begin"/>
-                      </w:r>
-                      <w:r>
-                        <w:instrText xml:space="preserve"> SEQ Figur \* ARABIC </w:instrText>
-                      </w:r>
-                      <w:r>
-                        <w:fldChar w:fldCharType="separate"/>
-                      </w:r>
-                      <w:r>
-                        <w:rPr>
-                          <w:noProof/>
-                        </w:rPr>
-                        <w:t>3</w:t>
-                      </w:r>
-                      <w:r>
-                        <w:rPr>
-                          <w:noProof/>
-                        </w:rPr>
-                        <w:fldChar w:fldCharType="end"/>
-                      </w:r>
+                      <w:fldSimple w:instr=" SEQ Figur \* ARABIC ">
+                        <w:r>
+                          <w:rPr>
+                            <w:noProof/>
+                          </w:rPr>
+                          <w:t>3</w:t>
+                        </w:r>
+                      </w:fldSimple>
                       <w:r>
                         <w:t xml:space="preserve"> BPMN</w:t>
                       </w:r>
@@ -6279,7 +6470,7 @@
                     </pic:cNvPicPr>
                   </pic:nvPicPr>
                   <pic:blipFill>
-                    <a:blip r:embed="rId10">
+                    <a:blip r:embed="rId11">
                       <a:extLst>
                         <a:ext uri="{28A0092B-C50C-407E-A947-70E740481C1C}">
                           <a14:useLocalDpi xmlns:a14="http://schemas.microsoft.com/office/drawing/2010/main" val="0"/>
@@ -6334,7 +6525,7 @@
           <w:color w:val="auto"/>
         </w:rPr>
       </w:pPr>
-      <w:bookmarkStart w:id="28" w:name="_Toc498072709"/>
+      <w:bookmarkStart w:id="27" w:name="_Toc498072709"/>
       <w:r>
         <w:rPr>
           <w:b/>
@@ -6342,7 +6533,7 @@
         </w:rPr>
         <w:t>Slet Vare</w:t>
       </w:r>
-      <w:bookmarkEnd w:id="28"/>
+      <w:bookmarkEnd w:id="27"/>
     </w:p>
     <w:p>
       <w:pPr>
@@ -6477,27 +6668,14 @@
                       <w:r>
                         <w:t xml:space="preserve">Figur </w:t>
                       </w:r>
-                      <w:r>
-                        <w:fldChar w:fldCharType="begin"/>
-                      </w:r>
-                      <w:r>
-                        <w:instrText xml:space="preserve"> SEQ Figur \* ARABIC </w:instrText>
-                      </w:r>
-                      <w:r>
-                        <w:fldChar w:fldCharType="separate"/>
-                      </w:r>
-                      <w:r>
-                        <w:rPr>
-                          <w:noProof/>
-                        </w:rPr>
-                        <w:t>4</w:t>
-                      </w:r>
-                      <w:r>
-                        <w:rPr>
-                          <w:noProof/>
-                        </w:rPr>
-                        <w:fldChar w:fldCharType="end"/>
-                      </w:r>
+                      <w:fldSimple w:instr=" SEQ Figur \* ARABIC ">
+                        <w:r>
+                          <w:rPr>
+                            <w:noProof/>
+                          </w:rPr>
+                          <w:t>4</w:t>
+                        </w:r>
+                      </w:fldSimple>
                       <w:r>
                         <w:t xml:space="preserve"> BPMN</w:t>
                       </w:r>
@@ -6551,7 +6729,7 @@
                     </pic:cNvPicPr>
                   </pic:nvPicPr>
                   <pic:blipFill>
-                    <a:blip r:embed="rId11">
+                    <a:blip r:embed="rId12">
                       <a:extLst>
                         <a:ext uri="{28A0092B-C50C-407E-A947-70E740481C1C}">
                           <a14:useLocalDpi xmlns:a14="http://schemas.microsoft.com/office/drawing/2010/main" val="0"/>
@@ -6597,6 +6775,7 @@
       </w:r>
     </w:p>
     <w:p/>
+    <w:bookmarkStart w:id="28" w:name="_Toc498072710"/>
     <w:p>
       <w:pPr>
         <w:pStyle w:val="Overskrift3"/>
@@ -6605,7 +6784,6 @@
           <w:color w:val="auto"/>
         </w:rPr>
       </w:pPr>
-      <w:bookmarkStart w:id="29" w:name="_Toc498072710"/>
       <w:r>
         <w:rPr>
           <w:noProof/>
@@ -6712,14 +6890,27 @@
                       <w:r>
                         <w:t xml:space="preserve">Figur </w:t>
                       </w:r>
-                      <w:fldSimple w:instr=" SEQ Figur \* ARABIC ">
-                        <w:r>
-                          <w:rPr>
-                            <w:noProof/>
-                          </w:rPr>
-                          <w:t>5</w:t>
-                        </w:r>
-                      </w:fldSimple>
+                      <w:r>
+                        <w:fldChar w:fldCharType="begin"/>
+                      </w:r>
+                      <w:r>
+                        <w:instrText xml:space="preserve"> SEQ Figur \* ARABIC </w:instrText>
+                      </w:r>
+                      <w:r>
+                        <w:fldChar w:fldCharType="separate"/>
+                      </w:r>
+                      <w:r>
+                        <w:rPr>
+                          <w:noProof/>
+                        </w:rPr>
+                        <w:t>5</w:t>
+                      </w:r>
+                      <w:r>
+                        <w:rPr>
+                          <w:noProof/>
+                        </w:rPr>
+                        <w:fldChar w:fldCharType="end"/>
+                      </w:r>
                       <w:r>
                         <w:t xml:space="preserve"> BPMN Det samlede BPMN</w:t>
                       </w:r>
@@ -6770,7 +6961,7 @@
                     <pic:cNvPicPr/>
                   </pic:nvPicPr>
                   <pic:blipFill>
-                    <a:blip r:embed="rId12">
+                    <a:blip r:embed="rId13">
                       <a:extLst>
                         <a:ext uri="{28A0092B-C50C-407E-A947-70E740481C1C}">
                           <a14:useLocalDpi xmlns:a14="http://schemas.microsoft.com/office/drawing/2010/main" val="0"/>
@@ -6809,16 +7000,18 @@
         </w:rPr>
         <w:t>Samlet BPMN</w:t>
       </w:r>
+      <w:bookmarkEnd w:id="28"/>
+    </w:p>
+    <w:p>
+      <w:r>
+        <w:t xml:space="preserve">Vi har samlet vores 3 BPMN processer til en samlet, for at vise hvordan de forskellige processer passer ind i det samlede system. Dette skal give et bedre overblik og give en bedre ide om hvordan det endelige produkt kommer til at fungere. </w:t>
+      </w:r>
+      <w:bookmarkStart w:id="29" w:name="_GoBack"/>
       <w:bookmarkEnd w:id="29"/>
     </w:p>
-    <w:p>
-      <w:r>
-        <w:t xml:space="preserve">Vi har samlet vores 3 BPMN processer til en samlet, for at vise hvordan de forskellige processer passer ind i det samlede system. Dette skal give et bedre overblik og give en bedre ide om hvordan det endelige produkt kommer til at fungere. </w:t>
-      </w:r>
-    </w:p>
     <w:sectPr>
-      <w:headerReference w:type="default" r:id="rId13"/>
-      <w:footerReference w:type="default" r:id="rId14"/>
+      <w:headerReference w:type="default" r:id="rId14"/>
+      <w:footerReference w:type="default" r:id="rId15"/>
       <w:pgSz w:w="11906" w:h="16838"/>
       <w:pgMar w:top="1701" w:right="1134" w:bottom="1701" w:left="1134" w:header="708" w:footer="708" w:gutter="0"/>
       <w:cols w:space="708"/>
@@ -6883,7 +7076,7 @@
           <w:rPr>
             <w:noProof/>
           </w:rPr>
-          <w:t>9</w:t>
+          <w:t>11</w:t>
         </w:r>
         <w:r>
           <w:fldChar w:fldCharType="end"/>
@@ -9227,7 +9420,7 @@
 </file>
 
 <file path=customXml/itemProps1.xml><?xml version="1.0" encoding="utf-8"?>
-<ds:datastoreItem xmlns:ds="http://schemas.openxmlformats.org/officeDocument/2006/customXml" ds:itemID="{9FB7CF49-AC95-410C-A56B-B63CFC6E99FD}">
+<ds:datastoreItem xmlns:ds="http://schemas.openxmlformats.org/officeDocument/2006/customXml" ds:itemID="{D902A2ED-435A-4565-80F3-BFDD72A9AE42}">
   <ds:schemaRefs>
     <ds:schemaRef ds:uri="http://schemas.openxmlformats.org/officeDocument/2006/bibliography"/>
   </ds:schemaRefs>

</xml_diff>